<commit_message>
FINISHED RESULTS, ADDED SOEM FIGURES
</commit_message>
<xml_diff>
--- a/Ms dead wood/LWDmodels_with_forest_data (3).docx
+++ b/Ms dead wood/LWDmodels_with_forest_data (3).docx
@@ -4750,7 +4750,27 @@
           <w:szCs w:val="24"/>
           <w:lang w:val="en-US"/>
         </w:rPr>
-        <w:t>stream slope</w:t>
+        <w:t xml:space="preserve">stream </w:t>
+      </w:r>
+      <w:r>
+        <w:rPr>
+          <w:rFonts w:ascii="Times New Roman" w:hAnsi="Times New Roman" w:cs="Times New Roman"/>
+          <w:color w:val="000000" w:themeColor="text1"/>
+          <w:sz w:val="24"/>
+          <w:szCs w:val="24"/>
+          <w:lang w:val="en-US"/>
+        </w:rPr>
+        <w:t xml:space="preserve">bed </w:t>
+      </w:r>
+      <w:r>
+        <w:rPr>
+          <w:rFonts w:ascii="Times New Roman" w:hAnsi="Times New Roman" w:cs="Times New Roman"/>
+          <w:color w:val="000000" w:themeColor="text1"/>
+          <w:sz w:val="24"/>
+          <w:szCs w:val="24"/>
+          <w:lang w:val="en-US"/>
+        </w:rPr>
+        <w:t>slope</w:t>
       </w:r>
       <w:r>
         <w:rPr>
@@ -5687,76 +5707,519 @@
           <w:szCs w:val="24"/>
           <w:lang w:val="en-US"/>
         </w:rPr>
+        <w:t xml:space="preserve">. We </w:t>
+      </w:r>
+      <w:r>
+        <w:rPr>
+          <w:rFonts w:ascii="Times New Roman" w:hAnsi="Times New Roman" w:cs="Times New Roman"/>
+          <w:sz w:val="24"/>
+          <w:szCs w:val="24"/>
+          <w:lang w:val="en-US"/>
+        </w:rPr>
+        <w:t>expected large-scale factors (factors that vary on large-scale</w:t>
+      </w:r>
+      <w:r>
+        <w:rPr>
+          <w:rFonts w:ascii="Times New Roman" w:hAnsi="Times New Roman" w:cs="Times New Roman"/>
+          <w:sz w:val="24"/>
+          <w:szCs w:val="24"/>
+          <w:lang w:val="en-US"/>
+        </w:rPr>
+        <w:t>s</w:t>
+      </w:r>
+      <w:r>
+        <w:rPr>
+          <w:rFonts w:ascii="Times New Roman" w:hAnsi="Times New Roman" w:cs="Times New Roman"/>
+          <w:sz w:val="24"/>
+          <w:szCs w:val="24"/>
+          <w:lang w:val="en-US"/>
+        </w:rPr>
+        <w:t xml:space="preserve">) such as latitude, altitude, </w:t>
+      </w:r>
+      <w:r>
+        <w:rPr>
+          <w:rFonts w:ascii="Times New Roman" w:hAnsi="Times New Roman" w:cs="Times New Roman"/>
+          <w:sz w:val="24"/>
+          <w:szCs w:val="24"/>
+          <w:lang w:val="en-US"/>
+        </w:rPr>
+        <w:t xml:space="preserve">and </w:t>
+      </w:r>
+      <w:commentRangeStart w:id="8"/>
+      <w:r>
+        <w:rPr>
+          <w:rFonts w:ascii="Times New Roman" w:hAnsi="Times New Roman" w:cs="Times New Roman"/>
+          <w:sz w:val="24"/>
+          <w:szCs w:val="24"/>
+          <w:lang w:val="en-US"/>
+        </w:rPr>
+        <w:t xml:space="preserve">average </w:t>
+      </w:r>
+      <w:commentRangeEnd w:id="8"/>
+      <w:r>
+        <w:rPr>
+          <w:rStyle w:val="CommentReference"/>
+        </w:rPr>
+        <w:commentReference w:id="8"/>
+      </w:r>
+      <w:r>
+        <w:rPr>
+          <w:rFonts w:ascii="Times New Roman" w:hAnsi="Times New Roman" w:cs="Times New Roman"/>
+          <w:sz w:val="24"/>
+          <w:szCs w:val="24"/>
+          <w:lang w:val="en-US"/>
+        </w:rPr>
+        <w:t>air temperature</w:t>
+      </w:r>
+      <w:r>
+        <w:rPr>
+          <w:rFonts w:ascii="Times New Roman" w:hAnsi="Times New Roman" w:cs="Times New Roman"/>
+          <w:sz w:val="24"/>
+          <w:szCs w:val="24"/>
+          <w:lang w:val="en-US"/>
+        </w:rPr>
+        <w:t>,</w:t>
+      </w:r>
+      <w:r>
+        <w:rPr>
+          <w:rFonts w:ascii="Times New Roman" w:hAnsi="Times New Roman" w:cs="Times New Roman"/>
+          <w:sz w:val="24"/>
+          <w:szCs w:val="24"/>
+          <w:lang w:val="en-US"/>
+        </w:rPr>
+        <w:t xml:space="preserve"> </w:t>
+      </w:r>
+      <w:r>
+        <w:rPr>
+          <w:rFonts w:ascii="Times New Roman" w:hAnsi="Times New Roman" w:cs="Times New Roman"/>
+          <w:sz w:val="24"/>
+          <w:szCs w:val="24"/>
+          <w:lang w:val="en-US"/>
+        </w:rPr>
+        <w:t>to set the limits of species distribution</w:t>
+      </w:r>
+      <w:r>
+        <w:rPr>
+          <w:rFonts w:ascii="Times New Roman" w:hAnsi="Times New Roman" w:cs="Times New Roman"/>
+          <w:sz w:val="24"/>
+          <w:szCs w:val="24"/>
+          <w:lang w:val="en-US"/>
+        </w:rPr>
+        <w:t xml:space="preserve"> (REF)</w:t>
+      </w:r>
+      <w:r>
+        <w:rPr>
+          <w:rFonts w:ascii="Times New Roman" w:hAnsi="Times New Roman" w:cs="Times New Roman"/>
+          <w:sz w:val="24"/>
+          <w:szCs w:val="24"/>
+          <w:lang w:val="en-US"/>
+        </w:rPr>
+        <w:t>. Local-scale factors (factors that vary on local scale</w:t>
+      </w:r>
+      <w:r>
+        <w:rPr>
+          <w:rFonts w:ascii="Times New Roman" w:hAnsi="Times New Roman" w:cs="Times New Roman"/>
+          <w:sz w:val="24"/>
+          <w:szCs w:val="24"/>
+          <w:lang w:val="en-US"/>
+        </w:rPr>
+        <w:t>s</w:t>
+      </w:r>
+      <w:r>
+        <w:rPr>
+          <w:rFonts w:ascii="Times New Roman" w:hAnsi="Times New Roman" w:cs="Times New Roman"/>
+          <w:sz w:val="24"/>
+          <w:szCs w:val="24"/>
+          <w:lang w:val="en-US"/>
+        </w:rPr>
+        <w:t xml:space="preserve">) such as </w:t>
+      </w:r>
+      <w:r>
+        <w:rPr>
+          <w:rFonts w:ascii="Times New Roman" w:hAnsi="Times New Roman" w:cs="Times New Roman"/>
+          <w:sz w:val="24"/>
+          <w:szCs w:val="24"/>
+          <w:lang w:val="en-US"/>
+        </w:rPr>
+        <w:t>stream width</w:t>
+      </w:r>
+      <w:r>
+        <w:rPr>
+          <w:rFonts w:ascii="Times New Roman" w:hAnsi="Times New Roman" w:cs="Times New Roman"/>
+          <w:sz w:val="24"/>
+          <w:szCs w:val="24"/>
+          <w:lang w:val="en-US"/>
+        </w:rPr>
+        <w:t xml:space="preserve"> </w:t>
+      </w:r>
+      <w:r>
+        <w:rPr>
+          <w:rFonts w:ascii="Times New Roman" w:hAnsi="Times New Roman" w:cs="Times New Roman"/>
+          <w:sz w:val="24"/>
+          <w:szCs w:val="24"/>
+          <w:lang w:val="en-US"/>
+        </w:rPr>
+        <w:t xml:space="preserve">and </w:t>
+      </w:r>
+      <w:r>
+        <w:rPr>
+          <w:rFonts w:ascii="Times New Roman" w:hAnsi="Times New Roman" w:cs="Times New Roman"/>
+          <w:sz w:val="24"/>
+          <w:szCs w:val="24"/>
+          <w:lang w:val="en-US"/>
+        </w:rPr>
+        <w:t xml:space="preserve">bed </w:t>
+      </w:r>
+      <w:r>
+        <w:rPr>
+          <w:rFonts w:ascii="Times New Roman" w:hAnsi="Times New Roman" w:cs="Times New Roman"/>
+          <w:sz w:val="24"/>
+          <w:szCs w:val="24"/>
+          <w:lang w:val="en-US"/>
+        </w:rPr>
+        <w:t xml:space="preserve">slope, </w:t>
+      </w:r>
+      <w:r>
+        <w:rPr>
+          <w:rFonts w:ascii="Times New Roman" w:hAnsi="Times New Roman" w:cs="Times New Roman"/>
+          <w:sz w:val="24"/>
+          <w:szCs w:val="24"/>
+          <w:lang w:val="en-US"/>
+        </w:rPr>
+        <w:t>upstream catchment area</w:t>
+      </w:r>
+      <w:r>
+        <w:rPr>
+          <w:rFonts w:ascii="Times New Roman" w:hAnsi="Times New Roman" w:cs="Times New Roman"/>
+          <w:sz w:val="24"/>
+          <w:szCs w:val="24"/>
+          <w:lang w:val="en-US"/>
+        </w:rPr>
+        <w:t xml:space="preserve"> (which correlates with the river size)</w:t>
+      </w:r>
+      <w:r>
+        <w:rPr>
+          <w:rFonts w:ascii="Times New Roman" w:hAnsi="Times New Roman" w:cs="Times New Roman"/>
+          <w:sz w:val="24"/>
+          <w:szCs w:val="24"/>
+          <w:lang w:val="en-US"/>
+        </w:rPr>
+        <w:t xml:space="preserve">, average and maximum depth, water velocity, </w:t>
+      </w:r>
+      <w:r>
+        <w:rPr>
+          <w:rFonts w:ascii="Times New Roman" w:hAnsi="Times New Roman" w:cs="Times New Roman"/>
+          <w:sz w:val="24"/>
+          <w:szCs w:val="24"/>
+          <w:lang w:val="en-US"/>
+        </w:rPr>
+        <w:t xml:space="preserve">and </w:t>
+      </w:r>
+      <w:r>
+        <w:rPr>
+          <w:rFonts w:ascii="Times New Roman" w:hAnsi="Times New Roman" w:cs="Times New Roman"/>
+          <w:sz w:val="24"/>
+          <w:szCs w:val="24"/>
+          <w:lang w:val="en-US"/>
+        </w:rPr>
+        <w:t xml:space="preserve">substrate type, </w:t>
+      </w:r>
+      <w:r>
+        <w:rPr>
+          <w:rFonts w:ascii="Times New Roman" w:hAnsi="Times New Roman" w:cs="Times New Roman"/>
+          <w:sz w:val="24"/>
+          <w:szCs w:val="24"/>
+          <w:lang w:val="en-US"/>
+        </w:rPr>
+        <w:t>w</w:t>
+      </w:r>
+      <w:r>
+        <w:rPr>
+          <w:rFonts w:ascii="Times New Roman" w:hAnsi="Times New Roman" w:cs="Times New Roman"/>
+          <w:sz w:val="24"/>
+          <w:szCs w:val="24"/>
+          <w:lang w:val="en-US"/>
+        </w:rPr>
+        <w:t xml:space="preserve">ere expected to further constrain </w:t>
+      </w:r>
+      <w:r>
+        <w:rPr>
+          <w:rFonts w:ascii="Times New Roman" w:hAnsi="Times New Roman" w:cs="Times New Roman"/>
+          <w:sz w:val="24"/>
+          <w:szCs w:val="24"/>
+          <w:lang w:val="en-US"/>
+        </w:rPr>
+        <w:t xml:space="preserve">species </w:t>
+      </w:r>
+      <w:r>
+        <w:rPr>
+          <w:rFonts w:ascii="Times New Roman" w:hAnsi="Times New Roman" w:cs="Times New Roman"/>
+          <w:sz w:val="24"/>
+          <w:szCs w:val="24"/>
+          <w:lang w:val="en-US"/>
+        </w:rPr>
+        <w:t>habitat use</w:t>
+      </w:r>
+      <w:r>
+        <w:rPr>
+          <w:rFonts w:ascii="Times New Roman" w:hAnsi="Times New Roman" w:cs="Times New Roman"/>
+          <w:sz w:val="24"/>
+          <w:szCs w:val="24"/>
+          <w:lang w:val="en-US"/>
+        </w:rPr>
+        <w:t xml:space="preserve"> (REF)</w:t>
+      </w:r>
+      <w:r>
+        <w:rPr>
+          <w:rFonts w:ascii="Times New Roman" w:hAnsi="Times New Roman" w:cs="Times New Roman"/>
+          <w:sz w:val="24"/>
+          <w:szCs w:val="24"/>
+          <w:lang w:val="en-US"/>
+        </w:rPr>
+        <w:t xml:space="preserve">, together with </w:t>
+      </w:r>
+      <w:r>
+        <w:rPr>
+          <w:rFonts w:ascii="Times New Roman" w:hAnsi="Times New Roman" w:cs="Times New Roman"/>
+          <w:sz w:val="24"/>
+          <w:szCs w:val="24"/>
+          <w:lang w:val="en-US"/>
+        </w:rPr>
+        <w:t>biotic interactions</w:t>
+      </w:r>
+      <w:r>
+        <w:rPr>
+          <w:rFonts w:ascii="Times New Roman" w:hAnsi="Times New Roman" w:cs="Times New Roman"/>
+          <w:sz w:val="24"/>
+          <w:szCs w:val="24"/>
+          <w:lang w:val="en-US"/>
+        </w:rPr>
+        <w:t xml:space="preserve">, </w:t>
+      </w:r>
+      <w:r>
+        <w:rPr>
+          <w:rFonts w:ascii="Times New Roman" w:hAnsi="Times New Roman" w:cs="Times New Roman"/>
+          <w:sz w:val="24"/>
+          <w:szCs w:val="24"/>
+          <w:lang w:val="en-US"/>
+        </w:rPr>
+        <w:t xml:space="preserve">i.e. predation from pike and </w:t>
+      </w:r>
+      <w:proofErr w:type="spellStart"/>
+      <w:r>
+        <w:rPr>
+          <w:rFonts w:ascii="Times New Roman" w:hAnsi="Times New Roman" w:cs="Times New Roman"/>
+          <w:sz w:val="24"/>
+          <w:szCs w:val="24"/>
+          <w:lang w:val="en-US"/>
+        </w:rPr>
+        <w:t>burbot</w:t>
+      </w:r>
+      <w:proofErr w:type="spellEnd"/>
+      <w:r>
+        <w:rPr>
+          <w:rFonts w:ascii="Times New Roman" w:hAnsi="Times New Roman" w:cs="Times New Roman"/>
+          <w:sz w:val="24"/>
+          <w:szCs w:val="24"/>
+          <w:lang w:val="en-US"/>
+        </w:rPr>
+        <w:t xml:space="preserve"> (</w:t>
+      </w:r>
+      <w:r>
+        <w:rPr>
+          <w:rFonts w:ascii="Times New Roman" w:hAnsi="Times New Roman" w:cs="Times New Roman"/>
+          <w:sz w:val="24"/>
+          <w:szCs w:val="24"/>
+          <w:lang w:val="en-US"/>
+        </w:rPr>
+        <w:t>REF)</w:t>
+      </w:r>
+      <w:r>
+        <w:rPr>
+          <w:rFonts w:ascii="Times New Roman" w:hAnsi="Times New Roman" w:cs="Times New Roman"/>
+          <w:sz w:val="24"/>
+          <w:szCs w:val="24"/>
+          <w:lang w:val="en-US"/>
+        </w:rPr>
+        <w:t>,</w:t>
+      </w:r>
+      <w:r>
+        <w:rPr>
+          <w:rFonts w:ascii="Times New Roman" w:hAnsi="Times New Roman" w:cs="Times New Roman"/>
+          <w:sz w:val="24"/>
+          <w:szCs w:val="24"/>
+          <w:lang w:val="en-US"/>
+        </w:rPr>
+        <w:t xml:space="preserve"> and competition between brown trout, brook trout, gra</w:t>
+      </w:r>
+      <w:r>
+        <w:rPr>
+          <w:rFonts w:ascii="Times New Roman" w:hAnsi="Times New Roman" w:cs="Times New Roman"/>
+          <w:sz w:val="24"/>
+          <w:szCs w:val="24"/>
+          <w:lang w:val="en-US"/>
+        </w:rPr>
+        <w:t>yling, salmon and sculpin fish (</w:t>
+      </w:r>
+      <w:r>
+        <w:rPr>
+          <w:rFonts w:ascii="Times New Roman" w:hAnsi="Times New Roman" w:cs="Times New Roman"/>
+          <w:sz w:val="24"/>
+          <w:szCs w:val="24"/>
+          <w:lang w:val="en-US"/>
+        </w:rPr>
+        <w:t>REF)</w:t>
+      </w:r>
+      <w:r>
+        <w:rPr>
+          <w:rFonts w:ascii="Times New Roman" w:hAnsi="Times New Roman" w:cs="Times New Roman"/>
+          <w:sz w:val="24"/>
+          <w:szCs w:val="24"/>
+          <w:lang w:val="en-US"/>
+        </w:rPr>
         <w:t xml:space="preserve">. </w:t>
       </w:r>
-      <w:commentRangeStart w:id="8"/>
-      <w:r>
-        <w:rPr>
-          <w:rFonts w:ascii="Times New Roman" w:hAnsi="Times New Roman" w:cs="Times New Roman"/>
-          <w:sz w:val="24"/>
-          <w:szCs w:val="24"/>
-          <w:lang w:val="en-US"/>
-        </w:rPr>
-        <w:t xml:space="preserve">We </w:t>
-      </w:r>
-      <w:commentRangeEnd w:id="8"/>
+      <w:r>
+        <w:rPr>
+          <w:rFonts w:ascii="Times New Roman" w:hAnsi="Times New Roman" w:cs="Times New Roman"/>
+          <w:sz w:val="24"/>
+          <w:szCs w:val="24"/>
+          <w:lang w:val="en-US"/>
+        </w:rPr>
+        <w:t>Type of migration</w:t>
+      </w:r>
+      <w:r>
+        <w:rPr>
+          <w:rFonts w:ascii="Times New Roman" w:hAnsi="Times New Roman" w:cs="Times New Roman"/>
+          <w:sz w:val="24"/>
+          <w:szCs w:val="24"/>
+          <w:lang w:val="en-US"/>
+        </w:rPr>
+        <w:t xml:space="preserve"> was included as explanatory factor </w:t>
+      </w:r>
+      <w:r>
+        <w:rPr>
+          <w:rFonts w:ascii="Times New Roman" w:hAnsi="Times New Roman" w:cs="Times New Roman"/>
+          <w:sz w:val="24"/>
+          <w:szCs w:val="24"/>
+          <w:lang w:val="en-US"/>
+        </w:rPr>
+        <w:t>of</w:t>
+      </w:r>
+      <w:r>
+        <w:rPr>
+          <w:rFonts w:ascii="Times New Roman" w:hAnsi="Times New Roman" w:cs="Times New Roman"/>
+          <w:sz w:val="24"/>
+          <w:szCs w:val="24"/>
+          <w:lang w:val="en-US"/>
+        </w:rPr>
+        <w:t xml:space="preserve"> trout and salmon</w:t>
+      </w:r>
+      <w:r>
+        <w:rPr>
+          <w:rFonts w:ascii="Times New Roman" w:hAnsi="Times New Roman" w:cs="Times New Roman"/>
+          <w:sz w:val="24"/>
+          <w:szCs w:val="24"/>
+          <w:lang w:val="en-US"/>
+        </w:rPr>
+        <w:t xml:space="preserve"> abundance</w:t>
+      </w:r>
+      <w:r>
+        <w:rPr>
+          <w:rFonts w:ascii="Times New Roman" w:hAnsi="Times New Roman" w:cs="Times New Roman"/>
+          <w:sz w:val="24"/>
+          <w:szCs w:val="24"/>
+          <w:lang w:val="en-US"/>
+        </w:rPr>
+        <w:t xml:space="preserve">. </w:t>
+      </w:r>
+      <w:r>
+        <w:rPr>
+          <w:rFonts w:ascii="Times New Roman" w:hAnsi="Times New Roman" w:cs="Times New Roman"/>
+          <w:sz w:val="24"/>
+          <w:szCs w:val="24"/>
+          <w:lang w:val="en-US"/>
+        </w:rPr>
+        <w:t xml:space="preserve">We expected the abundance of woody debris to </w:t>
+      </w:r>
+      <w:r>
+        <w:rPr>
+          <w:rFonts w:ascii="Times New Roman" w:hAnsi="Times New Roman" w:cs="Times New Roman"/>
+          <w:sz w:val="24"/>
+          <w:szCs w:val="24"/>
+          <w:lang w:val="en-US"/>
+        </w:rPr>
+        <w:t>be</w:t>
+      </w:r>
+      <w:r>
+        <w:rPr>
+          <w:rFonts w:ascii="Times New Roman" w:hAnsi="Times New Roman" w:cs="Times New Roman"/>
+          <w:sz w:val="24"/>
+          <w:szCs w:val="24"/>
+          <w:lang w:val="en-US"/>
+        </w:rPr>
+        <w:t xml:space="preserve"> affected by</w:t>
+      </w:r>
+      <w:r>
+        <w:rPr>
+          <w:rFonts w:ascii="Times New Roman" w:hAnsi="Times New Roman" w:cs="Times New Roman"/>
+          <w:sz w:val="24"/>
+          <w:szCs w:val="24"/>
+          <w:lang w:val="en-US"/>
+        </w:rPr>
+        <w:t xml:space="preserve"> the above-mentioned</w:t>
+      </w:r>
+      <w:r>
+        <w:rPr>
+          <w:rFonts w:ascii="Times New Roman" w:hAnsi="Times New Roman" w:cs="Times New Roman"/>
+          <w:sz w:val="24"/>
+          <w:szCs w:val="24"/>
+          <w:lang w:val="en-US"/>
+        </w:rPr>
+        <w:t xml:space="preserve"> </w:t>
+      </w:r>
+      <w:r>
+        <w:rPr>
+          <w:rFonts w:ascii="Times New Roman" w:hAnsi="Times New Roman" w:cs="Times New Roman"/>
+          <w:sz w:val="24"/>
+          <w:szCs w:val="24"/>
+          <w:lang w:val="en-US"/>
+        </w:rPr>
+        <w:t>large-scale factors as well as</w:t>
+      </w:r>
+      <w:r>
+        <w:rPr>
+          <w:rFonts w:ascii="Times New Roman" w:hAnsi="Times New Roman" w:cs="Times New Roman"/>
+          <w:sz w:val="24"/>
+          <w:szCs w:val="24"/>
+          <w:lang w:val="en-US"/>
+        </w:rPr>
+        <w:t xml:space="preserve"> </w:t>
+      </w:r>
+      <w:r>
+        <w:rPr>
+          <w:rFonts w:ascii="Times New Roman" w:hAnsi="Times New Roman" w:cs="Times New Roman"/>
+          <w:sz w:val="24"/>
+          <w:szCs w:val="24"/>
+          <w:lang w:val="en-US"/>
+        </w:rPr>
+        <w:t xml:space="preserve">forest </w:t>
+      </w:r>
+      <w:commentRangeStart w:id="9"/>
+      <w:r>
+        <w:rPr>
+          <w:rFonts w:ascii="Times New Roman" w:hAnsi="Times New Roman" w:cs="Times New Roman"/>
+          <w:sz w:val="24"/>
+          <w:szCs w:val="24"/>
+          <w:lang w:val="en-US"/>
+        </w:rPr>
+        <w:t xml:space="preserve">coverage, age and volume </w:t>
+      </w:r>
+      <w:commentRangeEnd w:id="9"/>
       <w:r>
         <w:rPr>
           <w:rStyle w:val="CommentReference"/>
         </w:rPr>
-        <w:commentReference w:id="8"/>
-      </w:r>
-      <w:r>
-        <w:rPr>
-          <w:rFonts w:ascii="Times New Roman" w:hAnsi="Times New Roman" w:cs="Times New Roman"/>
-          <w:sz w:val="24"/>
-          <w:szCs w:val="24"/>
-          <w:lang w:val="en-US"/>
-        </w:rPr>
-        <w:t>expected large-scale factors (factors that vary on large-scale</w:t>
-      </w:r>
-      <w:r>
-        <w:rPr>
-          <w:rFonts w:ascii="Times New Roman" w:hAnsi="Times New Roman" w:cs="Times New Roman"/>
-          <w:sz w:val="24"/>
-          <w:szCs w:val="24"/>
-          <w:lang w:val="en-US"/>
-        </w:rPr>
-        <w:t>s</w:t>
-      </w:r>
-      <w:r>
-        <w:rPr>
-          <w:rFonts w:ascii="Times New Roman" w:hAnsi="Times New Roman" w:cs="Times New Roman"/>
-          <w:sz w:val="24"/>
-          <w:szCs w:val="24"/>
-          <w:lang w:val="en-US"/>
-        </w:rPr>
-        <w:t xml:space="preserve">) such as latitude, altitude, </w:t>
-      </w:r>
-      <w:r>
-        <w:rPr>
-          <w:rFonts w:ascii="Times New Roman" w:hAnsi="Times New Roman" w:cs="Times New Roman"/>
-          <w:sz w:val="24"/>
-          <w:szCs w:val="24"/>
-          <w:lang w:val="en-US"/>
-        </w:rPr>
-        <w:t xml:space="preserve">and </w:t>
-      </w:r>
-      <w:commentRangeStart w:id="9"/>
-      <w:r>
-        <w:rPr>
-          <w:rFonts w:ascii="Times New Roman" w:hAnsi="Times New Roman" w:cs="Times New Roman"/>
-          <w:sz w:val="24"/>
-          <w:szCs w:val="24"/>
-          <w:lang w:val="en-US"/>
-        </w:rPr>
-        <w:t xml:space="preserve">average </w:t>
-      </w:r>
-      <w:commentRangeEnd w:id="9"/>
-      <w:r>
-        <w:rPr>
-          <w:rStyle w:val="CommentReference"/>
-        </w:rPr>
         <w:commentReference w:id="9"/>
       </w:r>
       <w:r>
@@ -5766,7 +6229,7 @@
           <w:szCs w:val="24"/>
           <w:lang w:val="en-US"/>
         </w:rPr>
-        <w:t>air temperature</w:t>
+        <w:t>(REF)</w:t>
       </w:r>
       <w:r>
         <w:rPr>
@@ -5784,6 +6247,35 @@
           <w:szCs w:val="24"/>
           <w:lang w:val="en-US"/>
         </w:rPr>
+        <w:t xml:space="preserve"> and </w:t>
+      </w:r>
+      <w:r>
+        <w:rPr>
+          <w:rFonts w:ascii="Times New Roman" w:hAnsi="Times New Roman" w:cs="Times New Roman"/>
+          <w:sz w:val="24"/>
+          <w:szCs w:val="24"/>
+          <w:lang w:val="en-US"/>
+        </w:rPr>
+        <w:t>factors related to stream size and hydrology (</w:t>
+      </w:r>
+      <w:proofErr w:type="spellStart"/>
+      <w:r>
+        <w:rPr>
+          <w:rFonts w:ascii="Times New Roman" w:hAnsi="Times New Roman" w:cs="Times New Roman"/>
+          <w:sz w:val="24"/>
+          <w:szCs w:val="24"/>
+          <w:lang w:val="en-US"/>
+        </w:rPr>
+        <w:t>i.e</w:t>
+      </w:r>
+      <w:proofErr w:type="spellEnd"/>
+      <w:r>
+        <w:rPr>
+          <w:rFonts w:ascii="Times New Roman" w:hAnsi="Times New Roman" w:cs="Times New Roman"/>
+          <w:sz w:val="24"/>
+          <w:szCs w:val="24"/>
+          <w:lang w:val="en-US"/>
+        </w:rPr>
         <w:t xml:space="preserve"> </w:t>
       </w:r>
       <w:r>
@@ -5793,52 +6285,70 @@
           <w:szCs w:val="24"/>
           <w:lang w:val="en-US"/>
         </w:rPr>
-        <w:t>to set the limits of species distribution</w:t>
-      </w:r>
-      <w:r>
-        <w:rPr>
-          <w:rFonts w:ascii="Times New Roman" w:hAnsi="Times New Roman" w:cs="Times New Roman"/>
-          <w:sz w:val="24"/>
-          <w:szCs w:val="24"/>
-          <w:lang w:val="en-US"/>
-        </w:rPr>
-        <w:t xml:space="preserve"> (REF)</w:t>
-      </w:r>
-      <w:r>
-        <w:rPr>
-          <w:rFonts w:ascii="Times New Roman" w:hAnsi="Times New Roman" w:cs="Times New Roman"/>
-          <w:sz w:val="24"/>
-          <w:szCs w:val="24"/>
-          <w:lang w:val="en-US"/>
-        </w:rPr>
-        <w:t>. Local-scale factors (factors that vary on local scale</w:t>
-      </w:r>
-      <w:r>
-        <w:rPr>
-          <w:rFonts w:ascii="Times New Roman" w:hAnsi="Times New Roman" w:cs="Times New Roman"/>
-          <w:sz w:val="24"/>
-          <w:szCs w:val="24"/>
-          <w:lang w:val="en-US"/>
-        </w:rPr>
-        <w:t>s</w:t>
-      </w:r>
-      <w:r>
-        <w:rPr>
-          <w:rFonts w:ascii="Times New Roman" w:hAnsi="Times New Roman" w:cs="Times New Roman"/>
-          <w:sz w:val="24"/>
-          <w:szCs w:val="24"/>
-          <w:lang w:val="en-US"/>
-        </w:rPr>
-        <w:t xml:space="preserve">) such as </w:t>
-      </w:r>
-      <w:r>
-        <w:rPr>
-          <w:rFonts w:ascii="Times New Roman" w:hAnsi="Times New Roman" w:cs="Times New Roman"/>
-          <w:sz w:val="24"/>
-          <w:szCs w:val="24"/>
-          <w:lang w:val="en-US"/>
-        </w:rPr>
-        <w:t>stream width</w:t>
+        <w:t xml:space="preserve">stream </w:t>
+      </w:r>
+      <w:r>
+        <w:rPr>
+          <w:rFonts w:ascii="Times New Roman" w:hAnsi="Times New Roman" w:cs="Times New Roman"/>
+          <w:sz w:val="24"/>
+          <w:szCs w:val="24"/>
+          <w:lang w:val="en-US"/>
+        </w:rPr>
+        <w:t xml:space="preserve">width and </w:t>
+      </w:r>
+      <w:r>
+        <w:rPr>
+          <w:rFonts w:ascii="Times New Roman" w:hAnsi="Times New Roman" w:cs="Times New Roman"/>
+          <w:sz w:val="24"/>
+          <w:szCs w:val="24"/>
+          <w:lang w:val="en-US"/>
+        </w:rPr>
+        <w:t xml:space="preserve">bed </w:t>
+      </w:r>
+      <w:r>
+        <w:rPr>
+          <w:rFonts w:ascii="Times New Roman" w:hAnsi="Times New Roman" w:cs="Times New Roman"/>
+          <w:sz w:val="24"/>
+          <w:szCs w:val="24"/>
+          <w:lang w:val="en-US"/>
+        </w:rPr>
+        <w:t xml:space="preserve">slope, upstream catchment area, average </w:t>
+      </w:r>
+      <w:r>
+        <w:rPr>
+          <w:rFonts w:ascii="Times New Roman" w:hAnsi="Times New Roman" w:cs="Times New Roman"/>
+          <w:sz w:val="24"/>
+          <w:szCs w:val="24"/>
+          <w:lang w:val="en-US"/>
+        </w:rPr>
+        <w:t>and maximum depth, water velocity</w:t>
+      </w:r>
+      <w:r>
+        <w:rPr>
+          <w:rFonts w:ascii="Times New Roman" w:hAnsi="Times New Roman" w:cs="Times New Roman"/>
+          <w:sz w:val="24"/>
+          <w:szCs w:val="24"/>
+          <w:lang w:val="en-US"/>
+        </w:rPr>
+        <w:t xml:space="preserve">, </w:t>
+      </w:r>
+      <w:r>
+        <w:rPr>
+          <w:rFonts w:ascii="Times New Roman" w:hAnsi="Times New Roman" w:cs="Times New Roman"/>
+          <w:sz w:val="24"/>
+          <w:szCs w:val="24"/>
+          <w:lang w:val="en-US"/>
+        </w:rPr>
+        <w:t xml:space="preserve">REF). </w:t>
+      </w:r>
+      <w:r>
+        <w:rPr>
+          <w:rFonts w:ascii="Times New Roman" w:hAnsi="Times New Roman" w:cs="Times New Roman"/>
+          <w:sz w:val="24"/>
+          <w:szCs w:val="24"/>
+          <w:lang w:val="en-US"/>
+        </w:rPr>
+        <w:t>Finally, abundances of fish and woody debris were hypothesized to vary within and between years.</w:t>
       </w:r>
       <w:r>
         <w:rPr>
@@ -5856,133 +6366,16 @@
           <w:szCs w:val="24"/>
           <w:lang w:val="en-US"/>
         </w:rPr>
-        <w:t xml:space="preserve">and slope, </w:t>
-      </w:r>
-      <w:r>
-        <w:rPr>
-          <w:rFonts w:ascii="Times New Roman" w:hAnsi="Times New Roman" w:cs="Times New Roman"/>
-          <w:sz w:val="24"/>
-          <w:szCs w:val="24"/>
-          <w:lang w:val="en-US"/>
-        </w:rPr>
-        <w:t>upstream catchment area</w:t>
-      </w:r>
-      <w:r>
-        <w:rPr>
-          <w:rFonts w:ascii="Times New Roman" w:hAnsi="Times New Roman" w:cs="Times New Roman"/>
-          <w:sz w:val="24"/>
-          <w:szCs w:val="24"/>
-          <w:lang w:val="en-US"/>
-        </w:rPr>
-        <w:t xml:space="preserve"> (which correlates with the river size)</w:t>
-      </w:r>
-      <w:r>
-        <w:rPr>
-          <w:rFonts w:ascii="Times New Roman" w:hAnsi="Times New Roman" w:cs="Times New Roman"/>
-          <w:sz w:val="24"/>
-          <w:szCs w:val="24"/>
-          <w:lang w:val="en-US"/>
-        </w:rPr>
-        <w:t xml:space="preserve">, average and maximum depth, water velocity, </w:t>
-      </w:r>
-      <w:r>
-        <w:rPr>
-          <w:rFonts w:ascii="Times New Roman" w:hAnsi="Times New Roman" w:cs="Times New Roman"/>
-          <w:sz w:val="24"/>
-          <w:szCs w:val="24"/>
-          <w:lang w:val="en-US"/>
-        </w:rPr>
-        <w:t xml:space="preserve">and </w:t>
-      </w:r>
-      <w:r>
-        <w:rPr>
-          <w:rFonts w:ascii="Times New Roman" w:hAnsi="Times New Roman" w:cs="Times New Roman"/>
-          <w:sz w:val="24"/>
-          <w:szCs w:val="24"/>
-          <w:lang w:val="en-US"/>
-        </w:rPr>
-        <w:t xml:space="preserve">substrate type, </w:t>
-      </w:r>
-      <w:r>
-        <w:rPr>
-          <w:rFonts w:ascii="Times New Roman" w:hAnsi="Times New Roman" w:cs="Times New Roman"/>
-          <w:sz w:val="24"/>
-          <w:szCs w:val="24"/>
-          <w:lang w:val="en-US"/>
-        </w:rPr>
-        <w:t>w</w:t>
-      </w:r>
-      <w:r>
-        <w:rPr>
-          <w:rFonts w:ascii="Times New Roman" w:hAnsi="Times New Roman" w:cs="Times New Roman"/>
-          <w:sz w:val="24"/>
-          <w:szCs w:val="24"/>
-          <w:lang w:val="en-US"/>
-        </w:rPr>
-        <w:t xml:space="preserve">ere expected to further constrain </w:t>
-      </w:r>
-      <w:r>
-        <w:rPr>
-          <w:rFonts w:ascii="Times New Roman" w:hAnsi="Times New Roman" w:cs="Times New Roman"/>
-          <w:sz w:val="24"/>
-          <w:szCs w:val="24"/>
-          <w:lang w:val="en-US"/>
-        </w:rPr>
-        <w:t xml:space="preserve">species </w:t>
-      </w:r>
-      <w:r>
-        <w:rPr>
-          <w:rFonts w:ascii="Times New Roman" w:hAnsi="Times New Roman" w:cs="Times New Roman"/>
-          <w:sz w:val="24"/>
-          <w:szCs w:val="24"/>
-          <w:lang w:val="en-US"/>
-        </w:rPr>
-        <w:t>habitat use</w:t>
-      </w:r>
-      <w:r>
-        <w:rPr>
-          <w:rFonts w:ascii="Times New Roman" w:hAnsi="Times New Roman" w:cs="Times New Roman"/>
-          <w:sz w:val="24"/>
-          <w:szCs w:val="24"/>
-          <w:lang w:val="en-US"/>
-        </w:rPr>
-        <w:t xml:space="preserve"> (REF)</w:t>
-      </w:r>
-      <w:r>
-        <w:rPr>
-          <w:rFonts w:ascii="Times New Roman" w:hAnsi="Times New Roman" w:cs="Times New Roman"/>
-          <w:sz w:val="24"/>
-          <w:szCs w:val="24"/>
-          <w:lang w:val="en-US"/>
-        </w:rPr>
-        <w:t xml:space="preserve">, together with </w:t>
-      </w:r>
-      <w:r>
-        <w:rPr>
-          <w:rFonts w:ascii="Times New Roman" w:hAnsi="Times New Roman" w:cs="Times New Roman"/>
-          <w:sz w:val="24"/>
-          <w:szCs w:val="24"/>
-          <w:lang w:val="en-US"/>
-        </w:rPr>
-        <w:t>biotic interactions</w:t>
-      </w:r>
-      <w:r>
-        <w:rPr>
-          <w:rFonts w:ascii="Times New Roman" w:hAnsi="Times New Roman" w:cs="Times New Roman"/>
-          <w:sz w:val="24"/>
-          <w:szCs w:val="24"/>
-          <w:lang w:val="en-US"/>
-        </w:rPr>
-        <w:t xml:space="preserve">, </w:t>
-      </w:r>
-      <w:r>
-        <w:rPr>
-          <w:rFonts w:ascii="Times New Roman" w:hAnsi="Times New Roman" w:cs="Times New Roman"/>
-          <w:sz w:val="24"/>
-          <w:szCs w:val="24"/>
-          <w:lang w:val="en-US"/>
-        </w:rPr>
-        <w:t xml:space="preserve">i.e. predation from pike and </w:t>
+        <w:t xml:space="preserve">To test the hypothesis that </w:t>
+      </w:r>
+      <w:r>
+        <w:rPr>
+          <w:rFonts w:ascii="Times New Roman" w:hAnsi="Times New Roman" w:cs="Times New Roman"/>
+          <w:sz w:val="24"/>
+          <w:szCs w:val="24"/>
+          <w:lang w:val="en-US"/>
+        </w:rPr>
+        <w:t>woody debris are especially important as shelter when predators are abundant (</w:t>
       </w:r>
       <w:proofErr w:type="spellStart"/>
       <w:r>
@@ -5992,6 +6385,53 @@
           <w:szCs w:val="24"/>
           <w:lang w:val="en-US"/>
         </w:rPr>
+        <w:t>Enefalk</w:t>
+      </w:r>
+      <w:proofErr w:type="spellEnd"/>
+      <w:r>
+        <w:rPr>
+          <w:rFonts w:ascii="Times New Roman" w:hAnsi="Times New Roman" w:cs="Times New Roman"/>
+          <w:sz w:val="24"/>
+          <w:szCs w:val="24"/>
+          <w:lang w:val="en-US"/>
+        </w:rPr>
+        <w:t xml:space="preserve"> et al. 2016),</w:t>
+      </w:r>
+      <w:r>
+        <w:rPr>
+          <w:rFonts w:ascii="Times New Roman" w:hAnsi="Times New Roman" w:cs="Times New Roman"/>
+          <w:sz w:val="24"/>
+          <w:szCs w:val="24"/>
+          <w:lang w:val="en-US"/>
+        </w:rPr>
+        <w:t xml:space="preserve"> we incorporated an interaction between </w:t>
+      </w:r>
+      <w:r>
+        <w:rPr>
+          <w:rFonts w:ascii="Times New Roman" w:hAnsi="Times New Roman" w:cs="Times New Roman"/>
+          <w:sz w:val="24"/>
+          <w:szCs w:val="24"/>
+          <w:lang w:val="en-US"/>
+        </w:rPr>
+        <w:t xml:space="preserve">woody debris and predators </w:t>
+      </w:r>
+      <w:r>
+        <w:rPr>
+          <w:rFonts w:ascii="Times New Roman" w:hAnsi="Times New Roman" w:cs="Times New Roman"/>
+          <w:sz w:val="24"/>
+          <w:szCs w:val="24"/>
+          <w:lang w:val="en-US"/>
+        </w:rPr>
+        <w:t xml:space="preserve">(pike and </w:t>
+      </w:r>
+      <w:proofErr w:type="spellStart"/>
+      <w:r>
+        <w:rPr>
+          <w:rFonts w:ascii="Times New Roman" w:hAnsi="Times New Roman" w:cs="Times New Roman"/>
+          <w:sz w:val="24"/>
+          <w:szCs w:val="24"/>
+          <w:lang w:val="en-US"/>
+        </w:rPr>
         <w:t>burbot</w:t>
       </w:r>
       <w:proofErr w:type="spellEnd"/>
@@ -6002,417 +6442,25 @@
           <w:szCs w:val="24"/>
           <w:lang w:val="en-US"/>
         </w:rPr>
-        <w:t xml:space="preserve"> (</w:t>
-      </w:r>
-      <w:r>
-        <w:rPr>
-          <w:rFonts w:ascii="Times New Roman" w:hAnsi="Times New Roman" w:cs="Times New Roman"/>
-          <w:sz w:val="24"/>
-          <w:szCs w:val="24"/>
-          <w:lang w:val="en-US"/>
-        </w:rPr>
-        <w:t>REF)</w:t>
-      </w:r>
-      <w:r>
-        <w:rPr>
-          <w:rFonts w:ascii="Times New Roman" w:hAnsi="Times New Roman" w:cs="Times New Roman"/>
-          <w:sz w:val="24"/>
-          <w:szCs w:val="24"/>
-          <w:lang w:val="en-US"/>
-        </w:rPr>
-        <w:t>,</w:t>
-      </w:r>
-      <w:r>
-        <w:rPr>
-          <w:rFonts w:ascii="Times New Roman" w:hAnsi="Times New Roman" w:cs="Times New Roman"/>
-          <w:sz w:val="24"/>
-          <w:szCs w:val="24"/>
-          <w:lang w:val="en-US"/>
-        </w:rPr>
-        <w:t xml:space="preserve"> and competition between brown trout, brook trout, gra</w:t>
-      </w:r>
-      <w:r>
-        <w:rPr>
-          <w:rFonts w:ascii="Times New Roman" w:hAnsi="Times New Roman" w:cs="Times New Roman"/>
-          <w:sz w:val="24"/>
-          <w:szCs w:val="24"/>
-          <w:lang w:val="en-US"/>
-        </w:rPr>
-        <w:t>yling, salmon and sculpin fish (</w:t>
-      </w:r>
-      <w:r>
-        <w:rPr>
-          <w:rFonts w:ascii="Times New Roman" w:hAnsi="Times New Roman" w:cs="Times New Roman"/>
-          <w:sz w:val="24"/>
-          <w:szCs w:val="24"/>
-          <w:lang w:val="en-US"/>
-        </w:rPr>
-        <w:t>REF)</w:t>
-      </w:r>
-      <w:r>
-        <w:rPr>
-          <w:rFonts w:ascii="Times New Roman" w:hAnsi="Times New Roman" w:cs="Times New Roman"/>
-          <w:sz w:val="24"/>
-          <w:szCs w:val="24"/>
-          <w:lang w:val="en-US"/>
-        </w:rPr>
-        <w:t xml:space="preserve">. </w:t>
-      </w:r>
-      <w:r>
-        <w:rPr>
-          <w:rFonts w:ascii="Times New Roman" w:hAnsi="Times New Roman" w:cs="Times New Roman"/>
-          <w:sz w:val="24"/>
-          <w:szCs w:val="24"/>
-          <w:lang w:val="en-US"/>
-        </w:rPr>
-        <w:t>Type of migration</w:t>
-      </w:r>
-      <w:r>
-        <w:rPr>
-          <w:rFonts w:ascii="Times New Roman" w:hAnsi="Times New Roman" w:cs="Times New Roman"/>
-          <w:sz w:val="24"/>
-          <w:szCs w:val="24"/>
-          <w:lang w:val="en-US"/>
-        </w:rPr>
-        <w:t xml:space="preserve"> was included as explanatory factor </w:t>
-      </w:r>
-      <w:r>
-        <w:rPr>
-          <w:rFonts w:ascii="Times New Roman" w:hAnsi="Times New Roman" w:cs="Times New Roman"/>
-          <w:sz w:val="24"/>
-          <w:szCs w:val="24"/>
-          <w:lang w:val="en-US"/>
-        </w:rPr>
-        <w:t>of</w:t>
-      </w:r>
-      <w:r>
-        <w:rPr>
-          <w:rFonts w:ascii="Times New Roman" w:hAnsi="Times New Roman" w:cs="Times New Roman"/>
-          <w:sz w:val="24"/>
-          <w:szCs w:val="24"/>
-          <w:lang w:val="en-US"/>
-        </w:rPr>
-        <w:t xml:space="preserve"> trout and salmon</w:t>
-      </w:r>
-      <w:r>
-        <w:rPr>
-          <w:rFonts w:ascii="Times New Roman" w:hAnsi="Times New Roman" w:cs="Times New Roman"/>
-          <w:sz w:val="24"/>
-          <w:szCs w:val="24"/>
-          <w:lang w:val="en-US"/>
-        </w:rPr>
-        <w:t xml:space="preserve"> abundance</w:t>
-      </w:r>
-      <w:r>
-        <w:rPr>
-          <w:rFonts w:ascii="Times New Roman" w:hAnsi="Times New Roman" w:cs="Times New Roman"/>
-          <w:sz w:val="24"/>
-          <w:szCs w:val="24"/>
-          <w:lang w:val="en-US"/>
-        </w:rPr>
-        <w:t xml:space="preserve">. </w:t>
-      </w:r>
-      <w:r>
-        <w:rPr>
-          <w:rFonts w:ascii="Times New Roman" w:hAnsi="Times New Roman" w:cs="Times New Roman"/>
-          <w:sz w:val="24"/>
-          <w:szCs w:val="24"/>
-          <w:lang w:val="en-US"/>
-        </w:rPr>
-        <w:t xml:space="preserve">We expected the abundance of woody debris to </w:t>
-      </w:r>
-      <w:r>
-        <w:rPr>
-          <w:rFonts w:ascii="Times New Roman" w:hAnsi="Times New Roman" w:cs="Times New Roman"/>
-          <w:sz w:val="24"/>
-          <w:szCs w:val="24"/>
-          <w:lang w:val="en-US"/>
-        </w:rPr>
-        <w:t>be</w:t>
-      </w:r>
-      <w:r>
-        <w:rPr>
-          <w:rFonts w:ascii="Times New Roman" w:hAnsi="Times New Roman" w:cs="Times New Roman"/>
-          <w:sz w:val="24"/>
-          <w:szCs w:val="24"/>
-          <w:lang w:val="en-US"/>
-        </w:rPr>
-        <w:t xml:space="preserve"> affected by </w:t>
-      </w:r>
-      <w:r>
-        <w:rPr>
-          <w:rFonts w:ascii="Times New Roman" w:hAnsi="Times New Roman" w:cs="Times New Roman"/>
-          <w:sz w:val="24"/>
-          <w:szCs w:val="24"/>
-          <w:lang w:val="en-US"/>
-        </w:rPr>
-        <w:t>factors related to stream size and hydrology (</w:t>
-      </w:r>
-      <w:proofErr w:type="spellStart"/>
-      <w:r>
-        <w:rPr>
-          <w:rFonts w:ascii="Times New Roman" w:hAnsi="Times New Roman" w:cs="Times New Roman"/>
-          <w:sz w:val="24"/>
-          <w:szCs w:val="24"/>
-          <w:lang w:val="en-US"/>
-        </w:rPr>
-        <w:t>i.e</w:t>
-      </w:r>
-      <w:proofErr w:type="spellEnd"/>
-      <w:r>
-        <w:rPr>
-          <w:rFonts w:ascii="Times New Roman" w:hAnsi="Times New Roman" w:cs="Times New Roman"/>
-          <w:sz w:val="24"/>
-          <w:szCs w:val="24"/>
-          <w:lang w:val="en-US"/>
-        </w:rPr>
-        <w:t xml:space="preserve"> </w:t>
-      </w:r>
-      <w:r>
-        <w:rPr>
-          <w:rFonts w:ascii="Times New Roman" w:hAnsi="Times New Roman" w:cs="Times New Roman"/>
-          <w:sz w:val="24"/>
-          <w:szCs w:val="24"/>
-          <w:lang w:val="en-US"/>
-        </w:rPr>
-        <w:t xml:space="preserve">stream </w:t>
-      </w:r>
-      <w:r>
-        <w:rPr>
-          <w:rFonts w:ascii="Times New Roman" w:hAnsi="Times New Roman" w:cs="Times New Roman"/>
-          <w:sz w:val="24"/>
-          <w:szCs w:val="24"/>
-          <w:lang w:val="en-US"/>
-        </w:rPr>
-        <w:t>width and slope</w:t>
-      </w:r>
-      <w:r>
-        <w:rPr>
-          <w:rFonts w:ascii="Times New Roman" w:hAnsi="Times New Roman" w:cs="Times New Roman"/>
-          <w:sz w:val="24"/>
-          <w:szCs w:val="24"/>
-          <w:lang w:val="en-US"/>
-        </w:rPr>
-        <w:t xml:space="preserve">, </w:t>
-      </w:r>
-      <w:r>
-        <w:rPr>
-          <w:rFonts w:ascii="Times New Roman" w:hAnsi="Times New Roman" w:cs="Times New Roman"/>
-          <w:sz w:val="24"/>
-          <w:szCs w:val="24"/>
-          <w:lang w:val="en-US"/>
-        </w:rPr>
-        <w:t>upstream catchment area</w:t>
-      </w:r>
-      <w:r>
-        <w:rPr>
-          <w:rFonts w:ascii="Times New Roman" w:hAnsi="Times New Roman" w:cs="Times New Roman"/>
-          <w:sz w:val="24"/>
-          <w:szCs w:val="24"/>
-          <w:lang w:val="en-US"/>
-        </w:rPr>
-        <w:t xml:space="preserve">, </w:t>
-      </w:r>
-      <w:r>
-        <w:rPr>
-          <w:rFonts w:ascii="Times New Roman" w:hAnsi="Times New Roman" w:cs="Times New Roman"/>
-          <w:sz w:val="24"/>
-          <w:szCs w:val="24"/>
-          <w:lang w:val="en-US"/>
-        </w:rPr>
-        <w:t xml:space="preserve">average </w:t>
-      </w:r>
-      <w:r>
-        <w:rPr>
-          <w:rFonts w:ascii="Times New Roman" w:hAnsi="Times New Roman" w:cs="Times New Roman"/>
-          <w:sz w:val="24"/>
-          <w:szCs w:val="24"/>
-          <w:lang w:val="en-US"/>
-        </w:rPr>
-        <w:t>and</w:t>
-      </w:r>
-      <w:r>
-        <w:rPr>
-          <w:rFonts w:ascii="Times New Roman" w:hAnsi="Times New Roman" w:cs="Times New Roman"/>
-          <w:sz w:val="24"/>
-          <w:szCs w:val="24"/>
-          <w:lang w:val="en-US"/>
-        </w:rPr>
-        <w:t xml:space="preserve"> maximum depth, water velocity</w:t>
-      </w:r>
-      <w:r>
-        <w:rPr>
-          <w:rFonts w:ascii="Times New Roman" w:hAnsi="Times New Roman" w:cs="Times New Roman"/>
-          <w:sz w:val="24"/>
-          <w:szCs w:val="24"/>
-          <w:lang w:val="en-US"/>
-        </w:rPr>
-        <w:t xml:space="preserve">, </w:t>
-      </w:r>
-      <w:r>
-        <w:rPr>
-          <w:rFonts w:ascii="Times New Roman" w:hAnsi="Times New Roman" w:cs="Times New Roman"/>
-          <w:sz w:val="24"/>
-          <w:szCs w:val="24"/>
-          <w:lang w:val="en-US"/>
-        </w:rPr>
-        <w:t>REF)</w:t>
-      </w:r>
-      <w:r>
-        <w:rPr>
-          <w:rFonts w:ascii="Times New Roman" w:hAnsi="Times New Roman" w:cs="Times New Roman"/>
-          <w:sz w:val="24"/>
-          <w:szCs w:val="24"/>
-          <w:lang w:val="en-US"/>
-        </w:rPr>
-        <w:t>,</w:t>
-      </w:r>
-      <w:r>
-        <w:rPr>
-          <w:rFonts w:ascii="Times New Roman" w:hAnsi="Times New Roman" w:cs="Times New Roman"/>
-          <w:sz w:val="24"/>
-          <w:szCs w:val="24"/>
-          <w:lang w:val="en-US"/>
-        </w:rPr>
-        <w:t xml:space="preserve"> as well as forest </w:t>
-      </w:r>
-      <w:commentRangeStart w:id="10"/>
-      <w:r>
-        <w:rPr>
-          <w:rFonts w:ascii="Times New Roman" w:hAnsi="Times New Roman" w:cs="Times New Roman"/>
-          <w:sz w:val="24"/>
-          <w:szCs w:val="24"/>
-          <w:lang w:val="en-US"/>
-        </w:rPr>
-        <w:t xml:space="preserve">coverage, age and volume </w:t>
-      </w:r>
-      <w:commentRangeEnd w:id="10"/>
-      <w:r>
-        <w:rPr>
-          <w:rStyle w:val="CommentReference"/>
-        </w:rPr>
-        <w:commentReference w:id="10"/>
-      </w:r>
-      <w:r>
-        <w:rPr>
-          <w:rFonts w:ascii="Times New Roman" w:hAnsi="Times New Roman" w:cs="Times New Roman"/>
-          <w:sz w:val="24"/>
-          <w:szCs w:val="24"/>
-          <w:lang w:val="en-US"/>
-        </w:rPr>
-        <w:t>(REF)</w:t>
-      </w:r>
-      <w:r>
-        <w:rPr>
-          <w:rFonts w:ascii="Times New Roman" w:hAnsi="Times New Roman" w:cs="Times New Roman"/>
-          <w:sz w:val="24"/>
-          <w:szCs w:val="24"/>
-          <w:lang w:val="en-US"/>
-        </w:rPr>
-        <w:t xml:space="preserve">. </w:t>
-      </w:r>
-      <w:r>
-        <w:rPr>
-          <w:rFonts w:ascii="Times New Roman" w:hAnsi="Times New Roman" w:cs="Times New Roman"/>
-          <w:sz w:val="24"/>
-          <w:szCs w:val="24"/>
-          <w:lang w:val="en-US"/>
-        </w:rPr>
-        <w:t>Finally, abundances of fish and woody debris were hypothesized to vary within and between years.</w:t>
-      </w:r>
-      <w:r>
-        <w:rPr>
-          <w:rFonts w:ascii="Times New Roman" w:hAnsi="Times New Roman" w:cs="Times New Roman"/>
-          <w:sz w:val="24"/>
-          <w:szCs w:val="24"/>
-          <w:lang w:val="en-US"/>
-        </w:rPr>
-        <w:t xml:space="preserve"> </w:t>
-      </w:r>
-      <w:r>
-        <w:rPr>
-          <w:rFonts w:ascii="Times New Roman" w:hAnsi="Times New Roman" w:cs="Times New Roman"/>
-          <w:sz w:val="24"/>
-          <w:szCs w:val="24"/>
-          <w:lang w:val="en-US"/>
-        </w:rPr>
-        <w:t xml:space="preserve">To test the hypothesis that </w:t>
-      </w:r>
-      <w:r>
-        <w:rPr>
-          <w:rFonts w:ascii="Times New Roman" w:hAnsi="Times New Roman" w:cs="Times New Roman"/>
-          <w:sz w:val="24"/>
-          <w:szCs w:val="24"/>
-          <w:lang w:val="en-US"/>
-        </w:rPr>
-        <w:t>woody debris are especially important as shelter when predators are abundant (</w:t>
-      </w:r>
-      <w:proofErr w:type="spellStart"/>
-      <w:r>
-        <w:rPr>
-          <w:rFonts w:ascii="Times New Roman" w:hAnsi="Times New Roman" w:cs="Times New Roman"/>
-          <w:sz w:val="24"/>
-          <w:szCs w:val="24"/>
-          <w:lang w:val="en-US"/>
-        </w:rPr>
-        <w:t>Enefalk</w:t>
-      </w:r>
-      <w:proofErr w:type="spellEnd"/>
-      <w:r>
-        <w:rPr>
-          <w:rFonts w:ascii="Times New Roman" w:hAnsi="Times New Roman" w:cs="Times New Roman"/>
-          <w:sz w:val="24"/>
-          <w:szCs w:val="24"/>
-          <w:lang w:val="en-US"/>
-        </w:rPr>
-        <w:t xml:space="preserve"> et al. 2016),</w:t>
-      </w:r>
-      <w:r>
-        <w:rPr>
-          <w:rFonts w:ascii="Times New Roman" w:hAnsi="Times New Roman" w:cs="Times New Roman"/>
-          <w:sz w:val="24"/>
-          <w:szCs w:val="24"/>
-          <w:lang w:val="en-US"/>
-        </w:rPr>
-        <w:t xml:space="preserve"> we incorporated an interaction between </w:t>
-      </w:r>
-      <w:r>
-        <w:rPr>
-          <w:rFonts w:ascii="Times New Roman" w:hAnsi="Times New Roman" w:cs="Times New Roman"/>
-          <w:sz w:val="24"/>
-          <w:szCs w:val="24"/>
-          <w:lang w:val="en-US"/>
-        </w:rPr>
-        <w:t xml:space="preserve">woody debris and predators </w:t>
-      </w:r>
-      <w:r>
-        <w:rPr>
-          <w:rFonts w:ascii="Times New Roman" w:hAnsi="Times New Roman" w:cs="Times New Roman"/>
-          <w:sz w:val="24"/>
-          <w:szCs w:val="24"/>
-          <w:lang w:val="en-US"/>
-        </w:rPr>
-        <w:t xml:space="preserve">(pike and </w:t>
-      </w:r>
-      <w:proofErr w:type="spellStart"/>
-      <w:r>
-        <w:rPr>
-          <w:rFonts w:ascii="Times New Roman" w:hAnsi="Times New Roman" w:cs="Times New Roman"/>
-          <w:sz w:val="24"/>
-          <w:szCs w:val="24"/>
-          <w:lang w:val="en-US"/>
-        </w:rPr>
-        <w:t>burbot</w:t>
-      </w:r>
-      <w:proofErr w:type="spellEnd"/>
-      <w:r>
-        <w:rPr>
-          <w:rFonts w:ascii="Times New Roman" w:hAnsi="Times New Roman" w:cs="Times New Roman"/>
-          <w:sz w:val="24"/>
-          <w:szCs w:val="24"/>
-          <w:lang w:val="en-US"/>
-        </w:rPr>
-        <w:t xml:space="preserve">). Also, the interaction between stream slope or depth and competitors was included to investigate whether habitat partitioning is more likely to occur </w:t>
+        <w:t xml:space="preserve">). Also, the interaction between stream </w:t>
+      </w:r>
+      <w:r>
+        <w:rPr>
+          <w:rFonts w:ascii="Times New Roman" w:hAnsi="Times New Roman" w:cs="Times New Roman"/>
+          <w:sz w:val="24"/>
+          <w:szCs w:val="24"/>
+          <w:lang w:val="en-US"/>
+        </w:rPr>
+        <w:t xml:space="preserve">bed </w:t>
+      </w:r>
+      <w:r>
+        <w:rPr>
+          <w:rFonts w:ascii="Times New Roman" w:hAnsi="Times New Roman" w:cs="Times New Roman"/>
+          <w:sz w:val="24"/>
+          <w:szCs w:val="24"/>
+          <w:lang w:val="en-US"/>
+        </w:rPr>
+        <w:t xml:space="preserve">slope or depth and competitors was included to investigate whether habitat partitioning is more likely to occur </w:t>
       </w:r>
       <w:r>
         <w:rPr>
@@ -7206,7 +7254,16 @@
           <w:szCs w:val="24"/>
           <w:lang w:val="en-US"/>
         </w:rPr>
-        <w:t xml:space="preserve">latitude, average air temperature and altitude </w:t>
+        <w:t>latitu</w:t>
+      </w:r>
+      <w:r>
+        <w:rPr>
+          <w:rFonts w:ascii="Times New Roman" w:hAnsi="Times New Roman" w:cs="Times New Roman"/>
+          <w:sz w:val="24"/>
+          <w:szCs w:val="24"/>
+          <w:lang w:val="en-US"/>
+        </w:rPr>
+        <w:t xml:space="preserve">de and average air temperature </w:t>
       </w:r>
       <w:r>
         <w:rPr>
@@ -7265,7 +7322,7 @@
           <w:lang w:val="en-US"/>
         </w:rPr>
       </w:pPr>
-      <w:commentRangeStart w:id="11"/>
+      <w:commentRangeStart w:id="10"/>
       <w:r>
         <w:rPr>
           <w:rFonts w:ascii="Times New Roman" w:hAnsi="Times New Roman" w:cs="Times New Roman"/>
@@ -7556,16 +7613,7 @@
           <w:szCs w:val="24"/>
           <w:lang w:val="en-US"/>
         </w:rPr>
-        <w:t>in the station</w:t>
-      </w:r>
-      <w:r>
-        <w:rPr>
-          <w:rFonts w:ascii="Times New Roman" w:hAnsi="Times New Roman" w:cs="Times New Roman"/>
-          <w:sz w:val="24"/>
-          <w:szCs w:val="24"/>
-          <w:lang w:val="en-US"/>
-        </w:rPr>
-        <w:t xml:space="preserve">-level model were </w:t>
+        <w:t xml:space="preserve">were </w:t>
       </w:r>
       <w:r>
         <w:rPr>
@@ -7592,7 +7640,16 @@
           <w:szCs w:val="24"/>
           <w:lang w:val="en-US"/>
         </w:rPr>
-        <w:t xml:space="preserve">(Nakagawa </w:t>
+        <w:t>Nakagawa and</w:t>
+      </w:r>
+      <w:r>
+        <w:rPr>
+          <w:rFonts w:ascii="Times New Roman" w:hAnsi="Times New Roman" w:cs="Times New Roman"/>
+          <w:sz w:val="24"/>
+          <w:szCs w:val="24"/>
+          <w:lang w:val="en-US"/>
+        </w:rPr>
+        <w:t xml:space="preserve"> </w:t>
       </w:r>
       <w:proofErr w:type="spellStart"/>
       <w:r>
@@ -7602,7 +7659,7 @@
           <w:szCs w:val="24"/>
           <w:lang w:val="en-US"/>
         </w:rPr>
-        <w:t>nad</w:t>
+        <w:t>Schieltze</w:t>
       </w:r>
       <w:proofErr w:type="spellEnd"/>
       <w:r>
@@ -7614,25 +7671,23 @@
         </w:rPr>
         <w:t xml:space="preserve"> </w:t>
       </w:r>
-      <w:proofErr w:type="spellStart"/>
-      <w:r>
-        <w:rPr>
-          <w:rFonts w:ascii="Times New Roman" w:hAnsi="Times New Roman" w:cs="Times New Roman"/>
-          <w:sz w:val="24"/>
-          <w:szCs w:val="24"/>
-          <w:lang w:val="en-US"/>
-        </w:rPr>
-        <w:t>Schieltze</w:t>
-      </w:r>
-      <w:proofErr w:type="spellEnd"/>
-      <w:r>
-        <w:rPr>
-          <w:rFonts w:ascii="Times New Roman" w:hAnsi="Times New Roman" w:cs="Times New Roman"/>
-          <w:sz w:val="24"/>
-          <w:szCs w:val="24"/>
-          <w:lang w:val="en-US"/>
-        </w:rPr>
-        <w:t xml:space="preserve"> 2013)</w:t>
+      <w:r>
+        <w:rPr>
+          <w:rFonts w:ascii="Times New Roman" w:hAnsi="Times New Roman" w:cs="Times New Roman"/>
+          <w:sz w:val="24"/>
+          <w:szCs w:val="24"/>
+          <w:lang w:val="en-US"/>
+        </w:rPr>
+        <w:t>(</w:t>
+      </w:r>
+      <w:r>
+        <w:rPr>
+          <w:rFonts w:ascii="Times New Roman" w:hAnsi="Times New Roman" w:cs="Times New Roman"/>
+          <w:sz w:val="24"/>
+          <w:szCs w:val="24"/>
+          <w:lang w:val="en-US"/>
+        </w:rPr>
+        <w:t>2013)</w:t>
       </w:r>
       <w:r>
         <w:rPr>
@@ -7697,12 +7752,12 @@
         </w:rPr>
         <w:t xml:space="preserve"> </w:t>
       </w:r>
-      <w:commentRangeEnd w:id="11"/>
+      <w:commentRangeEnd w:id="10"/>
       <w:r>
         <w:rPr>
           <w:rStyle w:val="CommentReference"/>
         </w:rPr>
-        <w:commentReference w:id="11"/>
+        <w:commentReference w:id="10"/>
       </w:r>
     </w:p>
     <w:p>
@@ -7715,41 +7770,247 @@
           <w:lang w:val="en-US"/>
         </w:rPr>
       </w:pPr>
-      <w:bookmarkStart w:id="12" w:name="_GoBack"/>
-      <w:bookmarkEnd w:id="12"/>
     </w:p>
     <w:p>
       <w:pPr>
         <w:spacing w:line="480" w:lineRule="auto"/>
         <w:rPr>
           <w:rFonts w:ascii="Times New Roman" w:hAnsi="Times New Roman" w:cs="Times New Roman"/>
-          <w:sz w:val="24"/>
-          <w:szCs w:val="24"/>
-          <w:lang w:val="en-US"/>
-        </w:rPr>
-      </w:pPr>
+          <w:b/>
+          <w:sz w:val="24"/>
+          <w:szCs w:val="24"/>
+          <w:lang w:val="en-US"/>
+        </w:rPr>
+      </w:pPr>
+      <w:r>
+        <w:rPr>
+          <w:rFonts w:ascii="Times New Roman" w:hAnsi="Times New Roman" w:cs="Times New Roman"/>
+          <w:b/>
+          <w:sz w:val="24"/>
+          <w:szCs w:val="24"/>
+          <w:lang w:val="en-US"/>
+        </w:rPr>
+        <w:t>RESULTS</w:t>
+      </w:r>
     </w:p>
     <w:p>
       <w:pPr>
         <w:spacing w:line="480" w:lineRule="auto"/>
         <w:rPr>
           <w:rFonts w:ascii="Times New Roman" w:hAnsi="Times New Roman" w:cs="Times New Roman"/>
-          <w:b/>
-          <w:sz w:val="24"/>
-          <w:szCs w:val="24"/>
-          <w:lang w:val="en-US"/>
-        </w:rPr>
-      </w:pPr>
-      <w:r>
-        <w:rPr>
-          <w:rFonts w:ascii="Times New Roman" w:hAnsi="Times New Roman" w:cs="Times New Roman"/>
-          <w:b/>
+          <w:sz w:val="24"/>
+          <w:szCs w:val="24"/>
+          <w:lang w:val="en-US"/>
+        </w:rPr>
+      </w:pPr>
+      <w:r>
+        <w:rPr>
+          <w:rFonts w:ascii="Times New Roman" w:hAnsi="Times New Roman" w:cs="Times New Roman"/>
           <w:sz w:val="24"/>
           <w:szCs w:val="24"/>
           <w:lang w:val="en-US"/>
         </w:rPr>
         <w:lastRenderedPageBreak/>
-        <w:t>RESULTS</w:t>
+        <w:t xml:space="preserve">Our path analyses suggest </w:t>
+      </w:r>
+      <w:r>
+        <w:rPr>
+          <w:rFonts w:ascii="Times New Roman" w:hAnsi="Times New Roman" w:cs="Times New Roman"/>
+          <w:sz w:val="24"/>
+          <w:szCs w:val="24"/>
+          <w:lang w:val="en-US"/>
+        </w:rPr>
+        <w:t xml:space="preserve">that </w:t>
+      </w:r>
+      <w:r>
+        <w:rPr>
+          <w:rFonts w:ascii="Times New Roman" w:hAnsi="Times New Roman" w:cs="Times New Roman"/>
+          <w:sz w:val="24"/>
+          <w:szCs w:val="24"/>
+          <w:lang w:val="en-US"/>
+        </w:rPr>
+        <w:t>large-</w:t>
+      </w:r>
+      <w:r>
+        <w:rPr>
+          <w:rFonts w:ascii="Times New Roman" w:hAnsi="Times New Roman" w:cs="Times New Roman"/>
+          <w:sz w:val="24"/>
+          <w:szCs w:val="24"/>
+          <w:lang w:val="en-US"/>
+        </w:rPr>
+        <w:t>scale,</w:t>
+      </w:r>
+      <w:r>
+        <w:rPr>
+          <w:rFonts w:ascii="Times New Roman" w:hAnsi="Times New Roman" w:cs="Times New Roman"/>
+          <w:sz w:val="24"/>
+          <w:szCs w:val="24"/>
+          <w:lang w:val="en-US"/>
+        </w:rPr>
+        <w:t xml:space="preserve"> local-scale</w:t>
+      </w:r>
+      <w:r>
+        <w:rPr>
+          <w:rFonts w:ascii="Times New Roman" w:hAnsi="Times New Roman" w:cs="Times New Roman"/>
+          <w:sz w:val="24"/>
+          <w:szCs w:val="24"/>
+          <w:lang w:val="en-US"/>
+        </w:rPr>
+        <w:t xml:space="preserve"> and, to a minor extent, </w:t>
+      </w:r>
+      <w:r>
+        <w:rPr>
+          <w:rFonts w:ascii="Times New Roman" w:hAnsi="Times New Roman" w:cs="Times New Roman"/>
+          <w:sz w:val="24"/>
+          <w:szCs w:val="24"/>
+          <w:lang w:val="en-US"/>
+        </w:rPr>
+        <w:t>biotic</w:t>
+      </w:r>
+      <w:r>
+        <w:rPr>
+          <w:rFonts w:ascii="Times New Roman" w:hAnsi="Times New Roman" w:cs="Times New Roman"/>
+          <w:sz w:val="24"/>
+          <w:szCs w:val="24"/>
+          <w:lang w:val="en-US"/>
+        </w:rPr>
+        <w:t xml:space="preserve"> factors affe</w:t>
+      </w:r>
+      <w:r>
+        <w:rPr>
+          <w:rFonts w:ascii="Times New Roman" w:hAnsi="Times New Roman" w:cs="Times New Roman"/>
+          <w:sz w:val="24"/>
+          <w:szCs w:val="24"/>
+          <w:lang w:val="en-US"/>
+        </w:rPr>
+        <w:t>cted the abundances of the studied</w:t>
+      </w:r>
+      <w:r>
+        <w:rPr>
+          <w:rFonts w:ascii="Times New Roman" w:hAnsi="Times New Roman" w:cs="Times New Roman"/>
+          <w:sz w:val="24"/>
+          <w:szCs w:val="24"/>
+          <w:lang w:val="en-US"/>
+        </w:rPr>
+        <w:t xml:space="preserve"> fish populations, but their relative importance varied with species</w:t>
+      </w:r>
+      <w:r>
+        <w:rPr>
+          <w:rFonts w:ascii="Times New Roman" w:hAnsi="Times New Roman" w:cs="Times New Roman"/>
+          <w:sz w:val="24"/>
+          <w:szCs w:val="24"/>
+          <w:lang w:val="en-US"/>
+        </w:rPr>
+        <w:t xml:space="preserve">. </w:t>
+      </w:r>
+      <w:r>
+        <w:rPr>
+          <w:rFonts w:ascii="Times New Roman" w:hAnsi="Times New Roman" w:cs="Times New Roman"/>
+          <w:sz w:val="24"/>
+          <w:szCs w:val="24"/>
+          <w:lang w:val="en-US"/>
+        </w:rPr>
+        <w:t xml:space="preserve">Overall, large scale-factors had larger weight than local-scale factors for sculpin fish population, while the opposite is true for trout and salmon population. </w:t>
+      </w:r>
+      <w:r>
+        <w:rPr>
+          <w:rFonts w:ascii="Times New Roman" w:hAnsi="Times New Roman" w:cs="Times New Roman"/>
+          <w:sz w:val="24"/>
+          <w:szCs w:val="24"/>
+          <w:lang w:val="en-US"/>
+        </w:rPr>
+        <w:t xml:space="preserve">This is also suggested by a </w:t>
+      </w:r>
+      <w:r>
+        <w:rPr>
+          <w:rFonts w:ascii="Times New Roman" w:hAnsi="Times New Roman" w:cs="Times New Roman"/>
+          <w:sz w:val="24"/>
+          <w:szCs w:val="24"/>
+          <w:lang w:val="en-US"/>
+        </w:rPr>
+        <w:t xml:space="preserve">more prominent </w:t>
+      </w:r>
+      <w:r>
+        <w:rPr>
+          <w:rFonts w:ascii="Times New Roman" w:hAnsi="Times New Roman" w:cs="Times New Roman"/>
+          <w:sz w:val="24"/>
+          <w:szCs w:val="24"/>
+          <w:lang w:val="en-US"/>
+        </w:rPr>
+        <w:t>latitudinal gradient</w:t>
+      </w:r>
+      <w:r>
+        <w:rPr>
+          <w:rFonts w:ascii="Times New Roman" w:hAnsi="Times New Roman" w:cs="Times New Roman"/>
+          <w:sz w:val="24"/>
+          <w:szCs w:val="24"/>
+          <w:lang w:val="en-US"/>
+        </w:rPr>
+        <w:t xml:space="preserve"> apparent in the </w:t>
+      </w:r>
+      <w:r>
+        <w:rPr>
+          <w:rFonts w:ascii="Times New Roman" w:hAnsi="Times New Roman" w:cs="Times New Roman"/>
+          <w:sz w:val="24"/>
+          <w:szCs w:val="24"/>
+          <w:lang w:val="en-US"/>
+        </w:rPr>
+        <w:t>geographic distributions of</w:t>
+      </w:r>
+      <w:r>
+        <w:rPr>
+          <w:rFonts w:ascii="Times New Roman" w:hAnsi="Times New Roman" w:cs="Times New Roman"/>
+          <w:sz w:val="24"/>
+          <w:szCs w:val="24"/>
+          <w:lang w:val="en-US"/>
+        </w:rPr>
+        <w:t xml:space="preserve"> </w:t>
+      </w:r>
+      <w:r>
+        <w:rPr>
+          <w:rFonts w:ascii="Times New Roman" w:hAnsi="Times New Roman" w:cs="Times New Roman"/>
+          <w:sz w:val="24"/>
+          <w:szCs w:val="24"/>
+          <w:lang w:val="en-US"/>
+        </w:rPr>
+        <w:t>sculpin fish abundances</w:t>
+      </w:r>
+      <w:r>
+        <w:rPr>
+          <w:rFonts w:ascii="Times New Roman" w:hAnsi="Times New Roman" w:cs="Times New Roman"/>
+          <w:sz w:val="24"/>
+          <w:szCs w:val="24"/>
+          <w:lang w:val="en-US"/>
+        </w:rPr>
+        <w:t xml:space="preserve"> (</w:t>
+      </w:r>
+      <w:r>
+        <w:rPr>
+          <w:rFonts w:ascii="Times New Roman" w:hAnsi="Times New Roman" w:cs="Times New Roman"/>
+          <w:sz w:val="24"/>
+          <w:szCs w:val="24"/>
+          <w:highlight w:val="yellow"/>
+          <w:lang w:val="en-US"/>
+        </w:rPr>
+        <w:t>FIG</w:t>
+      </w:r>
+      <w:r>
+        <w:rPr>
+          <w:rFonts w:ascii="Times New Roman" w:hAnsi="Times New Roman" w:cs="Times New Roman"/>
+          <w:sz w:val="24"/>
+          <w:szCs w:val="24"/>
+          <w:lang w:val="en-US"/>
+        </w:rPr>
+        <w:t>)</w:t>
+      </w:r>
+      <w:r>
+        <w:rPr>
+          <w:rFonts w:ascii="Times New Roman" w:hAnsi="Times New Roman" w:cs="Times New Roman"/>
+          <w:sz w:val="24"/>
+          <w:szCs w:val="24"/>
+          <w:lang w:val="en-US"/>
+        </w:rPr>
+        <w:t>.</w:t>
       </w:r>
     </w:p>
     <w:p>
@@ -7769,65 +8030,390 @@
           <w:szCs w:val="24"/>
           <w:lang w:val="en-US"/>
         </w:rPr>
-        <w:t>Both large- and local-scale factors affected the abundances of the study fish populations, but their relative importance varied with species</w:t>
-      </w:r>
-      <w:r>
-        <w:rPr>
-          <w:rFonts w:ascii="Times New Roman" w:hAnsi="Times New Roman" w:cs="Times New Roman"/>
-          <w:sz w:val="24"/>
-          <w:szCs w:val="24"/>
-          <w:lang w:val="en-US"/>
-        </w:rPr>
-        <w:t xml:space="preserve"> (</w:t>
-      </w:r>
-      <w:r>
-        <w:rPr>
-          <w:rFonts w:ascii="Times New Roman" w:hAnsi="Times New Roman" w:cs="Times New Roman"/>
-          <w:color w:val="FF0000"/>
-          <w:sz w:val="24"/>
-          <w:szCs w:val="24"/>
-          <w:lang w:val="en-US"/>
-        </w:rPr>
-        <w:t>maybe redundant, remove</w:t>
-      </w:r>
-      <w:r>
-        <w:rPr>
-          <w:rFonts w:ascii="Times New Roman" w:hAnsi="Times New Roman" w:cs="Times New Roman"/>
-          <w:sz w:val="24"/>
-          <w:szCs w:val="24"/>
-          <w:lang w:val="en-US"/>
-        </w:rPr>
-        <w:t>?).</w:t>
-      </w:r>
-      <w:r>
-        <w:rPr>
-          <w:rFonts w:ascii="Times New Roman" w:hAnsi="Times New Roman" w:cs="Times New Roman"/>
-          <w:sz w:val="24"/>
-          <w:szCs w:val="24"/>
-          <w:lang w:val="en-US"/>
-        </w:rPr>
-        <w:t xml:space="preserve"> Large-</w:t>
-      </w:r>
-      <w:r>
-        <w:rPr>
-          <w:rFonts w:ascii="Times New Roman" w:hAnsi="Times New Roman" w:cs="Times New Roman"/>
-          <w:sz w:val="24"/>
-          <w:szCs w:val="24"/>
-          <w:lang w:val="en-US"/>
-        </w:rPr>
-        <w:t xml:space="preserve">scale factors such as year air temperature and altitude mainly explained </w:t>
-      </w:r>
-      <w:proofErr w:type="spellStart"/>
-      <w:r>
-        <w:rPr>
-          <w:rFonts w:ascii="Times New Roman" w:hAnsi="Times New Roman" w:cs="Times New Roman"/>
-          <w:sz w:val="24"/>
-          <w:szCs w:val="24"/>
-          <w:lang w:val="en-US"/>
-        </w:rPr>
-        <w:t>Cottus</w:t>
-      </w:r>
-      <w:proofErr w:type="spellEnd"/>
+        <w:t xml:space="preserve">Our </w:t>
+      </w:r>
+      <w:r>
+        <w:rPr>
+          <w:rFonts w:ascii="Times New Roman" w:hAnsi="Times New Roman" w:cs="Times New Roman"/>
+          <w:sz w:val="24"/>
+          <w:szCs w:val="24"/>
+          <w:lang w:val="en-US"/>
+        </w:rPr>
+        <w:t>best-supported</w:t>
+      </w:r>
+      <w:r>
+        <w:rPr>
+          <w:rFonts w:ascii="Times New Roman" w:hAnsi="Times New Roman" w:cs="Times New Roman"/>
+          <w:sz w:val="24"/>
+          <w:szCs w:val="24"/>
+          <w:lang w:val="en-US"/>
+        </w:rPr>
+        <w:t xml:space="preserve"> models</w:t>
+      </w:r>
+      <w:r>
+        <w:rPr>
+          <w:rFonts w:ascii="Times New Roman" w:hAnsi="Times New Roman" w:cs="Times New Roman"/>
+          <w:sz w:val="24"/>
+          <w:szCs w:val="24"/>
+          <w:lang w:val="en-US"/>
+        </w:rPr>
+        <w:t xml:space="preserve"> fit</w:t>
+      </w:r>
+      <w:r>
+        <w:rPr>
+          <w:rFonts w:ascii="Times New Roman" w:hAnsi="Times New Roman" w:cs="Times New Roman"/>
+          <w:sz w:val="24"/>
+          <w:szCs w:val="24"/>
+          <w:lang w:val="en-US"/>
+        </w:rPr>
+        <w:t xml:space="preserve"> the data well</w:t>
+      </w:r>
+      <w:r>
+        <w:rPr>
+          <w:rFonts w:ascii="Times New Roman" w:hAnsi="Times New Roman" w:cs="Times New Roman"/>
+          <w:sz w:val="24"/>
+          <w:szCs w:val="24"/>
+          <w:lang w:val="en-US"/>
+        </w:rPr>
+        <w:t xml:space="preserve"> </w:t>
+      </w:r>
+      <w:r>
+        <w:rPr>
+          <w:rFonts w:ascii="Times New Roman" w:hAnsi="Times New Roman" w:cs="Times New Roman"/>
+          <w:sz w:val="24"/>
+          <w:szCs w:val="24"/>
+          <w:lang w:val="en-US"/>
+        </w:rPr>
+        <w:t>(</w:t>
+      </w:r>
+      <w:r>
+        <w:rPr>
+          <w:rFonts w:ascii="Times New Roman" w:hAnsi="Times New Roman" w:cs="Times New Roman"/>
+          <w:sz w:val="24"/>
+          <w:szCs w:val="24"/>
+          <w:lang w:val="en-US"/>
+        </w:rPr>
+        <w:t>trout</w:t>
+      </w:r>
+      <w:r>
+        <w:rPr>
+          <w:rFonts w:ascii="Times New Roman" w:hAnsi="Times New Roman" w:cs="Times New Roman"/>
+          <w:sz w:val="24"/>
+          <w:szCs w:val="24"/>
+          <w:lang w:val="en-US"/>
+        </w:rPr>
+        <w:t xml:space="preserve">: </w:t>
+      </w:r>
+      <w:r>
+        <w:rPr>
+          <w:rFonts w:ascii="Times New Roman" w:hAnsi="Times New Roman" w:cs="Times New Roman"/>
+          <w:sz w:val="24"/>
+          <w:szCs w:val="24"/>
+          <w:lang w:val="en-US"/>
+        </w:rPr>
+        <w:t>Fisher's C</w:t>
+      </w:r>
+      <w:r>
+        <w:rPr>
+          <w:rFonts w:ascii="Times New Roman" w:hAnsi="Times New Roman" w:cs="Times New Roman"/>
+          <w:sz w:val="24"/>
+          <w:szCs w:val="24"/>
+          <w:lang w:val="en-US"/>
+        </w:rPr>
+        <w:t xml:space="preserve"> =</w:t>
+      </w:r>
+      <w:r>
+        <w:rPr>
+          <w:rFonts w:ascii="Times New Roman" w:hAnsi="Times New Roman" w:cs="Times New Roman"/>
+          <w:sz w:val="24"/>
+          <w:szCs w:val="24"/>
+          <w:lang w:val="en-US"/>
+        </w:rPr>
+        <w:t xml:space="preserve"> 21.5</w:t>
+      </w:r>
+      <w:r>
+        <w:rPr>
+          <w:rFonts w:ascii="Times New Roman" w:hAnsi="Times New Roman" w:cs="Times New Roman"/>
+          <w:sz w:val="24"/>
+          <w:szCs w:val="24"/>
+          <w:lang w:val="en-US"/>
+        </w:rPr>
+        <w:t>0</w:t>
+      </w:r>
+      <w:r>
+        <w:rPr>
+          <w:rFonts w:ascii="Times New Roman" w:hAnsi="Times New Roman" w:cs="Times New Roman"/>
+          <w:sz w:val="24"/>
+          <w:szCs w:val="24"/>
+          <w:lang w:val="en-US"/>
+        </w:rPr>
+        <w:t xml:space="preserve">, </w:t>
+      </w:r>
+      <w:r>
+        <w:rPr>
+          <w:rFonts w:ascii="Times New Roman" w:hAnsi="Times New Roman" w:cs="Times New Roman"/>
+          <w:i/>
+          <w:sz w:val="24"/>
+          <w:szCs w:val="24"/>
+          <w:lang w:val="en-US"/>
+        </w:rPr>
+        <w:t>P</w:t>
+      </w:r>
+      <w:r>
+        <w:rPr>
+          <w:rFonts w:ascii="Times New Roman" w:hAnsi="Times New Roman" w:cs="Times New Roman"/>
+          <w:sz w:val="24"/>
+          <w:szCs w:val="24"/>
+          <w:lang w:val="en-US"/>
+        </w:rPr>
+        <w:t xml:space="preserve"> =</w:t>
+      </w:r>
+      <w:r>
+        <w:rPr>
+          <w:rFonts w:ascii="Times New Roman" w:hAnsi="Times New Roman" w:cs="Times New Roman"/>
+          <w:sz w:val="24"/>
+          <w:szCs w:val="24"/>
+          <w:lang w:val="en-US"/>
+        </w:rPr>
+        <w:t xml:space="preserve"> 0.255</w:t>
+      </w:r>
+      <w:r>
+        <w:rPr>
+          <w:rFonts w:ascii="Times New Roman" w:hAnsi="Times New Roman" w:cs="Times New Roman"/>
+          <w:sz w:val="24"/>
+          <w:szCs w:val="24"/>
+          <w:lang w:val="en-US"/>
+        </w:rPr>
+        <w:t xml:space="preserve">, </w:t>
+      </w:r>
+      <w:r>
+        <w:rPr>
+          <w:rFonts w:ascii="Times New Roman" w:hAnsi="Times New Roman" w:cs="Times New Roman"/>
+          <w:sz w:val="24"/>
+          <w:szCs w:val="24"/>
+          <w:lang w:val="en-US"/>
+        </w:rPr>
+        <w:t>salmon:</w:t>
+      </w:r>
+      <w:r>
+        <w:rPr>
+          <w:rFonts w:ascii="Times New Roman" w:hAnsi="Times New Roman" w:cs="Times New Roman"/>
+          <w:sz w:val="24"/>
+          <w:szCs w:val="24"/>
+          <w:lang w:val="en-US"/>
+        </w:rPr>
+        <w:t xml:space="preserve"> </w:t>
+      </w:r>
+      <w:r>
+        <w:rPr>
+          <w:rFonts w:ascii="Times New Roman" w:hAnsi="Times New Roman" w:cs="Times New Roman"/>
+          <w:sz w:val="24"/>
+          <w:szCs w:val="24"/>
+          <w:lang w:val="en-US"/>
+        </w:rPr>
+        <w:t>Fisher's C</w:t>
+      </w:r>
+      <w:r>
+        <w:rPr>
+          <w:rFonts w:ascii="Times New Roman" w:hAnsi="Times New Roman" w:cs="Times New Roman"/>
+          <w:sz w:val="24"/>
+          <w:szCs w:val="24"/>
+          <w:lang w:val="en-US"/>
+        </w:rPr>
+        <w:t xml:space="preserve"> =</w:t>
+      </w:r>
+      <w:r>
+        <w:rPr>
+          <w:rFonts w:ascii="Times New Roman" w:hAnsi="Times New Roman" w:cs="Times New Roman"/>
+          <w:sz w:val="24"/>
+          <w:szCs w:val="24"/>
+          <w:lang w:val="en-US"/>
+        </w:rPr>
+        <w:t>6.06</w:t>
+      </w:r>
+      <w:r>
+        <w:rPr>
+          <w:rFonts w:ascii="Times New Roman" w:hAnsi="Times New Roman" w:cs="Times New Roman"/>
+          <w:sz w:val="24"/>
+          <w:szCs w:val="24"/>
+          <w:lang w:val="en-US"/>
+        </w:rPr>
+        <w:t xml:space="preserve">, </w:t>
+      </w:r>
+      <w:r>
+        <w:rPr>
+          <w:rFonts w:ascii="Times New Roman" w:hAnsi="Times New Roman" w:cs="Times New Roman"/>
+          <w:i/>
+          <w:sz w:val="24"/>
+          <w:szCs w:val="24"/>
+          <w:lang w:val="en-US"/>
+        </w:rPr>
+        <w:t>P</w:t>
+      </w:r>
+      <w:r>
+        <w:rPr>
+          <w:rFonts w:ascii="Times New Roman" w:hAnsi="Times New Roman" w:cs="Times New Roman"/>
+          <w:sz w:val="24"/>
+          <w:szCs w:val="24"/>
+          <w:lang w:val="en-US"/>
+        </w:rPr>
+        <w:t xml:space="preserve"> =</w:t>
+      </w:r>
+      <w:r>
+        <w:rPr>
+          <w:rFonts w:ascii="Times New Roman" w:hAnsi="Times New Roman" w:cs="Times New Roman"/>
+          <w:sz w:val="24"/>
+          <w:szCs w:val="24"/>
+          <w:lang w:val="en-US"/>
+        </w:rPr>
+        <w:t xml:space="preserve"> 0.641</w:t>
+      </w:r>
+      <w:r>
+        <w:rPr>
+          <w:rFonts w:ascii="Times New Roman" w:hAnsi="Times New Roman" w:cs="Times New Roman"/>
+          <w:sz w:val="24"/>
+          <w:szCs w:val="24"/>
+          <w:lang w:val="en-US"/>
+        </w:rPr>
+        <w:t xml:space="preserve">, </w:t>
+      </w:r>
+      <w:r>
+        <w:rPr>
+          <w:rFonts w:ascii="Times New Roman" w:hAnsi="Times New Roman" w:cs="Times New Roman"/>
+          <w:sz w:val="24"/>
+          <w:szCs w:val="24"/>
+          <w:lang w:val="en-US"/>
+        </w:rPr>
+        <w:t>sculpin</w:t>
+      </w:r>
+      <w:r>
+        <w:rPr>
+          <w:rFonts w:ascii="Times New Roman" w:hAnsi="Times New Roman" w:cs="Times New Roman"/>
+          <w:sz w:val="24"/>
+          <w:szCs w:val="24"/>
+          <w:lang w:val="en-US"/>
+        </w:rPr>
+        <w:t xml:space="preserve"> fish</w:t>
+      </w:r>
+      <w:r>
+        <w:rPr>
+          <w:rFonts w:ascii="Times New Roman" w:hAnsi="Times New Roman" w:cs="Times New Roman"/>
+          <w:sz w:val="24"/>
+          <w:szCs w:val="24"/>
+          <w:lang w:val="en-US"/>
+        </w:rPr>
+        <w:t xml:space="preserve">: </w:t>
+      </w:r>
+      <w:r>
+        <w:rPr>
+          <w:rFonts w:ascii="Times New Roman" w:hAnsi="Times New Roman" w:cs="Times New Roman"/>
+          <w:sz w:val="24"/>
+          <w:szCs w:val="24"/>
+          <w:lang w:val="en-US"/>
+        </w:rPr>
+        <w:t>Fisher's C</w:t>
+      </w:r>
+      <w:r>
+        <w:rPr>
+          <w:rFonts w:ascii="Times New Roman" w:hAnsi="Times New Roman" w:cs="Times New Roman"/>
+          <w:sz w:val="24"/>
+          <w:szCs w:val="24"/>
+          <w:lang w:val="en-US"/>
+        </w:rPr>
+        <w:t xml:space="preserve"> =</w:t>
+      </w:r>
+      <w:r>
+        <w:rPr>
+          <w:rFonts w:ascii="Times New Roman" w:hAnsi="Times New Roman" w:cs="Times New Roman"/>
+          <w:sz w:val="24"/>
+          <w:szCs w:val="24"/>
+          <w:lang w:val="en-US"/>
+        </w:rPr>
+        <w:t>13.81</w:t>
+      </w:r>
+      <w:r>
+        <w:rPr>
+          <w:rFonts w:ascii="Times New Roman" w:hAnsi="Times New Roman" w:cs="Times New Roman"/>
+          <w:sz w:val="24"/>
+          <w:szCs w:val="24"/>
+          <w:lang w:val="en-US"/>
+        </w:rPr>
+        <w:t xml:space="preserve">, </w:t>
+      </w:r>
+      <w:r>
+        <w:rPr>
+          <w:rFonts w:ascii="Times New Roman" w:hAnsi="Times New Roman" w:cs="Times New Roman"/>
+          <w:i/>
+          <w:sz w:val="24"/>
+          <w:szCs w:val="24"/>
+          <w:lang w:val="en-US"/>
+        </w:rPr>
+        <w:t>P</w:t>
+      </w:r>
+      <w:r>
+        <w:rPr>
+          <w:rFonts w:ascii="Times New Roman" w:hAnsi="Times New Roman" w:cs="Times New Roman"/>
+          <w:sz w:val="24"/>
+          <w:szCs w:val="24"/>
+          <w:lang w:val="en-US"/>
+        </w:rPr>
+        <w:t xml:space="preserve"> = </w:t>
+      </w:r>
+      <w:r>
+        <w:rPr>
+          <w:rFonts w:ascii="Times New Roman" w:hAnsi="Times New Roman" w:cs="Times New Roman"/>
+          <w:sz w:val="24"/>
+          <w:szCs w:val="24"/>
+          <w:lang w:val="en-US"/>
+        </w:rPr>
+        <w:t>0.313</w:t>
+      </w:r>
+      <w:r>
+        <w:rPr>
+          <w:rFonts w:ascii="Times New Roman" w:hAnsi="Times New Roman" w:cs="Times New Roman"/>
+          <w:sz w:val="24"/>
+          <w:szCs w:val="24"/>
+          <w:lang w:val="en-US"/>
+        </w:rPr>
+        <w:t xml:space="preserve">, </w:t>
+      </w:r>
+      <w:r>
+        <w:rPr>
+          <w:rFonts w:ascii="Times New Roman" w:hAnsi="Times New Roman" w:cs="Times New Roman"/>
+          <w:sz w:val="24"/>
+          <w:szCs w:val="24"/>
+          <w:highlight w:val="yellow"/>
+          <w:lang w:val="en-US"/>
+        </w:rPr>
+        <w:t>Fig</w:t>
+      </w:r>
+      <w:r>
+        <w:rPr>
+          <w:rFonts w:ascii="Times New Roman" w:hAnsi="Times New Roman" w:cs="Times New Roman"/>
+          <w:sz w:val="24"/>
+          <w:szCs w:val="24"/>
+          <w:lang w:val="en-US"/>
+        </w:rPr>
+        <w:t>).</w:t>
+      </w:r>
+      <w:r>
+        <w:rPr>
+          <w:rFonts w:ascii="Times New Roman" w:hAnsi="Times New Roman" w:cs="Times New Roman"/>
+          <w:sz w:val="24"/>
+          <w:szCs w:val="24"/>
+          <w:lang w:val="en-US"/>
+        </w:rPr>
+        <w:t xml:space="preserve"> </w:t>
+      </w:r>
+      <w:r>
+        <w:rPr>
+          <w:rFonts w:ascii="Times New Roman" w:hAnsi="Times New Roman" w:cs="Times New Roman"/>
+          <w:sz w:val="24"/>
+          <w:szCs w:val="24"/>
+          <w:lang w:val="en-US"/>
+        </w:rPr>
+        <w:t>The total explained variation was respectively 0.79 for trout, 0.69 for salmon and 0.82 for sculpin fish abundance, while it was 0.52 for woody debris</w:t>
+      </w:r>
       <w:r>
         <w:rPr>
           <w:rFonts w:ascii="Times New Roman" w:hAnsi="Times New Roman" w:cs="Times New Roman"/>
@@ -7844,52 +8430,70 @@
           <w:szCs w:val="24"/>
           <w:lang w:val="en-US"/>
         </w:rPr>
-        <w:t xml:space="preserve"> (negative effects), while local stream width was the strongest predictor of trout </w:t>
-      </w:r>
-      <w:r>
-        <w:rPr>
-          <w:rFonts w:ascii="Times New Roman" w:hAnsi="Times New Roman" w:cs="Times New Roman"/>
-          <w:sz w:val="24"/>
-          <w:szCs w:val="24"/>
-          <w:lang w:val="en-US"/>
-        </w:rPr>
-        <w:t xml:space="preserve">and salmon </w:t>
-      </w:r>
-      <w:r>
-        <w:rPr>
-          <w:rFonts w:ascii="Times New Roman" w:hAnsi="Times New Roman" w:cs="Times New Roman"/>
-          <w:sz w:val="24"/>
-          <w:szCs w:val="24"/>
-          <w:lang w:val="en-US"/>
-        </w:rPr>
-        <w:t>abundance</w:t>
-      </w:r>
-      <w:r>
-        <w:rPr>
-          <w:rFonts w:ascii="Times New Roman" w:hAnsi="Times New Roman" w:cs="Times New Roman"/>
-          <w:sz w:val="24"/>
-          <w:szCs w:val="24"/>
-          <w:lang w:val="en-US"/>
-        </w:rPr>
-        <w:t xml:space="preserve">, showing </w:t>
-      </w:r>
-      <w:r>
-        <w:rPr>
-          <w:rFonts w:ascii="Times New Roman" w:hAnsi="Times New Roman" w:cs="Times New Roman"/>
-          <w:sz w:val="24"/>
-          <w:szCs w:val="24"/>
-          <w:lang w:val="en-US"/>
-        </w:rPr>
-        <w:t>negative</w:t>
-      </w:r>
-      <w:r>
-        <w:rPr>
-          <w:rFonts w:ascii="Times New Roman" w:hAnsi="Times New Roman" w:cs="Times New Roman"/>
-          <w:sz w:val="24"/>
-          <w:szCs w:val="24"/>
-          <w:lang w:val="en-US"/>
-        </w:rPr>
-        <w:t xml:space="preserve"> and positive effects respectively. Trout abundance also decreased with</w:t>
+        <w:t>.</w:t>
+      </w:r>
+      <w:r>
+        <w:rPr>
+          <w:rFonts w:ascii="Times New Roman" w:hAnsi="Times New Roman" w:cs="Times New Roman"/>
+          <w:sz w:val="24"/>
+          <w:szCs w:val="24"/>
+          <w:lang w:val="en-US"/>
+        </w:rPr>
+        <w:t xml:space="preserve"> T</w:t>
+      </w:r>
+      <w:r>
+        <w:rPr>
+          <w:rFonts w:ascii="Times New Roman" w:hAnsi="Times New Roman" w:cs="Times New Roman"/>
+          <w:sz w:val="24"/>
+          <w:szCs w:val="24"/>
+          <w:lang w:val="en-US"/>
+        </w:rPr>
+        <w:t>h</w:t>
+      </w:r>
+      <w:r>
+        <w:rPr>
+          <w:rFonts w:ascii="Times New Roman" w:hAnsi="Times New Roman" w:cs="Times New Roman"/>
+          <w:sz w:val="24"/>
+          <w:szCs w:val="24"/>
+          <w:lang w:val="en-US"/>
+        </w:rPr>
+        <w:t xml:space="preserve">e </w:t>
+      </w:r>
+      <w:r>
+        <w:rPr>
+          <w:rFonts w:ascii="Times New Roman" w:hAnsi="Times New Roman" w:cs="Times New Roman"/>
+          <w:sz w:val="24"/>
+          <w:szCs w:val="24"/>
+          <w:lang w:val="en-US"/>
+        </w:rPr>
+        <w:t xml:space="preserve">relatively large </w:t>
+      </w:r>
+      <w:r>
+        <w:rPr>
+          <w:rFonts w:ascii="Times New Roman" w:hAnsi="Times New Roman" w:cs="Times New Roman"/>
+          <w:sz w:val="24"/>
+          <w:szCs w:val="24"/>
+          <w:lang w:val="en-US"/>
+        </w:rPr>
+        <w:t>difference</w:t>
+      </w:r>
+      <w:r>
+        <w:rPr>
+          <w:rFonts w:ascii="Times New Roman" w:hAnsi="Times New Roman" w:cs="Times New Roman"/>
+          <w:sz w:val="24"/>
+          <w:szCs w:val="24"/>
+          <w:lang w:val="en-US"/>
+        </w:rPr>
+        <w:t>s</w:t>
+      </w:r>
+      <w:r>
+        <w:rPr>
+          <w:rFonts w:ascii="Times New Roman" w:hAnsi="Times New Roman" w:cs="Times New Roman"/>
+          <w:sz w:val="24"/>
+          <w:szCs w:val="24"/>
+          <w:lang w:val="en-US"/>
+        </w:rPr>
+        <w:t xml:space="preserve"> between</w:t>
       </w:r>
       <w:r>
         <w:rPr>
@@ -7907,61 +8511,287 @@
           <w:szCs w:val="24"/>
           <w:lang w:val="en-US"/>
         </w:rPr>
-        <w:t xml:space="preserve">stream depth and </w:t>
-      </w:r>
-      <w:r>
-        <w:rPr>
-          <w:rFonts w:ascii="Times New Roman" w:hAnsi="Times New Roman" w:cs="Times New Roman"/>
-          <w:sz w:val="24"/>
-          <w:szCs w:val="24"/>
-          <w:lang w:val="en-US"/>
-        </w:rPr>
-        <w:t>abundance</w:t>
-      </w:r>
-      <w:r>
-        <w:rPr>
-          <w:rFonts w:ascii="Times New Roman" w:hAnsi="Times New Roman" w:cs="Times New Roman"/>
-          <w:sz w:val="24"/>
-          <w:szCs w:val="24"/>
-          <w:lang w:val="en-US"/>
-        </w:rPr>
-        <w:t xml:space="preserve"> of the predator t</w:t>
-      </w:r>
-      <w:r>
-        <w:rPr>
-          <w:rFonts w:ascii="Times New Roman" w:hAnsi="Times New Roman" w:cs="Times New Roman"/>
-          <w:sz w:val="24"/>
-          <w:szCs w:val="24"/>
-          <w:lang w:val="en-US"/>
-        </w:rPr>
-        <w:t>urbot</w:t>
-      </w:r>
-      <w:r>
-        <w:rPr>
-          <w:rFonts w:ascii="Times New Roman" w:hAnsi="Times New Roman" w:cs="Times New Roman"/>
-          <w:sz w:val="24"/>
-          <w:szCs w:val="24"/>
-          <w:lang w:val="en-US"/>
-        </w:rPr>
-        <w:t>, and increased with</w:t>
-      </w:r>
-      <w:r>
-        <w:rPr>
-          <w:rFonts w:ascii="Times New Roman" w:hAnsi="Times New Roman" w:cs="Times New Roman"/>
-          <w:sz w:val="24"/>
-          <w:szCs w:val="24"/>
-          <w:lang w:val="en-US"/>
-        </w:rPr>
-        <w:t xml:space="preserve"> year air temperature</w:t>
-      </w:r>
-      <w:r>
-        <w:rPr>
-          <w:rFonts w:ascii="Times New Roman" w:hAnsi="Times New Roman" w:cs="Times New Roman"/>
-          <w:sz w:val="24"/>
-          <w:szCs w:val="24"/>
-          <w:lang w:val="en-US"/>
-        </w:rPr>
-        <w:t>, while salmon abundance decreased with altitude.</w:t>
+        <w:t>conditional R squared (that associated to the sum of fixed and random effects)</w:t>
+      </w:r>
+      <w:r>
+        <w:rPr>
+          <w:rFonts w:ascii="Times New Roman" w:hAnsi="Times New Roman" w:cs="Times New Roman"/>
+          <w:sz w:val="24"/>
+          <w:szCs w:val="24"/>
+          <w:lang w:val="en-US"/>
+        </w:rPr>
+        <w:t xml:space="preserve"> and </w:t>
+      </w:r>
+      <w:r>
+        <w:rPr>
+          <w:rFonts w:ascii="Times New Roman" w:hAnsi="Times New Roman" w:cs="Times New Roman"/>
+          <w:sz w:val="24"/>
+          <w:szCs w:val="24"/>
+          <w:lang w:val="en-US"/>
+        </w:rPr>
+        <w:t>marginal</w:t>
+      </w:r>
+      <w:r>
+        <w:rPr>
+          <w:rFonts w:ascii="Times New Roman" w:hAnsi="Times New Roman" w:cs="Times New Roman"/>
+          <w:sz w:val="24"/>
+          <w:szCs w:val="24"/>
+          <w:lang w:val="en-US"/>
+        </w:rPr>
+        <w:t xml:space="preserve"> </w:t>
+      </w:r>
+      <w:r>
+        <w:rPr>
+          <w:rFonts w:ascii="Times New Roman" w:hAnsi="Times New Roman" w:cs="Times New Roman"/>
+          <w:sz w:val="24"/>
+          <w:szCs w:val="24"/>
+          <w:lang w:val="en-US"/>
+        </w:rPr>
+        <w:t>R squared</w:t>
+      </w:r>
+      <w:r>
+        <w:rPr>
+          <w:rFonts w:ascii="Times New Roman" w:hAnsi="Times New Roman" w:cs="Times New Roman"/>
+          <w:sz w:val="24"/>
+          <w:szCs w:val="24"/>
+          <w:lang w:val="en-US"/>
+        </w:rPr>
+        <w:t xml:space="preserve"> (that associated to the fixed effects)</w:t>
+      </w:r>
+      <w:r>
+        <w:rPr>
+          <w:rFonts w:ascii="Times New Roman" w:hAnsi="Times New Roman" w:cs="Times New Roman"/>
+          <w:sz w:val="24"/>
+          <w:szCs w:val="24"/>
+          <w:lang w:val="en-US"/>
+        </w:rPr>
+        <w:t xml:space="preserve">, in general </w:t>
+      </w:r>
+      <w:r>
+        <w:rPr>
+          <w:rFonts w:ascii="Times New Roman" w:hAnsi="Times New Roman" w:cs="Times New Roman"/>
+          <w:sz w:val="24"/>
+          <w:szCs w:val="24"/>
+          <w:lang w:val="en-US"/>
+        </w:rPr>
+        <w:t>indic</w:t>
+      </w:r>
+      <w:r>
+        <w:rPr>
+          <w:rFonts w:ascii="Times New Roman" w:hAnsi="Times New Roman" w:cs="Times New Roman"/>
+          <w:sz w:val="24"/>
+          <w:szCs w:val="24"/>
+          <w:lang w:val="en-US"/>
+        </w:rPr>
+        <w:t xml:space="preserve">ated </w:t>
+      </w:r>
+      <w:r>
+        <w:rPr>
+          <w:rFonts w:ascii="Times New Roman" w:hAnsi="Times New Roman" w:cs="Times New Roman"/>
+          <w:sz w:val="24"/>
+          <w:szCs w:val="24"/>
+          <w:lang w:val="en-US"/>
+        </w:rPr>
+        <w:t>strong</w:t>
+      </w:r>
+      <w:r>
+        <w:rPr>
+          <w:rFonts w:ascii="Times New Roman" w:hAnsi="Times New Roman" w:cs="Times New Roman"/>
+          <w:sz w:val="24"/>
+          <w:szCs w:val="24"/>
+          <w:lang w:val="en-US"/>
+        </w:rPr>
+        <w:t xml:space="preserve"> variation between </w:t>
+      </w:r>
+      <w:r>
+        <w:rPr>
+          <w:rFonts w:ascii="Times New Roman" w:hAnsi="Times New Roman" w:cs="Times New Roman"/>
+          <w:sz w:val="24"/>
+          <w:szCs w:val="24"/>
+          <w:lang w:val="en-US"/>
+        </w:rPr>
+        <w:t>catchments</w:t>
+      </w:r>
+      <w:r>
+        <w:rPr>
+          <w:rFonts w:ascii="Times New Roman" w:hAnsi="Times New Roman" w:cs="Times New Roman"/>
+          <w:sz w:val="24"/>
+          <w:szCs w:val="24"/>
+          <w:lang w:val="en-US"/>
+        </w:rPr>
+        <w:t xml:space="preserve">. </w:t>
+      </w:r>
+      <w:commentRangeStart w:id="11"/>
+      <w:r>
+        <w:rPr>
+          <w:rFonts w:ascii="Times New Roman" w:hAnsi="Times New Roman" w:cs="Times New Roman"/>
+          <w:sz w:val="24"/>
+          <w:szCs w:val="24"/>
+          <w:lang w:val="en-US"/>
+        </w:rPr>
+        <w:t xml:space="preserve">The many zeros </w:t>
+      </w:r>
+      <w:r>
+        <w:rPr>
+          <w:rFonts w:ascii="Times New Roman" w:hAnsi="Times New Roman" w:cs="Times New Roman"/>
+          <w:sz w:val="24"/>
+          <w:szCs w:val="24"/>
+          <w:lang w:val="en-US"/>
+        </w:rPr>
+        <w:t>in</w:t>
+      </w:r>
+      <w:r>
+        <w:rPr>
+          <w:rFonts w:ascii="Times New Roman" w:hAnsi="Times New Roman" w:cs="Times New Roman"/>
+          <w:sz w:val="24"/>
+          <w:szCs w:val="24"/>
+          <w:lang w:val="en-US"/>
+        </w:rPr>
+        <w:t xml:space="preserve"> salmon abundances </w:t>
+      </w:r>
+      <w:r>
+        <w:rPr>
+          <w:rFonts w:ascii="Times New Roman" w:hAnsi="Times New Roman" w:cs="Times New Roman"/>
+          <w:sz w:val="24"/>
+          <w:szCs w:val="24"/>
+          <w:lang w:val="en-US"/>
+        </w:rPr>
+        <w:t>(</w:t>
+      </w:r>
+      <w:r>
+        <w:rPr>
+          <w:rFonts w:ascii="Times New Roman" w:hAnsi="Times New Roman" w:cs="Times New Roman"/>
+          <w:sz w:val="24"/>
+          <w:szCs w:val="24"/>
+          <w:highlight w:val="yellow"/>
+          <w:lang w:val="en-US"/>
+        </w:rPr>
+        <w:t>FIG map</w:t>
+      </w:r>
+      <w:r>
+        <w:rPr>
+          <w:rFonts w:ascii="Times New Roman" w:hAnsi="Times New Roman" w:cs="Times New Roman"/>
+          <w:sz w:val="24"/>
+          <w:szCs w:val="24"/>
+          <w:lang w:val="en-US"/>
+        </w:rPr>
+        <w:t xml:space="preserve">) </w:t>
+      </w:r>
+      <w:r>
+        <w:rPr>
+          <w:rFonts w:ascii="Times New Roman" w:hAnsi="Times New Roman" w:cs="Times New Roman"/>
+          <w:sz w:val="24"/>
+          <w:szCs w:val="24"/>
+          <w:lang w:val="en-US"/>
+        </w:rPr>
+        <w:t xml:space="preserve">may </w:t>
+      </w:r>
+      <w:r>
+        <w:rPr>
+          <w:rFonts w:ascii="Times New Roman" w:hAnsi="Times New Roman" w:cs="Times New Roman"/>
+          <w:sz w:val="24"/>
+          <w:szCs w:val="24"/>
+          <w:lang w:val="en-US"/>
+        </w:rPr>
+        <w:t xml:space="preserve">have </w:t>
+      </w:r>
+      <w:r>
+        <w:rPr>
+          <w:rFonts w:ascii="Times New Roman" w:hAnsi="Times New Roman" w:cs="Times New Roman"/>
+          <w:sz w:val="24"/>
+          <w:szCs w:val="24"/>
+          <w:lang w:val="en-US"/>
+        </w:rPr>
+        <w:t>partly contribute</w:t>
+      </w:r>
+      <w:r>
+        <w:rPr>
+          <w:rFonts w:ascii="Times New Roman" w:hAnsi="Times New Roman" w:cs="Times New Roman"/>
+          <w:sz w:val="24"/>
+          <w:szCs w:val="24"/>
+          <w:lang w:val="en-US"/>
+        </w:rPr>
+        <w:t>d</w:t>
+      </w:r>
+      <w:r>
+        <w:rPr>
+          <w:rFonts w:ascii="Times New Roman" w:hAnsi="Times New Roman" w:cs="Times New Roman"/>
+          <w:sz w:val="24"/>
+          <w:szCs w:val="24"/>
+          <w:lang w:val="en-US"/>
+        </w:rPr>
+        <w:t xml:space="preserve"> to the </w:t>
+      </w:r>
+      <w:r>
+        <w:rPr>
+          <w:rFonts w:ascii="Times New Roman" w:hAnsi="Times New Roman" w:cs="Times New Roman"/>
+          <w:sz w:val="24"/>
+          <w:szCs w:val="24"/>
+          <w:lang w:val="en-US"/>
+        </w:rPr>
+        <w:t xml:space="preserve">especially </w:t>
+      </w:r>
+      <w:r>
+        <w:rPr>
+          <w:rFonts w:ascii="Times New Roman" w:hAnsi="Times New Roman" w:cs="Times New Roman"/>
+          <w:sz w:val="24"/>
+          <w:szCs w:val="24"/>
+          <w:lang w:val="en-US"/>
+        </w:rPr>
+        <w:t xml:space="preserve">low variation </w:t>
+      </w:r>
+      <w:r>
+        <w:rPr>
+          <w:rFonts w:ascii="Times New Roman" w:hAnsi="Times New Roman" w:cs="Times New Roman"/>
+          <w:sz w:val="24"/>
+          <w:szCs w:val="24"/>
+          <w:lang w:val="en-US"/>
+        </w:rPr>
+        <w:t xml:space="preserve">explained </w:t>
+      </w:r>
+      <w:r>
+        <w:rPr>
+          <w:rFonts w:ascii="Times New Roman" w:hAnsi="Times New Roman" w:cs="Times New Roman"/>
+          <w:sz w:val="24"/>
+          <w:szCs w:val="24"/>
+          <w:lang w:val="en-US"/>
+        </w:rPr>
+        <w:t xml:space="preserve">by </w:t>
+      </w:r>
+      <w:r>
+        <w:rPr>
+          <w:rFonts w:ascii="Times New Roman" w:hAnsi="Times New Roman" w:cs="Times New Roman"/>
+          <w:sz w:val="24"/>
+          <w:szCs w:val="24"/>
+          <w:lang w:val="en-US"/>
+        </w:rPr>
+        <w:t>fixed effects (</w:t>
+      </w:r>
+      <w:r>
+        <w:rPr>
+          <w:rFonts w:ascii="Times New Roman" w:hAnsi="Times New Roman" w:cs="Times New Roman"/>
+          <w:sz w:val="24"/>
+          <w:szCs w:val="24"/>
+          <w:highlight w:val="yellow"/>
+          <w:lang w:val="en-US"/>
+        </w:rPr>
+        <w:t>FIG</w:t>
+      </w:r>
+      <w:r>
+        <w:rPr>
+          <w:rFonts w:ascii="Times New Roman" w:hAnsi="Times New Roman" w:cs="Times New Roman"/>
+          <w:sz w:val="24"/>
+          <w:szCs w:val="24"/>
+          <w:lang w:val="en-US"/>
+        </w:rPr>
+        <w:t>).</w:t>
+      </w:r>
+      <w:commentRangeEnd w:id="11"/>
+      <w:r>
+        <w:rPr>
+          <w:rStyle w:val="CommentReference"/>
+        </w:rPr>
+        <w:commentReference w:id="11"/>
       </w:r>
     </w:p>
     <w:p>
@@ -7981,27 +8811,116 @@
           <w:szCs w:val="24"/>
           <w:lang w:val="en-US"/>
         </w:rPr>
-        <w:t xml:space="preserve">LWD appeared to benefit trout but not salmon and </w:t>
-      </w:r>
-      <w:proofErr w:type="spellStart"/>
-      <w:r>
-        <w:rPr>
-          <w:rFonts w:ascii="Times New Roman" w:hAnsi="Times New Roman" w:cs="Times New Roman"/>
-          <w:sz w:val="24"/>
-          <w:szCs w:val="24"/>
-          <w:lang w:val="en-US"/>
-        </w:rPr>
-        <w:t>Cottus</w:t>
-      </w:r>
-      <w:proofErr w:type="spellEnd"/>
-      <w:r>
-        <w:rPr>
-          <w:rFonts w:ascii="Times New Roman" w:hAnsi="Times New Roman" w:cs="Times New Roman"/>
-          <w:sz w:val="24"/>
-          <w:szCs w:val="24"/>
-          <w:lang w:val="en-US"/>
-        </w:rPr>
-        <w:t xml:space="preserve"> populations. The abundance of LWD strongly decreased with stream width, but also depended, albeit to a less extent, on stream bed slope, forest age and cover, altitude and average air temperature.</w:t>
+        <w:t>Among the large-scale factors</w:t>
+      </w:r>
+      <w:r>
+        <w:rPr>
+          <w:rFonts w:ascii="Times New Roman" w:hAnsi="Times New Roman" w:cs="Times New Roman"/>
+          <w:sz w:val="24"/>
+          <w:szCs w:val="24"/>
+          <w:lang w:val="en-US"/>
+        </w:rPr>
+        <w:t>,</w:t>
+      </w:r>
+      <w:r>
+        <w:rPr>
+          <w:rFonts w:ascii="Times New Roman" w:hAnsi="Times New Roman" w:cs="Times New Roman"/>
+          <w:sz w:val="24"/>
+          <w:szCs w:val="24"/>
+          <w:lang w:val="en-US"/>
+        </w:rPr>
+        <w:t xml:space="preserve"> a</w:t>
+      </w:r>
+      <w:r>
+        <w:rPr>
+          <w:rFonts w:ascii="Times New Roman" w:hAnsi="Times New Roman" w:cs="Times New Roman"/>
+          <w:sz w:val="24"/>
+          <w:szCs w:val="24"/>
+          <w:lang w:val="en-US"/>
+        </w:rPr>
+        <w:t xml:space="preserve">verage air temperature was preferred over latitude </w:t>
+      </w:r>
+      <w:r>
+        <w:rPr>
+          <w:rFonts w:ascii="Times New Roman" w:hAnsi="Times New Roman" w:cs="Times New Roman"/>
+          <w:sz w:val="24"/>
+          <w:szCs w:val="24"/>
+          <w:lang w:val="en-US"/>
+        </w:rPr>
+        <w:t>as it gave a better</w:t>
+      </w:r>
+      <w:r>
+        <w:rPr>
+          <w:rFonts w:ascii="Times New Roman" w:hAnsi="Times New Roman" w:cs="Times New Roman"/>
+          <w:sz w:val="24"/>
+          <w:szCs w:val="24"/>
+          <w:lang w:val="en-US"/>
+        </w:rPr>
+        <w:t xml:space="preserve"> overall fit (</w:t>
+      </w:r>
+      <w:r>
+        <w:rPr>
+          <w:rFonts w:ascii="Times New Roman" w:hAnsi="Times New Roman" w:cs="Times New Roman"/>
+          <w:color w:val="FF0000"/>
+          <w:sz w:val="24"/>
+          <w:szCs w:val="24"/>
+          <w:lang w:val="en-US"/>
+        </w:rPr>
+        <w:t>AIC = … vs …</w:t>
+      </w:r>
+      <w:r>
+        <w:rPr>
+          <w:rFonts w:ascii="Times New Roman" w:hAnsi="Times New Roman" w:cs="Times New Roman"/>
+          <w:sz w:val="24"/>
+          <w:szCs w:val="24"/>
+          <w:lang w:val="en-US"/>
+        </w:rPr>
+        <w:t>)</w:t>
+      </w:r>
+      <w:r>
+        <w:rPr>
+          <w:rFonts w:ascii="Times New Roman" w:hAnsi="Times New Roman" w:cs="Times New Roman"/>
+          <w:sz w:val="24"/>
+          <w:szCs w:val="24"/>
+          <w:lang w:val="en-US"/>
+        </w:rPr>
+        <w:t xml:space="preserve">. Average air temperature </w:t>
+      </w:r>
+      <w:r>
+        <w:rPr>
+          <w:rFonts w:ascii="Times New Roman" w:hAnsi="Times New Roman" w:cs="Times New Roman"/>
+          <w:sz w:val="24"/>
+          <w:szCs w:val="24"/>
+          <w:lang w:val="en-US"/>
+        </w:rPr>
+        <w:t>was the stronger predictor of sculpin fish abundance, showing negative effects, while it had weaker positive effects on trout abundance and no effects on salmon abundance</w:t>
+      </w:r>
+      <w:r>
+        <w:rPr>
+          <w:rFonts w:ascii="Times New Roman" w:hAnsi="Times New Roman" w:cs="Times New Roman"/>
+          <w:sz w:val="24"/>
+          <w:szCs w:val="24"/>
+          <w:lang w:val="en-US"/>
+        </w:rPr>
+        <w:t>. Both sculpin fish and salmon, but not trout,</w:t>
+      </w:r>
+      <w:r>
+        <w:rPr>
+          <w:rFonts w:ascii="Times New Roman" w:hAnsi="Times New Roman" w:cs="Times New Roman"/>
+          <w:sz w:val="24"/>
+          <w:szCs w:val="24"/>
+          <w:lang w:val="en-US"/>
+        </w:rPr>
+        <w:t xml:space="preserve"> abundances decreased with altitude</w:t>
+      </w:r>
+      <w:r>
+        <w:rPr>
+          <w:rFonts w:ascii="Times New Roman" w:hAnsi="Times New Roman" w:cs="Times New Roman"/>
+          <w:sz w:val="24"/>
+          <w:szCs w:val="24"/>
+          <w:lang w:val="en-US"/>
+        </w:rPr>
+        <w:t xml:space="preserve">. </w:t>
       </w:r>
     </w:p>
     <w:p>
@@ -8014,6 +8933,353 @@
           <w:lang w:val="en-US"/>
         </w:rPr>
       </w:pPr>
+      <w:r>
+        <w:rPr>
+          <w:rFonts w:ascii="Times New Roman" w:hAnsi="Times New Roman" w:cs="Times New Roman"/>
+          <w:sz w:val="24"/>
+          <w:szCs w:val="24"/>
+          <w:lang w:val="en-US"/>
+        </w:rPr>
+        <w:t xml:space="preserve">Local-scale factors </w:t>
+      </w:r>
+      <w:r>
+        <w:rPr>
+          <w:rFonts w:ascii="Times New Roman" w:hAnsi="Times New Roman" w:cs="Times New Roman"/>
+          <w:sz w:val="24"/>
+          <w:szCs w:val="24"/>
+          <w:lang w:val="en-US"/>
+        </w:rPr>
+        <w:t>especially</w:t>
+      </w:r>
+      <w:r>
+        <w:rPr>
+          <w:rFonts w:ascii="Times New Roman" w:hAnsi="Times New Roman" w:cs="Times New Roman"/>
+          <w:sz w:val="24"/>
+          <w:szCs w:val="24"/>
+          <w:lang w:val="en-US"/>
+        </w:rPr>
+        <w:t xml:space="preserve"> contributed to explained variation in trout and salmon abundances. </w:t>
+      </w:r>
+      <w:r>
+        <w:rPr>
+          <w:rFonts w:ascii="Times New Roman" w:hAnsi="Times New Roman" w:cs="Times New Roman"/>
+          <w:sz w:val="24"/>
+          <w:szCs w:val="24"/>
+          <w:lang w:val="en-US"/>
+        </w:rPr>
+        <w:t xml:space="preserve">Stream width was the most important driver, though with opposite effects; trout was more abundant in </w:t>
+      </w:r>
+      <w:r>
+        <w:rPr>
+          <w:rFonts w:ascii="Times New Roman" w:hAnsi="Times New Roman" w:cs="Times New Roman"/>
+          <w:sz w:val="24"/>
+          <w:szCs w:val="24"/>
+          <w:lang w:val="en-US"/>
+        </w:rPr>
+        <w:t xml:space="preserve">smaller streams, </w:t>
+      </w:r>
+      <w:r>
+        <w:rPr>
+          <w:rFonts w:ascii="Times New Roman" w:hAnsi="Times New Roman" w:cs="Times New Roman"/>
+          <w:sz w:val="24"/>
+          <w:szCs w:val="24"/>
+          <w:lang w:val="en-US"/>
+        </w:rPr>
+        <w:t xml:space="preserve">while salmon in </w:t>
+      </w:r>
+      <w:r>
+        <w:rPr>
+          <w:rFonts w:ascii="Times New Roman" w:hAnsi="Times New Roman" w:cs="Times New Roman"/>
+          <w:sz w:val="24"/>
+          <w:szCs w:val="24"/>
+          <w:lang w:val="en-US"/>
+        </w:rPr>
+        <w:t>larger</w:t>
+      </w:r>
+      <w:r>
+        <w:rPr>
+          <w:rFonts w:ascii="Times New Roman" w:hAnsi="Times New Roman" w:cs="Times New Roman"/>
+          <w:sz w:val="24"/>
+          <w:szCs w:val="24"/>
+          <w:lang w:val="en-US"/>
+        </w:rPr>
+        <w:t xml:space="preserve"> </w:t>
+      </w:r>
+      <w:r>
+        <w:rPr>
+          <w:rFonts w:ascii="Times New Roman" w:hAnsi="Times New Roman" w:cs="Times New Roman"/>
+          <w:sz w:val="24"/>
+          <w:szCs w:val="24"/>
+          <w:lang w:val="en-US"/>
+        </w:rPr>
+        <w:t>streams</w:t>
+      </w:r>
+      <w:r>
+        <w:rPr>
+          <w:rFonts w:ascii="Times New Roman" w:hAnsi="Times New Roman" w:cs="Times New Roman"/>
+          <w:sz w:val="24"/>
+          <w:szCs w:val="24"/>
+          <w:lang w:val="en-US"/>
+        </w:rPr>
+        <w:t xml:space="preserve">. </w:t>
+      </w:r>
+      <w:r>
+        <w:rPr>
+          <w:rFonts w:ascii="Times New Roman" w:hAnsi="Times New Roman" w:cs="Times New Roman"/>
+          <w:sz w:val="24"/>
+          <w:szCs w:val="24"/>
+          <w:lang w:val="en-US"/>
+        </w:rPr>
+        <w:t>All three</w:t>
+      </w:r>
+      <w:r>
+        <w:rPr>
+          <w:rFonts w:ascii="Times New Roman" w:hAnsi="Times New Roman" w:cs="Times New Roman"/>
+          <w:sz w:val="24"/>
+          <w:szCs w:val="24"/>
+          <w:lang w:val="en-US"/>
+        </w:rPr>
+        <w:t xml:space="preserve"> studied</w:t>
+      </w:r>
+      <w:r>
+        <w:rPr>
+          <w:rFonts w:ascii="Times New Roman" w:hAnsi="Times New Roman" w:cs="Times New Roman"/>
+          <w:sz w:val="24"/>
+          <w:szCs w:val="24"/>
+          <w:lang w:val="en-US"/>
+        </w:rPr>
+        <w:t xml:space="preserve"> species preferred shall</w:t>
+      </w:r>
+      <w:r>
+        <w:rPr>
+          <w:rFonts w:ascii="Times New Roman" w:hAnsi="Times New Roman" w:cs="Times New Roman"/>
+          <w:sz w:val="24"/>
+          <w:szCs w:val="24"/>
+          <w:lang w:val="en-US"/>
+        </w:rPr>
+        <w:t>ower areas, with trout showing the</w:t>
+      </w:r>
+      <w:r>
+        <w:rPr>
+          <w:rFonts w:ascii="Times New Roman" w:hAnsi="Times New Roman" w:cs="Times New Roman"/>
+          <w:sz w:val="24"/>
+          <w:szCs w:val="24"/>
+          <w:lang w:val="en-US"/>
+        </w:rPr>
+        <w:t xml:space="preserve"> stronge</w:t>
+      </w:r>
+      <w:r>
+        <w:rPr>
+          <w:rFonts w:ascii="Times New Roman" w:hAnsi="Times New Roman" w:cs="Times New Roman"/>
+          <w:sz w:val="24"/>
+          <w:szCs w:val="24"/>
+          <w:lang w:val="en-US"/>
+        </w:rPr>
+        <w:t xml:space="preserve">st </w:t>
+      </w:r>
+      <w:r>
+        <w:rPr>
+          <w:rFonts w:ascii="Times New Roman" w:hAnsi="Times New Roman" w:cs="Times New Roman"/>
+          <w:sz w:val="24"/>
+          <w:szCs w:val="24"/>
+          <w:lang w:val="en-US"/>
+        </w:rPr>
+        <w:t>effect size</w:t>
+      </w:r>
+      <w:r>
+        <w:rPr>
+          <w:rFonts w:ascii="Times New Roman" w:hAnsi="Times New Roman" w:cs="Times New Roman"/>
+          <w:sz w:val="24"/>
+          <w:szCs w:val="24"/>
+          <w:lang w:val="en-US"/>
+        </w:rPr>
+        <w:t xml:space="preserve"> of maximum depth (preferred over average depth as it gave a better overall fit: </w:t>
+      </w:r>
+      <w:r>
+        <w:rPr>
+          <w:rFonts w:ascii="Times New Roman" w:hAnsi="Times New Roman" w:cs="Times New Roman"/>
+          <w:color w:val="FF0000"/>
+          <w:sz w:val="24"/>
+          <w:szCs w:val="24"/>
+          <w:lang w:val="en-US"/>
+        </w:rPr>
+        <w:t>AIC = … vs …</w:t>
+      </w:r>
+      <w:r>
+        <w:rPr>
+          <w:rFonts w:ascii="Times New Roman" w:hAnsi="Times New Roman" w:cs="Times New Roman"/>
+          <w:color w:val="FF0000"/>
+          <w:sz w:val="24"/>
+          <w:szCs w:val="24"/>
+          <w:lang w:val="en-US"/>
+        </w:rPr>
+        <w:t>)</w:t>
+      </w:r>
+      <w:r>
+        <w:rPr>
+          <w:rFonts w:ascii="Times New Roman" w:hAnsi="Times New Roman" w:cs="Times New Roman"/>
+          <w:sz w:val="24"/>
+          <w:szCs w:val="24"/>
+          <w:lang w:val="en-US"/>
+        </w:rPr>
+        <w:t xml:space="preserve">. Stream </w:t>
+      </w:r>
+      <w:r>
+        <w:rPr>
+          <w:rFonts w:ascii="Times New Roman" w:hAnsi="Times New Roman" w:cs="Times New Roman"/>
+          <w:sz w:val="24"/>
+          <w:szCs w:val="24"/>
+          <w:lang w:val="en-US"/>
+        </w:rPr>
+        <w:t xml:space="preserve">bed </w:t>
+      </w:r>
+      <w:r>
+        <w:rPr>
+          <w:rFonts w:ascii="Times New Roman" w:hAnsi="Times New Roman" w:cs="Times New Roman"/>
+          <w:sz w:val="24"/>
+          <w:szCs w:val="24"/>
+          <w:lang w:val="en-US"/>
+        </w:rPr>
+        <w:t xml:space="preserve">slope had weak positive and negative effects on trout and sculpin fish abundances </w:t>
+      </w:r>
+      <w:r>
+        <w:rPr>
+          <w:rFonts w:ascii="Times New Roman" w:hAnsi="Times New Roman" w:cs="Times New Roman"/>
+          <w:sz w:val="24"/>
+          <w:szCs w:val="24"/>
+          <w:lang w:val="en-US"/>
+        </w:rPr>
+        <w:lastRenderedPageBreak/>
+        <w:t>respectively, while water velocity moderately increased salmon abundance.</w:t>
+      </w:r>
+      <w:r>
+        <w:rPr>
+          <w:rFonts w:ascii="Times New Roman" w:hAnsi="Times New Roman" w:cs="Times New Roman"/>
+          <w:sz w:val="24"/>
+          <w:szCs w:val="24"/>
+          <w:lang w:val="en-US"/>
+        </w:rPr>
+        <w:t xml:space="preserve"> Trout was the only species affected by substrate type, with higher abundance associated to </w:t>
+      </w:r>
+      <w:r>
+        <w:rPr>
+          <w:rFonts w:ascii="Times New Roman" w:hAnsi="Times New Roman" w:cs="Times New Roman"/>
+          <w:sz w:val="24"/>
+          <w:szCs w:val="24"/>
+          <w:lang w:val="en-US"/>
+        </w:rPr>
+        <w:t>finer sediments.</w:t>
+      </w:r>
+      <w:r>
+        <w:rPr>
+          <w:rFonts w:ascii="Times New Roman" w:hAnsi="Times New Roman" w:cs="Times New Roman"/>
+          <w:sz w:val="24"/>
+          <w:szCs w:val="24"/>
+          <w:lang w:val="en-US"/>
+        </w:rPr>
+        <w:t xml:space="preserve"> Abundances of predators such as </w:t>
+      </w:r>
+      <w:proofErr w:type="spellStart"/>
+      <w:r>
+        <w:rPr>
+          <w:rFonts w:ascii="Times New Roman" w:hAnsi="Times New Roman" w:cs="Times New Roman"/>
+          <w:sz w:val="24"/>
+          <w:szCs w:val="24"/>
+          <w:lang w:val="en-US"/>
+        </w:rPr>
+        <w:t>burbot</w:t>
+      </w:r>
+      <w:proofErr w:type="spellEnd"/>
+      <w:r>
+        <w:rPr>
+          <w:rFonts w:ascii="Times New Roman" w:hAnsi="Times New Roman" w:cs="Times New Roman"/>
+          <w:sz w:val="24"/>
+          <w:szCs w:val="24"/>
+          <w:lang w:val="en-US"/>
+        </w:rPr>
+        <w:t xml:space="preserve"> and pike only (negatively) affected trout population, while no evidence of competitive interactions between brown trout, salmon, sculpin fish, grayling and brook trout was found.</w:t>
+      </w:r>
+      <w:r>
+        <w:rPr>
+          <w:rFonts w:ascii="Times New Roman" w:hAnsi="Times New Roman" w:cs="Times New Roman"/>
+          <w:sz w:val="24"/>
+          <w:szCs w:val="24"/>
+          <w:lang w:val="en-US"/>
+        </w:rPr>
+        <w:t xml:space="preserve"> Temporal variation had overall little bearing on our models, </w:t>
+      </w:r>
+      <w:r>
+        <w:rPr>
+          <w:rFonts w:ascii="Times New Roman" w:hAnsi="Times New Roman" w:cs="Times New Roman"/>
+          <w:sz w:val="24"/>
+          <w:szCs w:val="24"/>
+          <w:lang w:val="en-US"/>
+        </w:rPr>
+        <w:t>which revealed</w:t>
+      </w:r>
+      <w:r>
+        <w:rPr>
+          <w:rFonts w:ascii="Times New Roman" w:hAnsi="Times New Roman" w:cs="Times New Roman"/>
+          <w:sz w:val="24"/>
+          <w:szCs w:val="24"/>
+          <w:lang w:val="en-US"/>
+        </w:rPr>
+        <w:t xml:space="preserve"> a slight seasonal decrease of salmon and trout abundances</w:t>
+      </w:r>
+      <w:r>
+        <w:rPr>
+          <w:rFonts w:ascii="Times New Roman" w:hAnsi="Times New Roman" w:cs="Times New Roman"/>
+          <w:sz w:val="24"/>
+          <w:szCs w:val="24"/>
+          <w:lang w:val="en-US"/>
+        </w:rPr>
+        <w:t>,</w:t>
+      </w:r>
+      <w:r>
+        <w:rPr>
+          <w:rFonts w:ascii="Times New Roman" w:hAnsi="Times New Roman" w:cs="Times New Roman"/>
+          <w:sz w:val="24"/>
+          <w:szCs w:val="24"/>
+          <w:lang w:val="en-US"/>
+        </w:rPr>
+        <w:t xml:space="preserve"> and </w:t>
+      </w:r>
+      <w:r>
+        <w:rPr>
+          <w:rFonts w:ascii="Times New Roman" w:hAnsi="Times New Roman" w:cs="Times New Roman"/>
+          <w:sz w:val="24"/>
+          <w:szCs w:val="24"/>
+          <w:lang w:val="en-US"/>
+        </w:rPr>
+        <w:t>an average year-to-year</w:t>
+      </w:r>
+      <w:r>
+        <w:rPr>
+          <w:rFonts w:ascii="Times New Roman" w:hAnsi="Times New Roman" w:cs="Times New Roman"/>
+          <w:sz w:val="24"/>
+          <w:szCs w:val="24"/>
+          <w:lang w:val="en-US"/>
+        </w:rPr>
+        <w:t xml:space="preserve"> increase </w:t>
+      </w:r>
+      <w:r>
+        <w:rPr>
+          <w:rFonts w:ascii="Times New Roman" w:hAnsi="Times New Roman" w:cs="Times New Roman"/>
+          <w:sz w:val="24"/>
+          <w:szCs w:val="24"/>
+          <w:lang w:val="en-US"/>
+        </w:rPr>
+        <w:t>of</w:t>
+      </w:r>
+      <w:r>
+        <w:rPr>
+          <w:rFonts w:ascii="Times New Roman" w:hAnsi="Times New Roman" w:cs="Times New Roman"/>
+          <w:sz w:val="24"/>
+          <w:szCs w:val="24"/>
+          <w:lang w:val="en-US"/>
+        </w:rPr>
+        <w:t xml:space="preserve"> salmon abundance.</w:t>
+      </w:r>
     </w:p>
     <w:p>
       <w:pPr>
@@ -8025,224 +9291,394 @@
           <w:lang w:val="en-US"/>
         </w:rPr>
       </w:pPr>
+      <w:r>
+        <w:rPr>
+          <w:rFonts w:ascii="Times New Roman" w:hAnsi="Times New Roman" w:cs="Times New Roman"/>
+          <w:sz w:val="24"/>
+          <w:szCs w:val="24"/>
+          <w:lang w:val="en-US"/>
+        </w:rPr>
+        <w:t>Woody debris a</w:t>
+      </w:r>
+      <w:r>
+        <w:rPr>
+          <w:rFonts w:ascii="Times New Roman" w:hAnsi="Times New Roman" w:cs="Times New Roman"/>
+          <w:sz w:val="24"/>
+          <w:szCs w:val="24"/>
+          <w:lang w:val="en-US"/>
+        </w:rPr>
+        <w:t xml:space="preserve">ppeared to </w:t>
+      </w:r>
+      <w:commentRangeStart w:id="12"/>
+      <w:r>
+        <w:rPr>
+          <w:rFonts w:ascii="Times New Roman" w:hAnsi="Times New Roman" w:cs="Times New Roman"/>
+          <w:sz w:val="24"/>
+          <w:szCs w:val="24"/>
+          <w:lang w:val="en-US"/>
+        </w:rPr>
+        <w:t xml:space="preserve">benefit </w:t>
+      </w:r>
+      <w:commentRangeEnd w:id="12"/>
+      <w:r>
+        <w:rPr>
+          <w:rStyle w:val="CommentReference"/>
+        </w:rPr>
+        <w:commentReference w:id="12"/>
+      </w:r>
+      <w:r>
+        <w:rPr>
+          <w:rFonts w:ascii="Times New Roman" w:hAnsi="Times New Roman" w:cs="Times New Roman"/>
+          <w:sz w:val="24"/>
+          <w:szCs w:val="24"/>
+          <w:lang w:val="en-US"/>
+        </w:rPr>
+        <w:t xml:space="preserve">trout but not salmon and </w:t>
+      </w:r>
+      <w:r>
+        <w:rPr>
+          <w:rFonts w:ascii="Times New Roman" w:hAnsi="Times New Roman" w:cs="Times New Roman"/>
+          <w:sz w:val="24"/>
+          <w:szCs w:val="24"/>
+          <w:lang w:val="en-US"/>
+        </w:rPr>
+        <w:t>sculpin fish</w:t>
+      </w:r>
+      <w:r>
+        <w:rPr>
+          <w:rFonts w:ascii="Times New Roman" w:hAnsi="Times New Roman" w:cs="Times New Roman"/>
+          <w:sz w:val="24"/>
+          <w:szCs w:val="24"/>
+          <w:lang w:val="en-US"/>
+        </w:rPr>
+        <w:t xml:space="preserve"> populations. The abundance of </w:t>
+      </w:r>
+      <w:r>
+        <w:rPr>
+          <w:rFonts w:ascii="Times New Roman" w:hAnsi="Times New Roman" w:cs="Times New Roman"/>
+          <w:sz w:val="24"/>
+          <w:szCs w:val="24"/>
+          <w:lang w:val="en-US"/>
+        </w:rPr>
+        <w:t>woody debris</w:t>
+      </w:r>
+      <w:r>
+        <w:rPr>
+          <w:rFonts w:ascii="Times New Roman" w:hAnsi="Times New Roman" w:cs="Times New Roman"/>
+          <w:sz w:val="24"/>
+          <w:szCs w:val="24"/>
+          <w:lang w:val="en-US"/>
+        </w:rPr>
+        <w:t xml:space="preserve"> strongly decreased with stream width, </w:t>
+      </w:r>
+      <w:r>
+        <w:rPr>
+          <w:rFonts w:ascii="Times New Roman" w:hAnsi="Times New Roman" w:cs="Times New Roman"/>
+          <w:sz w:val="24"/>
+          <w:szCs w:val="24"/>
+          <w:lang w:val="en-US"/>
+        </w:rPr>
+        <w:t>and to a lesser extent with depth, while it slightly increased with stream bed slope and water velocity</w:t>
+      </w:r>
+      <w:r>
+        <w:rPr>
+          <w:rFonts w:ascii="Times New Roman" w:hAnsi="Times New Roman" w:cs="Times New Roman"/>
+          <w:sz w:val="24"/>
+          <w:szCs w:val="24"/>
+          <w:lang w:val="en-US"/>
+        </w:rPr>
+        <w:t xml:space="preserve">. </w:t>
+      </w:r>
+      <w:r>
+        <w:rPr>
+          <w:rFonts w:ascii="Times New Roman" w:hAnsi="Times New Roman" w:cs="Times New Roman"/>
+          <w:sz w:val="24"/>
+          <w:szCs w:val="24"/>
+          <w:lang w:val="en-US"/>
+        </w:rPr>
+        <w:t>Forest coverage, which gave a better overall fit than forest volume (</w:t>
+      </w:r>
+      <w:r>
+        <w:rPr>
+          <w:rFonts w:ascii="Times New Roman" w:hAnsi="Times New Roman" w:cs="Times New Roman"/>
+          <w:color w:val="FF0000"/>
+          <w:sz w:val="24"/>
+          <w:szCs w:val="24"/>
+          <w:lang w:val="en-US"/>
+        </w:rPr>
+        <w:t xml:space="preserve">AIC = … </w:t>
+      </w:r>
+      <w:proofErr w:type="gramStart"/>
+      <w:r>
+        <w:rPr>
+          <w:rFonts w:ascii="Times New Roman" w:hAnsi="Times New Roman" w:cs="Times New Roman"/>
+          <w:color w:val="FF0000"/>
+          <w:sz w:val="24"/>
+          <w:szCs w:val="24"/>
+          <w:lang w:val="en-US"/>
+        </w:rPr>
+        <w:t>vs ..</w:t>
+      </w:r>
+      <w:proofErr w:type="gramEnd"/>
+      <w:r>
+        <w:rPr>
+          <w:rFonts w:ascii="Times New Roman" w:hAnsi="Times New Roman" w:cs="Times New Roman"/>
+          <w:sz w:val="24"/>
+          <w:szCs w:val="24"/>
+          <w:lang w:val="en-US"/>
+        </w:rPr>
+        <w:t>), boosted the number of woody debris, which instead lessened with forest age.</w:t>
+      </w:r>
+      <w:r>
+        <w:rPr>
+          <w:rFonts w:ascii="Times New Roman" w:hAnsi="Times New Roman" w:cs="Times New Roman"/>
+          <w:sz w:val="24"/>
+          <w:szCs w:val="24"/>
+          <w:lang w:val="en-US"/>
+        </w:rPr>
+        <w:t xml:space="preserve"> Average air temperature and altitude showed moderate negative effects on woody debris abundances.</w:t>
+      </w:r>
     </w:p>
     <w:p>
       <w:pPr>
         <w:spacing w:line="480" w:lineRule="auto"/>
         <w:rPr>
           <w:rFonts w:ascii="Times New Roman" w:hAnsi="Times New Roman" w:cs="Times New Roman"/>
-          <w:b/>
-          <w:sz w:val="24"/>
-          <w:szCs w:val="24"/>
-          <w:lang w:val="en-US"/>
-        </w:rPr>
-      </w:pPr>
-      <w:r>
-        <w:rPr>
-          <w:rFonts w:ascii="Times New Roman" w:hAnsi="Times New Roman" w:cs="Times New Roman"/>
-          <w:b/>
-          <w:sz w:val="24"/>
-          <w:szCs w:val="24"/>
-          <w:lang w:val="en-US"/>
-        </w:rPr>
-        <w:t>DISCUSSION</w:t>
-      </w:r>
+          <w:sz w:val="24"/>
+          <w:szCs w:val="24"/>
+          <w:lang w:val="en-US"/>
+        </w:rPr>
+      </w:pPr>
     </w:p>
     <w:p>
       <w:pPr>
         <w:spacing w:line="480" w:lineRule="auto"/>
         <w:rPr>
           <w:rFonts w:ascii="Times New Roman" w:hAnsi="Times New Roman" w:cs="Times New Roman"/>
-          <w:color w:val="FF0000"/>
-          <w:sz w:val="24"/>
-          <w:szCs w:val="24"/>
-          <w:lang w:val="en-US"/>
-        </w:rPr>
-      </w:pPr>
-      <w:r>
-        <w:rPr>
-          <w:rFonts w:ascii="Times New Roman" w:hAnsi="Times New Roman" w:cs="Times New Roman"/>
-          <w:color w:val="FF0000"/>
-          <w:sz w:val="24"/>
-          <w:szCs w:val="24"/>
-          <w:lang w:val="en-US"/>
-        </w:rPr>
-        <w:t xml:space="preserve">By looking at data it seems like </w:t>
-      </w:r>
-      <w:proofErr w:type="spellStart"/>
-      <w:r>
-        <w:rPr>
-          <w:rFonts w:ascii="Times New Roman" w:hAnsi="Times New Roman" w:cs="Times New Roman"/>
-          <w:color w:val="FF0000"/>
-          <w:sz w:val="24"/>
-          <w:szCs w:val="24"/>
-          <w:lang w:val="en-US"/>
-        </w:rPr>
-        <w:t>Cottus</w:t>
-      </w:r>
-      <w:proofErr w:type="spellEnd"/>
-      <w:r>
-        <w:rPr>
-          <w:rFonts w:ascii="Times New Roman" w:hAnsi="Times New Roman" w:cs="Times New Roman"/>
-          <w:color w:val="FF0000"/>
-          <w:sz w:val="24"/>
-          <w:szCs w:val="24"/>
-          <w:lang w:val="en-US"/>
-        </w:rPr>
-        <w:t xml:space="preserve"> distribution is mainly determined by large scale factors, while salmonids respond promptly to variation in local conditions. </w:t>
-      </w:r>
-      <w:r>
-        <w:rPr>
-          <w:rFonts w:ascii="Times New Roman" w:hAnsi="Times New Roman" w:cs="Times New Roman"/>
-          <w:color w:val="FF0000"/>
-          <w:sz w:val="24"/>
-          <w:szCs w:val="24"/>
-          <w:lang w:val="en-US"/>
-        </w:rPr>
-        <w:t xml:space="preserve">As </w:t>
-      </w:r>
-      <w:r>
-        <w:rPr>
-          <w:rFonts w:ascii="Times New Roman" w:hAnsi="Times New Roman" w:cs="Times New Roman"/>
-          <w:color w:val="FF0000"/>
-          <w:sz w:val="24"/>
-          <w:szCs w:val="24"/>
-          <w:lang w:val="en-US"/>
-        </w:rPr>
-        <w:t>large-scale drivers typically define the fundamental niche</w:t>
-      </w:r>
-      <w:r>
-        <w:rPr>
-          <w:rFonts w:ascii="Times New Roman" w:hAnsi="Times New Roman" w:cs="Times New Roman"/>
-          <w:color w:val="FF0000"/>
-          <w:sz w:val="24"/>
-          <w:szCs w:val="24"/>
-          <w:lang w:val="en-US"/>
-        </w:rPr>
-        <w:t xml:space="preserve"> of species,</w:t>
-      </w:r>
-      <w:r>
-        <w:rPr>
-          <w:rFonts w:ascii="Times New Roman" w:hAnsi="Times New Roman" w:cs="Times New Roman"/>
-          <w:color w:val="FF0000"/>
-          <w:sz w:val="24"/>
-          <w:szCs w:val="24"/>
-          <w:lang w:val="en-US"/>
-        </w:rPr>
-        <w:t xml:space="preserve"> while small-scale factors define the applied niche of species</w:t>
-      </w:r>
-      <w:r>
-        <w:rPr>
-          <w:rFonts w:ascii="Times New Roman" w:hAnsi="Times New Roman" w:cs="Times New Roman"/>
-          <w:color w:val="FF0000"/>
-          <w:sz w:val="24"/>
-          <w:szCs w:val="24"/>
-          <w:lang w:val="en-US"/>
-        </w:rPr>
-        <w:t>, our results suggest that</w:t>
-      </w:r>
-      <w:r>
-        <w:rPr>
-          <w:rFonts w:ascii="Times New Roman" w:hAnsi="Times New Roman" w:cs="Times New Roman"/>
-          <w:color w:val="FF0000"/>
-          <w:sz w:val="24"/>
-          <w:szCs w:val="24"/>
-          <w:lang w:val="en-US"/>
-        </w:rPr>
-        <w:t xml:space="preserve"> salmonids </w:t>
-      </w:r>
-      <w:r>
-        <w:rPr>
-          <w:rFonts w:ascii="Times New Roman" w:hAnsi="Times New Roman" w:cs="Times New Roman"/>
-          <w:color w:val="FF0000"/>
-          <w:sz w:val="24"/>
-          <w:szCs w:val="24"/>
-          <w:lang w:val="en-US"/>
-        </w:rPr>
-        <w:t>may undergo</w:t>
-      </w:r>
-      <w:r>
-        <w:rPr>
-          <w:rFonts w:ascii="Times New Roman" w:hAnsi="Times New Roman" w:cs="Times New Roman"/>
-          <w:color w:val="FF0000"/>
-          <w:sz w:val="24"/>
-          <w:szCs w:val="24"/>
-          <w:lang w:val="en-US"/>
-        </w:rPr>
-        <w:t xml:space="preserve"> </w:t>
-      </w:r>
-      <w:r>
-        <w:rPr>
-          <w:rFonts w:ascii="Times New Roman" w:hAnsi="Times New Roman" w:cs="Times New Roman"/>
-          <w:color w:val="FF0000"/>
-          <w:sz w:val="24"/>
-          <w:szCs w:val="24"/>
-          <w:lang w:val="en-US"/>
-        </w:rPr>
-        <w:t>higher</w:t>
-      </w:r>
-      <w:r>
-        <w:rPr>
-          <w:rFonts w:ascii="Times New Roman" w:hAnsi="Times New Roman" w:cs="Times New Roman"/>
-          <w:color w:val="FF0000"/>
-          <w:sz w:val="24"/>
-          <w:szCs w:val="24"/>
-          <w:lang w:val="en-US"/>
-        </w:rPr>
-        <w:t xml:space="preserve"> competition/predation pressure than </w:t>
-      </w:r>
-      <w:proofErr w:type="spellStart"/>
-      <w:r>
-        <w:rPr>
-          <w:rFonts w:ascii="Times New Roman" w:hAnsi="Times New Roman" w:cs="Times New Roman"/>
-          <w:color w:val="FF0000"/>
-          <w:sz w:val="24"/>
-          <w:szCs w:val="24"/>
-          <w:lang w:val="en-US"/>
-        </w:rPr>
-        <w:t>Cottus</w:t>
-      </w:r>
-      <w:proofErr w:type="spellEnd"/>
-      <w:r>
-        <w:rPr>
-          <w:rFonts w:ascii="Times New Roman" w:hAnsi="Times New Roman" w:cs="Times New Roman"/>
-          <w:color w:val="FF0000"/>
-          <w:sz w:val="24"/>
-          <w:szCs w:val="24"/>
-          <w:lang w:val="en-US"/>
-        </w:rPr>
-        <w:t>.</w:t>
-      </w:r>
+          <w:sz w:val="24"/>
+          <w:szCs w:val="24"/>
+          <w:lang w:val="en-US"/>
+        </w:rPr>
+      </w:pPr>
     </w:p>
     <w:p>
       <w:pPr>
         <w:spacing w:line="480" w:lineRule="auto"/>
         <w:rPr>
           <w:rFonts w:ascii="Times New Roman" w:hAnsi="Times New Roman" w:cs="Times New Roman"/>
-          <w:color w:val="FF0000"/>
-          <w:sz w:val="24"/>
-          <w:szCs w:val="24"/>
-          <w:lang w:val="en-US"/>
-        </w:rPr>
-      </w:pPr>
+          <w:b/>
+          <w:sz w:val="24"/>
+          <w:szCs w:val="24"/>
+          <w:lang w:val="en-US"/>
+        </w:rPr>
+      </w:pPr>
+      <w:r>
+        <w:rPr>
+          <w:rFonts w:ascii="Times New Roman" w:hAnsi="Times New Roman" w:cs="Times New Roman"/>
+          <w:b/>
+          <w:sz w:val="24"/>
+          <w:szCs w:val="24"/>
+          <w:lang w:val="en-US"/>
+        </w:rPr>
+        <w:t>DISCUSSION</w:t>
+      </w:r>
     </w:p>
     <w:p>
       <w:pPr>
         <w:spacing w:line="480" w:lineRule="auto"/>
         <w:rPr>
           <w:rFonts w:ascii="Times New Roman" w:hAnsi="Times New Roman" w:cs="Times New Roman"/>
-          <w:sz w:val="24"/>
-          <w:szCs w:val="24"/>
-          <w:lang w:val="en-US"/>
-        </w:rPr>
-      </w:pPr>
-      <w:r>
-        <w:rPr>
-          <w:rFonts w:ascii="Times New Roman" w:hAnsi="Times New Roman" w:cs="Times New Roman"/>
-          <w:sz w:val="24"/>
-          <w:szCs w:val="24"/>
-          <w:lang w:val="en-US"/>
-        </w:rPr>
+          <w:color w:val="FF0000"/>
+          <w:sz w:val="24"/>
+          <w:szCs w:val="24"/>
+          <w:lang w:val="en-US"/>
+        </w:rPr>
+      </w:pPr>
+      <w:r>
+        <w:rPr>
+          <w:rFonts w:ascii="Times New Roman" w:hAnsi="Times New Roman" w:cs="Times New Roman"/>
+          <w:color w:val="FF0000"/>
+          <w:sz w:val="24"/>
+          <w:szCs w:val="24"/>
+          <w:lang w:val="en-US"/>
+        </w:rPr>
+        <w:t xml:space="preserve">By looking at data it seems like </w:t>
+      </w:r>
+      <w:proofErr w:type="spellStart"/>
+      <w:r>
+        <w:rPr>
+          <w:rFonts w:ascii="Times New Roman" w:hAnsi="Times New Roman" w:cs="Times New Roman"/>
+          <w:color w:val="FF0000"/>
+          <w:sz w:val="24"/>
+          <w:szCs w:val="24"/>
+          <w:lang w:val="en-US"/>
+        </w:rPr>
+        <w:t>Cottus</w:t>
+      </w:r>
+      <w:proofErr w:type="spellEnd"/>
+      <w:r>
+        <w:rPr>
+          <w:rFonts w:ascii="Times New Roman" w:hAnsi="Times New Roman" w:cs="Times New Roman"/>
+          <w:color w:val="FF0000"/>
+          <w:sz w:val="24"/>
+          <w:szCs w:val="24"/>
+          <w:lang w:val="en-US"/>
+        </w:rPr>
+        <w:t xml:space="preserve"> distribution is mainly determined by large scale factors, while salmonids respond promptly to variation in local conditions. </w:t>
+      </w:r>
+      <w:r>
+        <w:rPr>
+          <w:rFonts w:ascii="Times New Roman" w:hAnsi="Times New Roman" w:cs="Times New Roman"/>
+          <w:color w:val="FF0000"/>
+          <w:sz w:val="24"/>
+          <w:szCs w:val="24"/>
+          <w:lang w:val="en-US"/>
+        </w:rPr>
+        <w:t xml:space="preserve">As </w:t>
+      </w:r>
+      <w:r>
+        <w:rPr>
+          <w:rFonts w:ascii="Times New Roman" w:hAnsi="Times New Roman" w:cs="Times New Roman"/>
+          <w:color w:val="FF0000"/>
+          <w:sz w:val="24"/>
+          <w:szCs w:val="24"/>
+          <w:lang w:val="en-US"/>
+        </w:rPr>
+        <w:t>large-scale drivers typically define the fundamental niche</w:t>
+      </w:r>
+      <w:r>
+        <w:rPr>
+          <w:rFonts w:ascii="Times New Roman" w:hAnsi="Times New Roman" w:cs="Times New Roman"/>
+          <w:color w:val="FF0000"/>
+          <w:sz w:val="24"/>
+          <w:szCs w:val="24"/>
+          <w:lang w:val="en-US"/>
+        </w:rPr>
+        <w:t xml:space="preserve"> of species,</w:t>
+      </w:r>
+      <w:r>
+        <w:rPr>
+          <w:rFonts w:ascii="Times New Roman" w:hAnsi="Times New Roman" w:cs="Times New Roman"/>
+          <w:color w:val="FF0000"/>
+          <w:sz w:val="24"/>
+          <w:szCs w:val="24"/>
+          <w:lang w:val="en-US"/>
+        </w:rPr>
+        <w:t xml:space="preserve"> while small-scale factors define the applied niche of species</w:t>
+      </w:r>
+      <w:r>
+        <w:rPr>
+          <w:rFonts w:ascii="Times New Roman" w:hAnsi="Times New Roman" w:cs="Times New Roman"/>
+          <w:color w:val="FF0000"/>
+          <w:sz w:val="24"/>
+          <w:szCs w:val="24"/>
+          <w:lang w:val="en-US"/>
+        </w:rPr>
+        <w:t>, our results suggest that</w:t>
+      </w:r>
+      <w:r>
+        <w:rPr>
+          <w:rFonts w:ascii="Times New Roman" w:hAnsi="Times New Roman" w:cs="Times New Roman"/>
+          <w:color w:val="FF0000"/>
+          <w:sz w:val="24"/>
+          <w:szCs w:val="24"/>
+          <w:lang w:val="en-US"/>
+        </w:rPr>
+        <w:t xml:space="preserve"> salmonids </w:t>
+      </w:r>
+      <w:r>
+        <w:rPr>
+          <w:rFonts w:ascii="Times New Roman" w:hAnsi="Times New Roman" w:cs="Times New Roman"/>
+          <w:color w:val="FF0000"/>
+          <w:sz w:val="24"/>
+          <w:szCs w:val="24"/>
+          <w:lang w:val="en-US"/>
+        </w:rPr>
+        <w:t>may undergo</w:t>
+      </w:r>
+      <w:r>
+        <w:rPr>
+          <w:rFonts w:ascii="Times New Roman" w:hAnsi="Times New Roman" w:cs="Times New Roman"/>
+          <w:color w:val="FF0000"/>
+          <w:sz w:val="24"/>
+          <w:szCs w:val="24"/>
+          <w:lang w:val="en-US"/>
+        </w:rPr>
+        <w:t xml:space="preserve"> </w:t>
+      </w:r>
+      <w:r>
+        <w:rPr>
+          <w:rFonts w:ascii="Times New Roman" w:hAnsi="Times New Roman" w:cs="Times New Roman"/>
+          <w:color w:val="FF0000"/>
+          <w:sz w:val="24"/>
+          <w:szCs w:val="24"/>
+          <w:lang w:val="en-US"/>
+        </w:rPr>
+        <w:t>higher</w:t>
+      </w:r>
+      <w:r>
+        <w:rPr>
+          <w:rFonts w:ascii="Times New Roman" w:hAnsi="Times New Roman" w:cs="Times New Roman"/>
+          <w:color w:val="FF0000"/>
+          <w:sz w:val="24"/>
+          <w:szCs w:val="24"/>
+          <w:lang w:val="en-US"/>
+        </w:rPr>
+        <w:t xml:space="preserve"> competition/predation pressure than </w:t>
+      </w:r>
+      <w:proofErr w:type="spellStart"/>
+      <w:r>
+        <w:rPr>
+          <w:rFonts w:ascii="Times New Roman" w:hAnsi="Times New Roman" w:cs="Times New Roman"/>
+          <w:color w:val="FF0000"/>
+          <w:sz w:val="24"/>
+          <w:szCs w:val="24"/>
+          <w:lang w:val="en-US"/>
+        </w:rPr>
+        <w:t>Cottus</w:t>
+      </w:r>
+      <w:proofErr w:type="spellEnd"/>
+      <w:r>
+        <w:rPr>
+          <w:rFonts w:ascii="Times New Roman" w:hAnsi="Times New Roman" w:cs="Times New Roman"/>
+          <w:color w:val="FF0000"/>
+          <w:sz w:val="24"/>
+          <w:szCs w:val="24"/>
+          <w:lang w:val="en-US"/>
+        </w:rPr>
+        <w:t>.</w:t>
+      </w:r>
+    </w:p>
+    <w:p>
+      <w:pPr>
+        <w:spacing w:line="480" w:lineRule="auto"/>
+        <w:rPr>
+          <w:rFonts w:ascii="Times New Roman" w:hAnsi="Times New Roman" w:cs="Times New Roman"/>
+          <w:color w:val="FF0000"/>
+          <w:sz w:val="24"/>
+          <w:szCs w:val="24"/>
+          <w:lang w:val="en-US"/>
+        </w:rPr>
+      </w:pPr>
+    </w:p>
+    <w:p>
+      <w:pPr>
+        <w:spacing w:line="480" w:lineRule="auto"/>
+        <w:rPr>
+          <w:rFonts w:ascii="Times New Roman" w:hAnsi="Times New Roman" w:cs="Times New Roman"/>
+          <w:sz w:val="24"/>
+          <w:szCs w:val="24"/>
+          <w:lang w:val="en-US"/>
+        </w:rPr>
+      </w:pPr>
+      <w:r>
+        <w:rPr>
+          <w:rFonts w:ascii="Times New Roman" w:hAnsi="Times New Roman" w:cs="Times New Roman"/>
+          <w:sz w:val="24"/>
+          <w:szCs w:val="24"/>
+          <w:lang w:val="en-US"/>
+        </w:rPr>
+        <w:lastRenderedPageBreak/>
         <w:t>Wootton 2017: wood debris may decrease omnivore interactions therefore increase stability of communities.</w:t>
       </w:r>
       <w:r>
@@ -8281,17 +9717,7 @@
           <w:szCs w:val="24"/>
           <w:lang w:val="en-US"/>
         </w:rPr>
-        <w:t xml:space="preserve"> habitat </w:t>
-      </w:r>
-      <w:r>
-        <w:rPr>
-          <w:rFonts w:ascii="Times New Roman" w:hAnsi="Times New Roman" w:cs="Times New Roman"/>
-          <w:sz w:val="24"/>
-          <w:szCs w:val="24"/>
-          <w:lang w:val="en-US"/>
-        </w:rPr>
-        <w:lastRenderedPageBreak/>
-        <w:t>refuges for consumers (e.g. woody debris and aquatic plants), may be essential for sustaining biodiversity.</w:t>
+        <w:t xml:space="preserve"> habitat refuges for consumers (e.g. woody debris and aquatic plants), may be essential for sustaining biodiversity.</w:t>
       </w:r>
       <w:r>
         <w:rPr>
@@ -8587,21 +10013,19 @@
         <w:spacing w:after="0" w:line="480" w:lineRule="auto"/>
         <w:rPr>
           <w:rFonts w:ascii="Times New Roman" w:hAnsi="Times New Roman" w:cs="Times New Roman"/>
-          <w:color w:val="FF0000"/>
-          <w:sz w:val="24"/>
-          <w:szCs w:val="24"/>
-          <w:lang w:val="en-US"/>
-        </w:rPr>
-      </w:pPr>
-      <w:r>
-        <w:rPr>
-          <w:rFonts w:ascii="Times New Roman" w:hAnsi="Times New Roman" w:cs="Times New Roman"/>
-          <w:color w:val="FF0000"/>
-          <w:sz w:val="24"/>
-          <w:szCs w:val="24"/>
-          <w:lang w:val="en-US"/>
-        </w:rPr>
-        <w:t>Table 1. Path coefficients (single-headed arrow) and correlated errors (double-headed arrows) from the best-supported structural equation model (Figure 5). The last column shows the link function for each component model (see Materials and Methods for details).</w:t>
+          <w:sz w:val="24"/>
+          <w:szCs w:val="24"/>
+          <w:lang w:val="en-US"/>
+        </w:rPr>
+      </w:pPr>
+      <w:r>
+        <w:rPr>
+          <w:rFonts w:ascii="Times New Roman" w:hAnsi="Times New Roman" w:cs="Times New Roman"/>
+          <w:sz w:val="24"/>
+          <w:szCs w:val="24"/>
+          <w:lang w:val="en-US"/>
+        </w:rPr>
+        <w:t xml:space="preserve">Table 1. </w:t>
       </w:r>
     </w:p>
     <w:p>
@@ -8620,34 +10044,52 @@
     </w:p>
     <w:p>
       <w:pPr>
-        <w:spacing w:line="480" w:lineRule="auto"/>
-        <w:rPr>
-          <w:rFonts w:ascii="Times New Roman" w:hAnsi="Times New Roman" w:cs="Times New Roman"/>
-          <w:sz w:val="24"/>
-          <w:szCs w:val="24"/>
-          <w:lang w:val="en-US"/>
-        </w:rPr>
-      </w:pPr>
+        <w:autoSpaceDE w:val="0"/>
+        <w:autoSpaceDN w:val="0"/>
+        <w:adjustRightInd w:val="0"/>
+        <w:spacing w:after="0" w:line="480" w:lineRule="auto"/>
+        <w:rPr>
+          <w:rFonts w:ascii="Times New Roman" w:hAnsi="Times New Roman" w:cs="Times New Roman"/>
+          <w:color w:val="FF0000"/>
+          <w:sz w:val="24"/>
+          <w:szCs w:val="24"/>
+          <w:lang w:val="en-US"/>
+        </w:rPr>
+      </w:pPr>
+      <w:r>
+        <w:rPr>
+          <w:rFonts w:ascii="Times New Roman" w:hAnsi="Times New Roman" w:cs="Times New Roman"/>
+          <w:color w:val="FF0000"/>
+          <w:sz w:val="24"/>
+          <w:szCs w:val="24"/>
+          <w:lang w:val="en-US"/>
+        </w:rPr>
+        <w:t>Table 2</w:t>
+      </w:r>
+      <w:r>
+        <w:rPr>
+          <w:rFonts w:ascii="Times New Roman" w:hAnsi="Times New Roman" w:cs="Times New Roman"/>
+          <w:color w:val="FF0000"/>
+          <w:sz w:val="24"/>
+          <w:szCs w:val="24"/>
+          <w:lang w:val="en-US"/>
+        </w:rPr>
+        <w:t>. Path coefficients (single-headed arrow) and correlated errors (double-headed arrows) from the best-supported structural equation model (Figure 5). The last column shows the link function for each component model (see Materials and Methods for details).</w:t>
+      </w:r>
     </w:p>
     <w:p>
       <w:pPr>
-        <w:spacing w:line="480" w:lineRule="auto"/>
-        <w:rPr>
-          <w:rFonts w:ascii="Times New Roman" w:hAnsi="Times New Roman" w:cs="Times New Roman"/>
-          <w:sz w:val="24"/>
-          <w:szCs w:val="24"/>
-          <w:lang w:val="en-US"/>
-        </w:rPr>
-      </w:pPr>
-      <w:r>
-        <w:rPr>
-          <w:rFonts w:ascii="Times New Roman" w:hAnsi="Times New Roman" w:cs="Times New Roman"/>
-          <w:sz w:val="24"/>
-          <w:szCs w:val="24"/>
-          <w:lang w:val="en-US"/>
-        </w:rPr>
-        <w:t>FIGURES</w:t>
-      </w:r>
+        <w:autoSpaceDE w:val="0"/>
+        <w:autoSpaceDN w:val="0"/>
+        <w:adjustRightInd w:val="0"/>
+        <w:spacing w:after="0" w:line="480" w:lineRule="auto"/>
+        <w:rPr>
+          <w:rFonts w:ascii="Times New Roman" w:hAnsi="Times New Roman" w:cs="Times New Roman"/>
+          <w:sz w:val="24"/>
+          <w:szCs w:val="24"/>
+          <w:lang w:val="en-US"/>
+        </w:rPr>
+      </w:pPr>
     </w:p>
     <w:p>
       <w:pPr>
@@ -8659,6 +10101,603 @@
           <w:lang w:val="en-US"/>
         </w:rPr>
       </w:pPr>
+    </w:p>
+    <w:p>
+      <w:pPr>
+        <w:spacing w:line="480" w:lineRule="auto"/>
+        <w:rPr>
+          <w:rFonts w:ascii="Times New Roman" w:hAnsi="Times New Roman" w:cs="Times New Roman"/>
+          <w:sz w:val="24"/>
+          <w:szCs w:val="24"/>
+          <w:lang w:val="en-US"/>
+        </w:rPr>
+      </w:pPr>
+      <w:r>
+        <w:rPr>
+          <w:rFonts w:ascii="Times New Roman" w:hAnsi="Times New Roman" w:cs="Times New Roman"/>
+          <w:sz w:val="24"/>
+          <w:szCs w:val="24"/>
+          <w:lang w:val="en-US"/>
+        </w:rPr>
+        <w:t>FIGURES</w:t>
+      </w:r>
+    </w:p>
+    <w:p>
+      <w:pPr>
+        <w:spacing w:line="480" w:lineRule="auto"/>
+        <w:rPr>
+          <w:rFonts w:ascii="Times New Roman" w:hAnsi="Times New Roman" w:cs="Times New Roman"/>
+          <w:sz w:val="24"/>
+          <w:szCs w:val="24"/>
+          <w:lang w:val="en-US"/>
+        </w:rPr>
+      </w:pPr>
+      <w:r>
+        <w:rPr>
+          <w:rFonts w:ascii="Times New Roman" w:hAnsi="Times New Roman" w:cs="Times New Roman"/>
+          <w:sz w:val="24"/>
+          <w:szCs w:val="24"/>
+          <w:lang w:val="en-US"/>
+        </w:rPr>
+        <w:t xml:space="preserve">Fig. 1. </w:t>
+      </w:r>
+      <w:commentRangeStart w:id="13"/>
+      <w:r>
+        <w:rPr>
+          <w:rFonts w:ascii="Times New Roman" w:hAnsi="Times New Roman" w:cs="Times New Roman"/>
+          <w:color w:val="000000" w:themeColor="text1"/>
+          <w:sz w:val="24"/>
+          <w:szCs w:val="24"/>
+          <w:lang w:val="en-US"/>
+        </w:rPr>
+        <w:t xml:space="preserve">Schematic </w:t>
+      </w:r>
+      <w:commentRangeEnd w:id="13"/>
+      <w:r>
+        <w:rPr>
+          <w:rStyle w:val="CommentReference"/>
+        </w:rPr>
+        <w:commentReference w:id="13"/>
+      </w:r>
+      <w:r>
+        <w:rPr>
+          <w:rFonts w:ascii="Times New Roman" w:hAnsi="Times New Roman" w:cs="Times New Roman"/>
+          <w:color w:val="000000" w:themeColor="text1"/>
+          <w:sz w:val="24"/>
+          <w:szCs w:val="24"/>
+          <w:lang w:val="en-US"/>
+        </w:rPr>
+        <w:t xml:space="preserve">representation of all variables </w:t>
+      </w:r>
+      <w:r>
+        <w:rPr>
+          <w:rFonts w:ascii="Times New Roman" w:hAnsi="Times New Roman" w:cs="Times New Roman"/>
+          <w:color w:val="000000" w:themeColor="text1"/>
+          <w:sz w:val="24"/>
+          <w:szCs w:val="24"/>
+          <w:lang w:val="en-US"/>
+        </w:rPr>
+        <w:t xml:space="preserve">and paths </w:t>
+      </w:r>
+      <w:r>
+        <w:rPr>
+          <w:rFonts w:ascii="Times New Roman" w:hAnsi="Times New Roman" w:cs="Times New Roman"/>
+          <w:color w:val="000000" w:themeColor="text1"/>
+          <w:sz w:val="24"/>
+          <w:szCs w:val="24"/>
+          <w:lang w:val="en-US"/>
+        </w:rPr>
+        <w:t>included in the models</w:t>
+      </w:r>
+      <w:r>
+        <w:rPr>
+          <w:rFonts w:ascii="Times New Roman" w:hAnsi="Times New Roman" w:cs="Times New Roman"/>
+          <w:color w:val="000000" w:themeColor="text1"/>
+          <w:sz w:val="24"/>
+          <w:szCs w:val="24"/>
+          <w:lang w:val="en-US"/>
+        </w:rPr>
+        <w:t xml:space="preserve">. Interactive effects are not shown. </w:t>
+      </w:r>
+      <w:r>
+        <w:rPr>
+          <w:rFonts w:ascii="Times New Roman" w:hAnsi="Times New Roman" w:cs="Times New Roman"/>
+          <w:color w:val="000000" w:themeColor="text1"/>
+          <w:sz w:val="24"/>
+          <w:szCs w:val="24"/>
+          <w:lang w:val="en-US"/>
+        </w:rPr>
+        <w:t xml:space="preserve">Average and maximum depth were considered in separate models. </w:t>
+      </w:r>
+      <w:bookmarkStart w:id="14" w:name="_GoBack"/>
+      <w:bookmarkEnd w:id="14"/>
+      <w:r>
+        <w:rPr>
+          <w:rFonts w:ascii="Times New Roman" w:hAnsi="Times New Roman" w:cs="Times New Roman"/>
+          <w:sz w:val="24"/>
+          <w:szCs w:val="24"/>
+          <w:lang w:val="en-US"/>
+        </w:rPr>
+        <w:t xml:space="preserve">White </w:t>
+      </w:r>
+      <w:r>
+        <w:rPr>
+          <w:rFonts w:ascii="Times New Roman" w:hAnsi="Times New Roman" w:cs="Times New Roman"/>
+          <w:sz w:val="24"/>
+          <w:szCs w:val="24"/>
+          <w:lang w:val="en-US"/>
+        </w:rPr>
+        <w:t xml:space="preserve">and </w:t>
+      </w:r>
+      <w:r>
+        <w:rPr>
+          <w:rFonts w:ascii="Times New Roman" w:hAnsi="Times New Roman" w:cs="Times New Roman"/>
+          <w:sz w:val="24"/>
+          <w:szCs w:val="24"/>
+          <w:lang w:val="en-US"/>
+        </w:rPr>
+        <w:t>grey boxes indi</w:t>
+      </w:r>
+      <w:r>
+        <w:rPr>
+          <w:rFonts w:ascii="Times New Roman" w:hAnsi="Times New Roman" w:cs="Times New Roman"/>
+          <w:sz w:val="24"/>
+          <w:szCs w:val="24"/>
+          <w:lang w:val="en-US"/>
+        </w:rPr>
+        <w:t xml:space="preserve">cate </w:t>
+      </w:r>
+      <w:r>
+        <w:rPr>
+          <w:rFonts w:ascii="Times New Roman" w:hAnsi="Times New Roman" w:cs="Times New Roman"/>
+          <w:sz w:val="24"/>
+          <w:szCs w:val="24"/>
+          <w:lang w:val="en-US"/>
+        </w:rPr>
+        <w:t xml:space="preserve">exogenous and endogenous </w:t>
+      </w:r>
+      <w:r>
+        <w:rPr>
+          <w:rFonts w:ascii="Times New Roman" w:hAnsi="Times New Roman" w:cs="Times New Roman"/>
+          <w:sz w:val="24"/>
+          <w:szCs w:val="24"/>
+          <w:lang w:val="en-US"/>
+        </w:rPr>
+        <w:t>variables, respectively</w:t>
+      </w:r>
+      <w:r>
+        <w:rPr>
+          <w:rFonts w:ascii="Times New Roman" w:hAnsi="Times New Roman" w:cs="Times New Roman"/>
+          <w:sz w:val="24"/>
+          <w:szCs w:val="24"/>
+          <w:lang w:val="en-US"/>
+        </w:rPr>
+        <w:t>.</w:t>
+      </w:r>
+      <w:r>
+        <w:rPr>
+          <w:rFonts w:ascii="Times New Roman" w:hAnsi="Times New Roman" w:cs="Times New Roman"/>
+          <w:color w:val="000000" w:themeColor="text1"/>
+          <w:sz w:val="24"/>
+          <w:szCs w:val="24"/>
+          <w:lang w:val="en-US"/>
+        </w:rPr>
+        <w:t xml:space="preserve"> </w:t>
+      </w:r>
+      <w:r>
+        <w:rPr>
+          <w:rFonts w:ascii="Times New Roman" w:hAnsi="Times New Roman" w:cs="Times New Roman"/>
+          <w:color w:val="000000" w:themeColor="text1"/>
+          <w:sz w:val="24"/>
+          <w:szCs w:val="24"/>
+          <w:lang w:val="en-US"/>
+        </w:rPr>
+        <w:t>Type of migration was included only in models for sculpin fish abundance</w:t>
+      </w:r>
+      <w:r>
+        <w:rPr>
+          <w:rFonts w:ascii="Times New Roman" w:hAnsi="Times New Roman" w:cs="Times New Roman"/>
+          <w:color w:val="000000" w:themeColor="text1"/>
+          <w:sz w:val="24"/>
+          <w:szCs w:val="24"/>
+          <w:lang w:val="en-US"/>
+        </w:rPr>
+        <w:t>.</w:t>
+      </w:r>
+    </w:p>
+    <w:p>
+      <w:pPr>
+        <w:spacing w:line="480" w:lineRule="auto"/>
+        <w:rPr>
+          <w:rFonts w:ascii="Times New Roman" w:hAnsi="Times New Roman" w:cs="Times New Roman"/>
+          <w:sz w:val="24"/>
+          <w:szCs w:val="24"/>
+          <w:lang w:val="en-US"/>
+        </w:rPr>
+      </w:pPr>
+      <w:r>
+        <w:rPr>
+          <w:rFonts w:ascii="Times New Roman" w:hAnsi="Times New Roman" w:cs="Times New Roman"/>
+          <w:noProof/>
+          <w:sz w:val="24"/>
+          <w:szCs w:val="24"/>
+          <w:lang w:val="en-US"/>
+        </w:rPr>
+        <w:drawing>
+          <wp:inline distT="0" distB="0" distL="0" distR="0" wp14:anchorId="5AAE8068" wp14:editId="0AB4DE5B">
+            <wp:extent cx="5597719" cy="3561693"/>
+            <wp:effectExtent l="0" t="0" r="3175" b="1270"/>
+            <wp:docPr id="3" name="Picture 3"/>
+            <wp:cNvGraphicFramePr>
+              <a:graphicFrameLocks xmlns:a="http://schemas.openxmlformats.org/drawingml/2006/main" noChangeAspect="1"/>
+            </wp:cNvGraphicFramePr>
+            <a:graphic xmlns:a="http://schemas.openxmlformats.org/drawingml/2006/main">
+              <a:graphicData uri="http://schemas.openxmlformats.org/drawingml/2006/picture">
+                <pic:pic xmlns:pic="http://schemas.openxmlformats.org/drawingml/2006/picture">
+                  <pic:nvPicPr>
+                    <pic:cNvPr id="0" name="Picture 3"/>
+                    <pic:cNvPicPr>
+                      <a:picLocks noChangeAspect="1" noChangeArrowheads="1"/>
+                    </pic:cNvPicPr>
+                  </pic:nvPicPr>
+                  <pic:blipFill>
+                    <a:blip r:embed="rId12" cstate="print">
+                      <a:extLst>
+                        <a:ext uri="{28A0092B-C50C-407E-A947-70E740481C1C}">
+                          <a14:useLocalDpi xmlns:a14="http://schemas.microsoft.com/office/drawing/2010/main" val="0"/>
+                        </a:ext>
+                      </a:extLst>
+                    </a:blip>
+                    <a:srcRect/>
+                    <a:stretch>
+                      <a:fillRect/>
+                    </a:stretch>
+                  </pic:blipFill>
+                  <pic:spPr bwMode="auto">
+                    <a:xfrm>
+                      <a:off x="0" y="0"/>
+                      <a:ext cx="5603395" cy="3565305"/>
+                    </a:xfrm>
+                    <a:prstGeom prst="rect">
+                      <a:avLst/>
+                    </a:prstGeom>
+                    <a:noFill/>
+                  </pic:spPr>
+                </pic:pic>
+              </a:graphicData>
+            </a:graphic>
+          </wp:inline>
+        </w:drawing>
+      </w:r>
+    </w:p>
+    <w:p>
+      <w:pPr>
+        <w:spacing w:line="480" w:lineRule="auto"/>
+        <w:rPr>
+          <w:rFonts w:ascii="Times New Roman" w:hAnsi="Times New Roman" w:cs="Times New Roman"/>
+          <w:sz w:val="24"/>
+          <w:szCs w:val="24"/>
+          <w:lang w:val="en-US"/>
+        </w:rPr>
+      </w:pPr>
+    </w:p>
+    <w:p>
+      <w:pPr>
+        <w:spacing w:after="0" w:line="480" w:lineRule="auto"/>
+        <w:rPr>
+          <w:rFonts w:ascii="Times New Roman" w:hAnsi="Times New Roman" w:cs="Times New Roman"/>
+          <w:sz w:val="24"/>
+          <w:szCs w:val="24"/>
+          <w:lang w:val="en-US"/>
+        </w:rPr>
+      </w:pPr>
+      <w:commentRangeStart w:id="15"/>
+      <w:r>
+        <w:rPr>
+          <w:rFonts w:ascii="Times New Roman" w:hAnsi="Times New Roman" w:cs="Times New Roman"/>
+          <w:sz w:val="24"/>
+          <w:szCs w:val="24"/>
+          <w:lang w:val="en-US"/>
+        </w:rPr>
+        <w:t>Fig</w:t>
+      </w:r>
+      <w:commentRangeEnd w:id="15"/>
+      <w:r>
+        <w:rPr>
+          <w:rStyle w:val="CommentReference"/>
+        </w:rPr>
+        <w:commentReference w:id="15"/>
+      </w:r>
+      <w:r>
+        <w:rPr>
+          <w:rFonts w:ascii="Times New Roman" w:hAnsi="Times New Roman" w:cs="Times New Roman"/>
+          <w:sz w:val="24"/>
+          <w:szCs w:val="24"/>
+          <w:lang w:val="en-US"/>
+        </w:rPr>
+        <w:t xml:space="preserve">. 2. </w:t>
+      </w:r>
+      <w:r>
+        <w:rPr>
+          <w:rFonts w:ascii="Times New Roman" w:hAnsi="Times New Roman" w:cs="Times New Roman"/>
+          <w:sz w:val="24"/>
+          <w:szCs w:val="24"/>
+          <w:lang w:val="en-US"/>
+        </w:rPr>
+        <w:t>Maps showing abundances</w:t>
+      </w:r>
+      <w:r>
+        <w:rPr>
+          <w:rFonts w:ascii="Times New Roman" w:hAnsi="Times New Roman" w:cs="Times New Roman"/>
+          <w:sz w:val="24"/>
+          <w:szCs w:val="24"/>
+          <w:lang w:val="en-US"/>
+        </w:rPr>
+        <w:t xml:space="preserve"> of </w:t>
+      </w:r>
+      <w:r>
+        <w:rPr>
+          <w:rFonts w:ascii="Times New Roman" w:hAnsi="Times New Roman" w:cs="Times New Roman"/>
+          <w:sz w:val="24"/>
+          <w:szCs w:val="24"/>
+          <w:lang w:val="en-US"/>
+        </w:rPr>
+        <w:t xml:space="preserve">trout </w:t>
+      </w:r>
+      <w:r>
+        <w:rPr>
+          <w:rFonts w:ascii="Times New Roman" w:hAnsi="Times New Roman" w:cs="Times New Roman"/>
+          <w:sz w:val="24"/>
+          <w:szCs w:val="24"/>
+          <w:lang w:val="en-US"/>
+        </w:rPr>
+        <w:t>(A)</w:t>
+      </w:r>
+      <w:r>
+        <w:rPr>
+          <w:rFonts w:ascii="Times New Roman" w:hAnsi="Times New Roman" w:cs="Times New Roman"/>
+          <w:sz w:val="24"/>
+          <w:szCs w:val="24"/>
+          <w:lang w:val="en-US"/>
+        </w:rPr>
+        <w:t>, salmon (B), sculpin fish (C) and woody debris (D) as averages over the years and rivers within 25×25km squares.</w:t>
+      </w:r>
+    </w:p>
+    <w:p>
+      <w:pPr>
+        <w:spacing w:after="0" w:line="480" w:lineRule="auto"/>
+        <w:rPr>
+          <w:rFonts w:ascii="Times New Roman" w:hAnsi="Times New Roman" w:cs="Times New Roman"/>
+          <w:sz w:val="24"/>
+          <w:szCs w:val="24"/>
+          <w:lang w:val="en-US"/>
+        </w:rPr>
+      </w:pPr>
+      <w:r>
+        <w:rPr>
+          <w:rFonts w:ascii="Times New Roman" w:hAnsi="Times New Roman" w:cs="Times New Roman"/>
+          <w:noProof/>
+          <w:sz w:val="24"/>
+          <w:szCs w:val="24"/>
+          <w:lang w:val="en-US"/>
+        </w:rPr>
+        <w:lastRenderedPageBreak/>
+        <w:drawing>
+          <wp:inline distT="0" distB="0" distL="0" distR="0" wp14:anchorId="407EC9CA" wp14:editId="7172BB2E">
+            <wp:extent cx="5760720" cy="4071620"/>
+            <wp:effectExtent l="0" t="0" r="0" b="5080"/>
+            <wp:docPr id="2" name="Picture 2"/>
+            <wp:cNvGraphicFramePr>
+              <a:graphicFrameLocks xmlns:a="http://schemas.openxmlformats.org/drawingml/2006/main" noChangeAspect="1"/>
+            </wp:cNvGraphicFramePr>
+            <a:graphic xmlns:a="http://schemas.openxmlformats.org/drawingml/2006/main">
+              <a:graphicData uri="http://schemas.openxmlformats.org/drawingml/2006/picture">
+                <pic:pic xmlns:pic="http://schemas.openxmlformats.org/drawingml/2006/picture">
+                  <pic:nvPicPr>
+                    <pic:cNvPr id="2" name="Kartor.png"/>
+                    <pic:cNvPicPr/>
+                  </pic:nvPicPr>
+                  <pic:blipFill>
+                    <a:blip r:embed="rId13" cstate="print">
+                      <a:extLst>
+                        <a:ext uri="{28A0092B-C50C-407E-A947-70E740481C1C}">
+                          <a14:useLocalDpi xmlns:a14="http://schemas.microsoft.com/office/drawing/2010/main" val="0"/>
+                        </a:ext>
+                      </a:extLst>
+                    </a:blip>
+                    <a:stretch>
+                      <a:fillRect/>
+                    </a:stretch>
+                  </pic:blipFill>
+                  <pic:spPr>
+                    <a:xfrm>
+                      <a:off x="0" y="0"/>
+                      <a:ext cx="5760720" cy="4071620"/>
+                    </a:xfrm>
+                    <a:prstGeom prst="rect">
+                      <a:avLst/>
+                    </a:prstGeom>
+                  </pic:spPr>
+                </pic:pic>
+              </a:graphicData>
+            </a:graphic>
+          </wp:inline>
+        </w:drawing>
+      </w:r>
+    </w:p>
+    <w:p>
+      <w:pPr>
+        <w:spacing w:after="0" w:line="480" w:lineRule="auto"/>
+        <w:rPr>
+          <w:rFonts w:ascii="Times New Roman" w:hAnsi="Times New Roman" w:cs="Times New Roman"/>
+          <w:color w:val="000000" w:themeColor="text1"/>
+          <w:sz w:val="24"/>
+          <w:szCs w:val="24"/>
+          <w:lang w:val="en-US"/>
+        </w:rPr>
+      </w:pPr>
+    </w:p>
+    <w:p>
+      <w:pPr>
+        <w:spacing w:after="0" w:line="480" w:lineRule="auto"/>
+        <w:rPr>
+          <w:rFonts w:ascii="Times New Roman" w:hAnsi="Times New Roman" w:cs="Times New Roman"/>
+          <w:color w:val="000000" w:themeColor="text1"/>
+          <w:sz w:val="24"/>
+          <w:szCs w:val="24"/>
+          <w:lang w:val="en-US"/>
+        </w:rPr>
+      </w:pPr>
+      <w:r>
+        <w:rPr>
+          <w:rFonts w:ascii="Times New Roman" w:hAnsi="Times New Roman" w:cs="Times New Roman"/>
+          <w:color w:val="000000" w:themeColor="text1"/>
+          <w:sz w:val="24"/>
+          <w:szCs w:val="24"/>
+          <w:lang w:val="en-US"/>
+        </w:rPr>
+        <w:t xml:space="preserve">Fig. 3. </w:t>
+      </w:r>
+      <w:r>
+        <w:rPr>
+          <w:rFonts w:ascii="Times New Roman" w:hAnsi="Times New Roman" w:cs="Times New Roman"/>
+          <w:sz w:val="24"/>
+          <w:szCs w:val="24"/>
+          <w:lang w:val="en-US"/>
+        </w:rPr>
+        <w:t>Best-supported s</w:t>
+      </w:r>
+      <w:r>
+        <w:rPr>
+          <w:rFonts w:ascii="Times New Roman" w:hAnsi="Times New Roman" w:cs="Times New Roman"/>
+          <w:sz w:val="24"/>
+          <w:szCs w:val="24"/>
+          <w:lang w:val="en-US"/>
+        </w:rPr>
+        <w:t>tructural equation model</w:t>
+      </w:r>
+      <w:r>
+        <w:rPr>
+          <w:rFonts w:ascii="Times New Roman" w:hAnsi="Times New Roman" w:cs="Times New Roman"/>
+          <w:sz w:val="24"/>
+          <w:szCs w:val="24"/>
+          <w:lang w:val="en-US"/>
+        </w:rPr>
+        <w:t>s</w:t>
+      </w:r>
+      <w:r>
+        <w:rPr>
+          <w:rFonts w:ascii="Times New Roman" w:hAnsi="Times New Roman" w:cs="Times New Roman"/>
+          <w:sz w:val="24"/>
+          <w:szCs w:val="24"/>
+          <w:lang w:val="en-US"/>
+        </w:rPr>
+        <w:t xml:space="preserve"> representing </w:t>
+      </w:r>
+      <w:r>
+        <w:rPr>
+          <w:rFonts w:ascii="Times New Roman" w:hAnsi="Times New Roman" w:cs="Times New Roman"/>
+          <w:sz w:val="24"/>
+          <w:szCs w:val="24"/>
+          <w:lang w:val="en-US"/>
+        </w:rPr>
+        <w:t xml:space="preserve">significant </w:t>
+      </w:r>
+      <w:r>
+        <w:rPr>
+          <w:rFonts w:ascii="Times New Roman" w:hAnsi="Times New Roman" w:cs="Times New Roman"/>
+          <w:sz w:val="24"/>
+          <w:szCs w:val="24"/>
+          <w:lang w:val="en-US"/>
+        </w:rPr>
+        <w:t>relationships between</w:t>
+      </w:r>
+      <w:r>
+        <w:rPr>
+          <w:rFonts w:ascii="Times New Roman" w:hAnsi="Times New Roman" w:cs="Times New Roman"/>
+          <w:sz w:val="24"/>
+          <w:szCs w:val="24"/>
+          <w:lang w:val="en-US"/>
+        </w:rPr>
+        <w:t xml:space="preserve"> all predictors and </w:t>
+      </w:r>
+      <w:r>
+        <w:rPr>
+          <w:rFonts w:ascii="Times New Roman" w:hAnsi="Times New Roman" w:cs="Times New Roman"/>
+          <w:sz w:val="24"/>
+          <w:szCs w:val="24"/>
+          <w:lang w:val="en-US"/>
+        </w:rPr>
+        <w:t>abundances</w:t>
+      </w:r>
+      <w:r>
+        <w:rPr>
+          <w:rFonts w:ascii="Times New Roman" w:hAnsi="Times New Roman" w:cs="Times New Roman"/>
+          <w:sz w:val="24"/>
+          <w:szCs w:val="24"/>
+          <w:lang w:val="en-US"/>
+        </w:rPr>
+        <w:t xml:space="preserve"> of trout (A), salmon (B), and sculpin fish (C). </w:t>
+      </w:r>
+      <w:r>
+        <w:rPr>
+          <w:rFonts w:ascii="Times New Roman" w:hAnsi="Times New Roman" w:cs="Times New Roman"/>
+          <w:sz w:val="24"/>
+          <w:szCs w:val="24"/>
+          <w:lang w:val="en-US"/>
+        </w:rPr>
+        <w:t>Arrow widths are proportional to the standardized path coefficients.</w:t>
+      </w:r>
+      <w:r>
+        <w:rPr>
+          <w:rFonts w:ascii="Times New Roman" w:hAnsi="Times New Roman" w:cs="Times New Roman"/>
+          <w:sz w:val="24"/>
+          <w:szCs w:val="24"/>
+          <w:lang w:val="en-US"/>
+        </w:rPr>
+        <w:t xml:space="preserve"> Conditional and m</w:t>
+      </w:r>
+      <w:r>
+        <w:rPr>
+          <w:rFonts w:ascii="Times New Roman" w:hAnsi="Times New Roman" w:cs="Times New Roman"/>
+          <w:color w:val="000000" w:themeColor="text1"/>
+          <w:sz w:val="24"/>
+          <w:szCs w:val="24"/>
+          <w:lang w:val="en-US"/>
+        </w:rPr>
+        <w:t>arginal R</w:t>
+      </w:r>
+      <w:r>
+        <w:rPr>
+          <w:rFonts w:ascii="Times New Roman" w:hAnsi="Times New Roman" w:cs="Times New Roman"/>
+          <w:color w:val="000000" w:themeColor="text1"/>
+          <w:sz w:val="24"/>
+          <w:szCs w:val="24"/>
+          <w:vertAlign w:val="superscript"/>
+          <w:lang w:val="en-US"/>
+        </w:rPr>
+        <w:t>2</w:t>
+      </w:r>
+      <w:r>
+        <w:rPr>
+          <w:rFonts w:ascii="Times New Roman" w:hAnsi="Times New Roman" w:cs="Times New Roman"/>
+          <w:color w:val="000000" w:themeColor="text1"/>
+          <w:sz w:val="24"/>
+          <w:szCs w:val="24"/>
+          <w:lang w:val="en-US"/>
+        </w:rPr>
+        <w:t xml:space="preserve"> values are sho</w:t>
+      </w:r>
+      <w:r>
+        <w:rPr>
+          <w:rFonts w:ascii="Times New Roman" w:hAnsi="Times New Roman" w:cs="Times New Roman"/>
+          <w:color w:val="000000" w:themeColor="text1"/>
+          <w:sz w:val="24"/>
+          <w:szCs w:val="24"/>
+          <w:lang w:val="en-US"/>
+        </w:rPr>
+        <w:t xml:space="preserve">wn for endogenous variables. </w:t>
+      </w:r>
     </w:p>
     <w:p>
       <w:pPr>
@@ -8733,6 +10772,9 @@
     <w:p>
       <w:pPr>
         <w:pStyle w:val="CommentText"/>
+        <w:rPr>
+          <w:lang w:val="en-US"/>
+        </w:rPr>
       </w:pPr>
       <w:r>
         <w:rPr>
@@ -8741,6 +10783,9 @@
         <w:annotationRef/>
       </w:r>
       <w:r>
+        <w:rPr>
+          <w:lang w:val="en-US"/>
+        </w:rPr>
         <w:t>Maybe week to week?</w:t>
       </w:r>
     </w:p>
@@ -8981,7 +11026,7 @@
       </w:r>
     </w:p>
   </w:comment>
-  <w:comment w:id="8" w:author="Serena Donadi" w:date="2017-05-26T09:45:00Z" w:initials="SD">
+  <w:comment w:id="8" w:author="Serena Donadi" w:date="2017-05-26T10:30:00Z" w:initials="SD">
     <w:p>
       <w:pPr>
         <w:pStyle w:val="CommentText"/>
@@ -8999,7 +11044,29 @@
         <w:rPr>
           <w:lang w:val="en-US"/>
         </w:rPr>
-        <w:t>LIST HERE ALL FACTORS CONSIDERED, INCLUDING COLLINEAR ONES.</w:t>
+        <w:t>Annual?</w:t>
+      </w:r>
+    </w:p>
+  </w:comment>
+  <w:comment w:id="9" w:author="Serena Donadi" w:date="2017-05-26T09:12:00Z" w:initials="SD">
+    <w:p>
+      <w:pPr>
+        <w:pStyle w:val="CommentText"/>
+        <w:rPr>
+          <w:lang w:val="en-US"/>
+        </w:rPr>
+      </w:pPr>
+      <w:r>
+        <w:rPr>
+          <w:rStyle w:val="CommentReference"/>
+        </w:rPr>
+        <w:annotationRef/>
+      </w:r>
+      <w:r>
+        <w:rPr>
+          <w:lang w:val="en-US"/>
+        </w:rPr>
+        <w:t xml:space="preserve">It may be good to group forest data with either small or large scale factors, rather than having a gradient (one could argue that other variables may also fall in between large and local scale factors). Unless we have good reasons. </w:t>
       </w:r>
     </w:p>
     <w:p>
@@ -9009,27 +11076,43 @@
           <w:lang w:val="en-US"/>
         </w:rPr>
       </w:pPr>
-      <w:r>
-        <w:rPr>
-          <w:lang w:val="en-US"/>
-        </w:rPr>
-        <w:t>THEN T</w:t>
-      </w:r>
-      <w:r>
-        <w:rPr>
-          <w:lang w:val="en-US"/>
-        </w:rPr>
-        <w:t xml:space="preserve"> </w:t>
-      </w:r>
-      <w:r>
-        <w:rPr>
-          <w:lang w:val="en-US"/>
-        </w:rPr>
-        <w:t>ALK ABOUT THOSE INCUDED/EXCLUDED BASED ON VIF</w:t>
+    </w:p>
+    <w:p>
+      <w:pPr>
+        <w:pStyle w:val="CommentText"/>
+        <w:rPr>
+          <w:lang w:val="en-US"/>
+        </w:rPr>
+      </w:pPr>
+      <w:r>
+        <w:rPr>
+          <w:lang w:val="en-US"/>
+        </w:rPr>
+        <w:t xml:space="preserve">From a previous picture that I received from </w:t>
+      </w:r>
+      <w:proofErr w:type="spellStart"/>
+      <w:r>
+        <w:rPr>
+          <w:lang w:val="en-US"/>
+        </w:rPr>
+        <w:t>Calle</w:t>
+      </w:r>
+      <w:proofErr w:type="spellEnd"/>
+      <w:r>
+        <w:rPr>
+          <w:lang w:val="en-US"/>
+        </w:rPr>
+        <w:t xml:space="preserve">, it looked like age </w:t>
+      </w:r>
+      <w:r>
+        <w:rPr>
+          <w:lang w:val="en-US"/>
+        </w:rPr>
+        <w:t>and forest volume showed strong north-south gradients</w:t>
       </w:r>
     </w:p>
   </w:comment>
-  <w:comment w:id="9" w:author="Serena Donadi" w:date="2017-05-26T10:30:00Z" w:initials="SD">
+  <w:comment w:id="10" w:author="Serena Donadi" w:date="2017-05-26T11:27:00Z" w:initials="SD">
     <w:p>
       <w:pPr>
         <w:pStyle w:val="CommentText"/>
@@ -9047,17 +11130,36 @@
         <w:rPr>
           <w:lang w:val="en-US"/>
         </w:rPr>
-        <w:t>Annual?</w:t>
-      </w:r>
+        <w:t xml:space="preserve">Slightly modify the text as </w:t>
+      </w:r>
+      <w:proofErr w:type="spellStart"/>
+      <w:r>
+        <w:rPr>
+          <w:lang w:val="en-US"/>
+        </w:rPr>
+        <w:t>it s</w:t>
+      </w:r>
+      <w:proofErr w:type="spellEnd"/>
+      <w:r>
+        <w:rPr>
+          <w:lang w:val="en-US"/>
+        </w:rPr>
+        <w:t xml:space="preserve"> now copied from cascade </w:t>
+      </w:r>
+      <w:proofErr w:type="spellStart"/>
+      <w:r>
+        <w:rPr>
+          <w:lang w:val="en-US"/>
+        </w:rPr>
+        <w:t>ms</w:t>
+      </w:r>
+      <w:proofErr w:type="spellEnd"/>
     </w:p>
   </w:comment>
-  <w:comment w:id="10" w:author="Serena Donadi" w:date="2017-05-26T09:12:00Z" w:initials="SD">
+  <w:comment w:id="11" w:author="Serena Donadi" w:date="2017-05-30T11:12:00Z" w:initials="SD">
     <w:p>
       <w:pPr>
         <w:pStyle w:val="CommentText"/>
-        <w:rPr>
-          <w:lang w:val="en-US"/>
-        </w:rPr>
       </w:pPr>
       <w:r>
         <w:rPr>
@@ -9066,55 +11168,45 @@
         <w:annotationRef/>
       </w:r>
       <w:r>
-        <w:rPr>
-          <w:lang w:val="en-US"/>
-        </w:rPr>
-        <w:t xml:space="preserve">It may be good to group forest data with either small or large scale factors, rather than having a gradient (one could argue that other variables may also fall in between large and local scale factors). Unless we have good reasons. </w:t>
+        <w:t>Mi sto tirando la zappa sui piedi?</w:t>
+      </w:r>
+    </w:p>
+  </w:comment>
+  <w:comment w:id="12" w:author="Serena Donadi" w:date="2017-05-30T08:33:00Z" w:initials="SD">
+    <w:p>
+      <w:pPr>
+        <w:pStyle w:val="CommentText"/>
+      </w:pPr>
+      <w:r>
+        <w:rPr>
+          <w:rStyle w:val="CommentReference"/>
+        </w:rPr>
+        <w:annotationRef/>
+      </w:r>
+      <w:r>
+        <w:t>Check again partial regression scatterplot</w:t>
+      </w:r>
+    </w:p>
+  </w:comment>
+  <w:comment w:id="13" w:author="Serena Donadi" w:date="2017-05-30T12:41:00Z" w:initials="SD">
+    <w:p>
+      <w:pPr>
+        <w:pStyle w:val="CommentText"/>
+      </w:pPr>
+      <w:r>
+        <w:rPr>
+          <w:rStyle w:val="CommentReference"/>
+        </w:rPr>
+        <w:annotationRef/>
+      </w:r>
+      <w:r>
+        <w:t>Decide o forest data</w:t>
       </w:r>
     </w:p>
     <w:p>
       <w:pPr>
         <w:pStyle w:val="CommentText"/>
-        <w:rPr>
-          <w:lang w:val="en-US"/>
-        </w:rPr>
-      </w:pPr>
-      <w:r>
-        <w:rPr>
-          <w:lang w:val="en-US"/>
-        </w:rPr>
-        <w:t xml:space="preserve">My guess is that the variation of </w:t>
-      </w:r>
-      <w:r>
-        <w:rPr>
-          <w:lang w:val="en-US"/>
-        </w:rPr>
-        <w:t>forest coverage ad volume</w:t>
-      </w:r>
-      <w:r>
-        <w:rPr>
-          <w:lang w:val="en-US"/>
-        </w:rPr>
-        <w:t xml:space="preserve"> can be quite large on small spatial scale, as cl</w:t>
-      </w:r>
-      <w:r>
-        <w:rPr>
-          <w:lang w:val="en-US"/>
-        </w:rPr>
-        <w:t>e</w:t>
-      </w:r>
-      <w:r>
-        <w:rPr>
-          <w:lang w:val="en-US"/>
-        </w:rPr>
-        <w:t>aring areas</w:t>
-      </w:r>
-      <w:r>
-        <w:rPr>
-          <w:lang w:val="en-US"/>
-        </w:rPr>
-        <w:t xml:space="preserve"> are scattered everywhere. But maybe you can check this on the map and let me know what you think.</w:t>
-      </w:r>
+      </w:pPr>
     </w:p>
     <w:p>
       <w:pPr>
@@ -9127,33 +11219,11 @@
         <w:rPr>
           <w:lang w:val="en-US"/>
         </w:rPr>
-        <w:t xml:space="preserve">From a previous picture that I received from </w:t>
-      </w:r>
-      <w:proofErr w:type="spellStart"/>
-      <w:r>
-        <w:rPr>
-          <w:lang w:val="en-US"/>
-        </w:rPr>
-        <w:t>Calle</w:t>
-      </w:r>
-      <w:proofErr w:type="spellEnd"/>
-      <w:r>
-        <w:rPr>
-          <w:lang w:val="en-US"/>
-        </w:rPr>
-        <w:t>, it looked like age was also pretty variable within few hundred meters</w:t>
-      </w:r>
-      <w:proofErr w:type="gramStart"/>
-      <w:r>
-        <w:rPr>
-          <w:lang w:val="en-US"/>
-        </w:rPr>
-        <w:t>..</w:t>
-      </w:r>
-      <w:proofErr w:type="gramEnd"/>
+        <w:t>Maybe grey boxes for endogenous variables?</w:t>
+      </w:r>
     </w:p>
   </w:comment>
-  <w:comment w:id="11" w:author="Serena Donadi" w:date="2017-05-26T11:27:00Z" w:initials="SD">
+  <w:comment w:id="15" w:author="Serena Donadi" w:date="2017-05-30T12:47:00Z" w:initials="SD">
     <w:p>
       <w:pPr>
         <w:pStyle w:val="CommentText"/>
@@ -9171,30 +11241,8 @@
         <w:rPr>
           <w:lang w:val="en-US"/>
         </w:rPr>
-        <w:t xml:space="preserve">Slightly modify the text as </w:t>
-      </w:r>
-      <w:proofErr w:type="spellStart"/>
-      <w:r>
-        <w:rPr>
-          <w:lang w:val="en-US"/>
-        </w:rPr>
-        <w:t>it s</w:t>
-      </w:r>
-      <w:proofErr w:type="spellEnd"/>
-      <w:r>
-        <w:rPr>
-          <w:lang w:val="en-US"/>
-        </w:rPr>
-        <w:t xml:space="preserve"> now copied from cascade </w:t>
-      </w:r>
-      <w:proofErr w:type="spellStart"/>
-      <w:r>
-        <w:rPr>
-          <w:lang w:val="en-US"/>
-        </w:rPr>
-        <w:t>ms</w:t>
-      </w:r>
-      <w:proofErr w:type="spellEnd"/>
+        <w:t>Change the order according to legend and add letters to each panel</w:t>
+      </w:r>
     </w:p>
   </w:comment>
 </w:comments>
@@ -9210,10 +11258,13 @@
   <w15:commentEx w15:paraId="27BDEBF6" w15:done="0"/>
   <w15:commentEx w15:paraId="4BEC7A2A" w15:done="0"/>
   <w15:commentEx w15:paraId="5FE6470D" w15:done="0"/>
-  <w15:commentEx w15:paraId="4387E56B" w15:done="0"/>
   <w15:commentEx w15:paraId="68DCF83E" w15:done="0"/>
-  <w15:commentEx w15:paraId="5F607C84" w15:done="0"/>
+  <w15:commentEx w15:paraId="29ECD7BC" w15:done="0"/>
   <w15:commentEx w15:paraId="71C758D6" w15:done="0"/>
+  <w15:commentEx w15:paraId="65E019C4" w15:done="0"/>
+  <w15:commentEx w15:paraId="27DE78CE" w15:done="0"/>
+  <w15:commentEx w15:paraId="76A704DE" w15:done="0"/>
+  <w15:commentEx w15:paraId="3E3B0F71" w15:done="0"/>
 </w15:commentsEx>
 </file>
 
@@ -9313,7 +11364,7 @@
         <w:rStyle w:val="PageNumber"/>
         <w:noProof/>
       </w:rPr>
-      <w:t>11</w:t>
+      <w:t>14</w:t>
     </w:r>
     <w:r>
       <w:rPr>

</xml_diff>